<commit_message>
Finished pending my review
</commit_message>
<xml_diff>
--- a/word/Measurement Uncertainty/Measurement Uncertainty.docx
+++ b/word/Measurement Uncertainty/Measurement Uncertainty.docx
@@ -1,6 +1,6 @@
 
 <file path=word/document.xml><?xml version="1.0" encoding="utf-8"?>
-<w:document xmlns:wpc="http://schemas.microsoft.com/office/word/2010/wordprocessingCanvas" xmlns:mc="http://schemas.openxmlformats.org/markup-compatibility/2006" xmlns:o="urn:schemas-microsoft-com:office:office" xmlns:r="http://schemas.openxmlformats.org/officeDocument/2006/relationships" xmlns:m="http://schemas.openxmlformats.org/officeDocument/2006/math" xmlns:v="urn:schemas-microsoft-com:vml" xmlns:wp14="http://schemas.microsoft.com/office/word/2010/wordprocessingDrawing" xmlns:wp="http://schemas.openxmlformats.org/drawingml/2006/wordprocessingDrawing" xmlns:w10="urn:schemas-microsoft-com:office:word" xmlns:w="http://schemas.openxmlformats.org/wordprocessingml/2006/main" xmlns:w14="http://schemas.microsoft.com/office/word/2010/wordml" xmlns:wpg="http://schemas.microsoft.com/office/word/2010/wordprocessingGroup" xmlns:wpi="http://schemas.microsoft.com/office/word/2010/wordprocessingInk" xmlns:wne="http://schemas.microsoft.com/office/word/2006/wordml" xmlns:wps="http://schemas.microsoft.com/office/word/2010/wordprocessingShape" mc:Ignorable="w14 wp14">
+<w:document xmlns:wpc="http://schemas.microsoft.com/office/word/2010/wordprocessingCanvas" xmlns:cx="http://schemas.microsoft.com/office/drawing/2014/chartex" xmlns:cx1="http://schemas.microsoft.com/office/drawing/2015/9/8/chartex" xmlns:cx2="http://schemas.microsoft.com/office/drawing/2015/10/21/chartex" xmlns:cx3="http://schemas.microsoft.com/office/drawing/2016/5/9/chartex" xmlns:cx4="http://schemas.microsoft.com/office/drawing/2016/5/10/chartex" xmlns:cx5="http://schemas.microsoft.com/office/drawing/2016/5/11/chartex" xmlns:cx6="http://schemas.microsoft.com/office/drawing/2016/5/12/chartex" xmlns:cx7="http://schemas.microsoft.com/office/drawing/2016/5/13/chartex" xmlns:cx8="http://schemas.microsoft.com/office/drawing/2016/5/14/chartex" xmlns:mc="http://schemas.openxmlformats.org/markup-compatibility/2006" xmlns:aink="http://schemas.microsoft.com/office/drawing/2016/ink" xmlns:am3d="http://schemas.microsoft.com/office/drawing/2017/model3d" xmlns:o="urn:schemas-microsoft-com:office:office" xmlns:r="http://schemas.openxmlformats.org/officeDocument/2006/relationships" xmlns:m="http://schemas.openxmlformats.org/officeDocument/2006/math" xmlns:v="urn:schemas-microsoft-com:vml" xmlns:wp14="http://schemas.microsoft.com/office/word/2010/wordprocessingDrawing" xmlns:wp="http://schemas.openxmlformats.org/drawingml/2006/wordprocessingDrawing" xmlns:w10="urn:schemas-microsoft-com:office:word" xmlns:w="http://schemas.openxmlformats.org/wordprocessingml/2006/main" xmlns:w14="http://schemas.microsoft.com/office/word/2010/wordml" xmlns:w15="http://schemas.microsoft.com/office/word/2012/wordml" xmlns:w16cid="http://schemas.microsoft.com/office/word/2016/wordml/cid" xmlns:w16se="http://schemas.microsoft.com/office/word/2015/wordml/symex" xmlns:wpg="http://schemas.microsoft.com/office/word/2010/wordprocessingGroup" xmlns:wpi="http://schemas.microsoft.com/office/word/2010/wordprocessingInk" xmlns:wne="http://schemas.microsoft.com/office/word/2006/wordml" xmlns:wps="http://schemas.microsoft.com/office/word/2010/wordprocessingShape" mc:Ignorable="w14 w15 w16se w16cid wp14">
   <w:body>
     <w:p>
       <w:pPr>
@@ -23,21 +23,7 @@
     </w:p>
     <w:p>
       <w:r>
-        <w:t>Foreword: Parts of this chapter are based on excerpts</w:t>
-      </w:r>
-      <w:r>
-        <w:t xml:space="preserve"> or taken verbatim</w:t>
-      </w:r>
-      <w:r>
-        <w:t xml:space="preserve"> from the </w:t>
-      </w:r>
-      <w:proofErr w:type="gramStart"/>
-      <w:r>
-        <w:t>authors</w:t>
-      </w:r>
-      <w:proofErr w:type="gramEnd"/>
-      <w:r>
-        <w:t xml:space="preserve"> paper [1].</w:t>
+        <w:t>Foreword: Parts of this chapter are based on excerpts from the authors paper [1].</w:t>
       </w:r>
     </w:p>
     <w:p>
@@ -61,14 +47,12 @@
       <w:r>
         <w:t xml:space="preserve"> communicate information about a measurement, the recipient needs to be able to either make or mentally construct a similar observation to that of the original measurer (or </w:t>
       </w:r>
-      <w:proofErr w:type="spellStart"/>
       <w:r>
         <w:rPr>
           <w:i/>
         </w:rPr>
         <w:t>metrologist</w:t>
       </w:r>
-      <w:proofErr w:type="spellEnd"/>
       <w:r>
         <w:t>). The simple</w:t>
       </w:r>
@@ -123,7 +107,13 @@
         <w:t>Millennium</w:t>
       </w:r>
       <w:r>
-        <w:t xml:space="preserve"> BC, is a system of units. In </w:t>
+        <w:t xml:space="preserve"> BC</w:t>
+      </w:r>
+      <w:r>
+        <w:t xml:space="preserve"> (see Figure 3.1)</w:t>
+      </w:r>
+      <w:r>
+        <w:t xml:space="preserve">, is a system of units. In </w:t>
       </w:r>
       <w:r>
         <w:t>such a</w:t>
@@ -184,7 +174,7 @@
                     </pic:cNvPicPr>
                   </pic:nvPicPr>
                   <pic:blipFill rotWithShape="1">
-                    <a:blip r:embed="rId6">
+                    <a:blip r:embed="rId5">
                       <a:extLst>
                         <a:ext uri="{28A0092B-C50C-407E-A947-70E740481C1C}">
                           <a14:useLocalDpi xmlns:a14="http://schemas.microsoft.com/office/drawing/2010/main" val="0"/>
@@ -226,6 +216,9 @@
       <w:r>
         <w:t xml:space="preserve">Figure </w:t>
       </w:r>
+      <w:r>
+        <w:t>3.</w:t>
+      </w:r>
       <w:fldSimple w:instr=" SEQ Figure \* ARABIC ">
         <w:r>
           <w:rPr>
@@ -306,7 +299,19 @@
         <w:t xml:space="preserve"> standard, followed by subsequent tiers of larger numbers of standards which are derived from measurements of those in the tier above. For any produced standard, it should be possible to trace the lineage back to a measurement of the golden standard. This is referred to as a traceability chain</w:t>
       </w:r>
       <w:r>
-        <w:t xml:space="preserve"> (see Fig. 2) and it is a fundamental tenet of metrology.</w:t>
+        <w:t xml:space="preserve"> (see Fig</w:t>
+      </w:r>
+      <w:r>
+        <w:t>ure</w:t>
+      </w:r>
+      <w:r>
+        <w:t xml:space="preserve"> </w:t>
+      </w:r>
+      <w:r>
+        <w:t>3.</w:t>
+      </w:r>
+      <w:r>
+        <w:t>2) and it is a fundamental tenet of metrology.</w:t>
       </w:r>
       <w:r>
         <w:t xml:space="preserve"> Measurements </w:t>
@@ -403,7 +408,7 @@
           </mc:Choice>
           <mc:Fallback>
             <w:pict>
-              <v:shapetype id="_x0000_t202" coordsize="21600,21600" o:spt="202" path="m,l,21600r21600,l21600,xe">
+              <v:shapetype w14:anchorId="351C93A7" id="_x0000_t202" coordsize="21600,21600" o:spt="202" path="m,l,21600r21600,l21600,xe">
                 <v:stroke joinstyle="miter"/>
                 <v:path gradientshapeok="t" o:connecttype="rect"/>
               </v:shapetype>
@@ -490,9 +495,9 @@
               </wp:anchor>
             </w:drawing>
           </mc:Choice>
-          <mc:Fallback xmlns:w16se="http://schemas.microsoft.com/office/word/2015/wordml/symex" xmlns:w16cid="http://schemas.microsoft.com/office/word/2016/wordml/cid" xmlns:w15="http://schemas.microsoft.com/office/word/2012/wordml" xmlns:am3d="http://schemas.microsoft.com/office/drawing/2017/model3d" xmlns:aink="http://schemas.microsoft.com/office/drawing/2016/ink" xmlns:cx8="http://schemas.microsoft.com/office/drawing/2016/5/14/chartex" xmlns:cx7="http://schemas.microsoft.com/office/drawing/2016/5/13/chartex" xmlns:cx6="http://schemas.microsoft.com/office/drawing/2016/5/12/chartex" xmlns:cx5="http://schemas.microsoft.com/office/drawing/2016/5/11/chartex" xmlns:cx4="http://schemas.microsoft.com/office/drawing/2016/5/10/chartex" xmlns:cx3="http://schemas.microsoft.com/office/drawing/2016/5/9/chartex" xmlns:cx2="http://schemas.microsoft.com/office/drawing/2015/10/21/chartex" xmlns:cx1="http://schemas.microsoft.com/office/drawing/2015/9/8/chartex" xmlns:cx="http://schemas.microsoft.com/office/drawing/2014/chartex">
+          <mc:Fallback>
             <w:pict>
-              <v:shapetype w14:anchorId="7C465EFF" id="_x0000_t68" coordsize="21600,21600" o:spt="68" adj="5400,5400" path="m0@0l@1@0@1,21600@2,21600@2@0,21600@0,10800,xe">
+              <v:shapetype w14:anchorId="4060D003" id="_x0000_t68" coordsize="21600,21600" o:spt="68" adj="5400,5400" path="m0@0l@1@0@1,21600@2,21600@2@0,21600@0,10800,xe">
                 <v:stroke joinstyle="miter"/>
                 <v:formulas>
                   <v:f eqn="val #0"/>
@@ -524,7 +529,7 @@
             <wp:cNvGraphicFramePr/>
             <a:graphic xmlns:a="http://schemas.openxmlformats.org/drawingml/2006/main">
               <a:graphicData uri="http://schemas.openxmlformats.org/drawingml/2006/diagram">
-                <dgm:relIds xmlns:dgm="http://schemas.openxmlformats.org/drawingml/2006/diagram" xmlns:r="http://schemas.openxmlformats.org/officeDocument/2006/relationships" r:dm="rId7" r:lo="rId8" r:qs="rId9" r:cs="rId10"/>
+                <dgm:relIds xmlns:dgm="http://schemas.openxmlformats.org/drawingml/2006/diagram" xmlns:r="http://schemas.openxmlformats.org/officeDocument/2006/relationships" r:dm="rId6" r:lo="rId7" r:qs="rId8" r:cs="rId9"/>
               </a:graphicData>
             </a:graphic>
           </wp:inline>
@@ -538,6 +543,9 @@
       </w:pPr>
       <w:r>
         <w:t xml:space="preserve">Figure </w:t>
+      </w:r>
+      <w:r>
+        <w:t>3.</w:t>
       </w:r>
       <w:fldSimple w:instr=" SEQ Figure \* ARABIC ">
         <w:r>
@@ -607,12 +615,19 @@
       <w:r>
         <w:t xml:space="preserve">s), because R=V/I. </w:t>
       </w:r>
+      <w:r>
+        <w:t>The</w:t>
+      </w:r>
+      <w:r>
+        <w:t xml:space="preserve"> eight </w:t>
+      </w:r>
       <w:proofErr w:type="gramStart"/>
       <w:r>
-        <w:t>The</w:t>
-      </w:r>
-      <w:r>
-        <w:t xml:space="preserve"> eight fundamental </w:t>
+        <w:t>fundamental</w:t>
+      </w:r>
+      <w:proofErr w:type="gramEnd"/>
+      <w:r>
+        <w:t xml:space="preserve"> </w:t>
       </w:r>
       <w:r>
         <w:t>“</w:t>
@@ -624,11 +639,7 @@
         <w:t>”</w:t>
       </w:r>
       <w:r>
-        <w:t xml:space="preserve"> units which make up the International System of Units (SI), are the metre, kilogram, second, ampere, kelvin, candela and mole.</w:t>
-      </w:r>
-      <w:proofErr w:type="gramEnd"/>
-      <w:r>
-        <w:t xml:space="preserve"> From these unit definitions, it is possible to define any other derived unit in use. NMIs will usually keep secondary standards of most derived quantities which users may wish to calibrate against, which are themselves traceable to one or more primary standards of different units.</w:t>
+        <w:t xml:space="preserve"> units which make up the International System of Units (SI), are the metre, kilogram, second, ampere, kelvin, candela and mole. From these unit definitions, it is possible to define any other derived unit in use. NMIs will usually keep secondary standards of most derived quantities which users may wish to calibrate against, which are themselves traceable to one or more primary standards of different units.</w:t>
       </w:r>
       <w:r>
         <w:t xml:space="preserve"> Although traditionally all primary standards were defined by physical artefacts, these are being gradually replaced by definitions </w:t>
@@ -657,15 +668,7 @@
     </w:p>
     <w:p>
       <w:r>
-        <w:t xml:space="preserve">What is the difference between a </w:t>
-      </w:r>
-      <w:proofErr w:type="gramStart"/>
-      <w:r>
-        <w:t>measurement</w:t>
-      </w:r>
-      <w:proofErr w:type="gramEnd"/>
-      <w:r>
-        <w:t xml:space="preserve"> with good traceability compared to one with poor traceability? If they are traceable to primary standards, then are they not both a correct representation of some value in a unit system? The answer is that confidence in the </w:t>
+        <w:t xml:space="preserve">What is the difference between a measurement with good traceability compared to one with poor traceability? If they are traceable to primary standards, then are they not both a correct representation of some value in a unit system? The answer is that confidence in the </w:t>
       </w:r>
       <w:r>
         <w:t xml:space="preserve">result of </w:t>
@@ -777,15 +780,7 @@
         <w:t>4</w:t>
       </w:r>
       <w:r>
-        <w:t xml:space="preserve">]. This document was the work of representatives from seven international organisations: the BIPM, the International Organisation of Legal Metrology (OIML), the International </w:t>
-      </w:r>
-      <w:proofErr w:type="spellStart"/>
-      <w:r>
-        <w:t>Electrotechnical</w:t>
-      </w:r>
-      <w:proofErr w:type="spellEnd"/>
-      <w:r>
-        <w:t xml:space="preserve"> Commission (IEC), the ISO, the International Federation of Clinical Chemistry and Laboratory Medicine (IFCC), the International Union of Pure and Applied Chemistry (IUPAC), and the International Union of Pure and Applied Physics (IUPAP).</w:t>
+        <w:t>]. This document was the work of representatives from seven international organisations: the BIPM, the International Organisation of Legal Metrology (OIML), the International Electrotechnical Commission (IEC), the ISO, the International Federation of Clinical Chemistry and Laboratory Medicine (IFCC), the International Union of Pure and Applied Chemistry (IUPAC), and the International Union of Pure and Applied Physics (IUPAP).</w:t>
       </w:r>
       <w:r>
         <w:t xml:space="preserve"> The GUM</w:t>
@@ -824,14 +819,12 @@
       <w:r>
         <w:t>7</w:t>
       </w:r>
-      <w:proofErr w:type="gramStart"/>
       <w:r>
         <w:t>,</w:t>
       </w:r>
       <w:r>
         <w:t>8</w:t>
       </w:r>
-      <w:proofErr w:type="gramEnd"/>
       <w:r>
         <w:t>]</w:t>
       </w:r>
@@ -859,11 +852,7 @@
     </w:p>
     <w:p>
       <w:r>
-        <w:t xml:space="preserve">Throughout this thesis, the methodologies presented in the GUM will be used. </w:t>
-      </w:r>
-      <w:proofErr w:type="gramStart"/>
-      <w:r>
-        <w:t xml:space="preserve">The international authority of the guide, developed by the endorsement of the seven international </w:t>
+        <w:t xml:space="preserve">Throughout this thesis, the methodologies presented in the GUM will be used. The international authority of the guide, developed by the endorsement of the seven international </w:t>
       </w:r>
       <w:r>
         <w:t>organisations</w:t>
@@ -871,7 +860,6 @@
       <w:r>
         <w:t xml:space="preserve"> behind it (including the two global standardisation bodies IEC and ISO), gives strong motivation to use it as a basis for a framework to evaluate uncertainty in measurement.</w:t>
       </w:r>
-      <w:proofErr w:type="gramEnd"/>
     </w:p>
     <w:p>
       <w:r>
@@ -912,15 +900,7 @@
         <w:t>, the GUM prescribes a more rigorous approach which models the measurement process and propagates uncertainty through the model</w:t>
       </w:r>
       <w:r>
-        <w:t xml:space="preserve"> to the result (</w:t>
-      </w:r>
-      <w:proofErr w:type="spellStart"/>
-      <w:r>
-        <w:t>measurands</w:t>
-      </w:r>
-      <w:proofErr w:type="spellEnd"/>
-      <w:r>
-        <w:t>)</w:t>
+        <w:t xml:space="preserve"> to the result (measurands)</w:t>
       </w:r>
       <w:r>
         <w:t xml:space="preserve">. </w:t>
@@ -997,13 +977,8 @@
         <w:t>Determining combined standard uncertainty of the</w:t>
       </w:r>
       <w:r>
-        <w:t xml:space="preserve"> </w:t>
-      </w:r>
-      <w:proofErr w:type="spellStart"/>
-      <w:r>
-        <w:t>measurands</w:t>
-      </w:r>
-      <w:proofErr w:type="spellEnd"/>
+        <w:t xml:space="preserve"> measurands</w:t>
+      </w:r>
       <w:r>
         <w:t>.</w:t>
       </w:r>
@@ -1019,17 +994,16 @@
       <w:r>
         <w:t xml:space="preserve">Determining expanded uncertainty of the </w:t>
       </w:r>
-      <w:proofErr w:type="spellStart"/>
       <w:r>
         <w:t>measurands</w:t>
       </w:r>
-      <w:proofErr w:type="spellEnd"/>
       <w:r>
         <w:t>.</w:t>
       </w:r>
     </w:p>
     <w:p>
       <w:r>
+        <w:lastRenderedPageBreak/>
         <w:t>Each of these steps will now be explained.</w:t>
       </w:r>
     </w:p>
@@ -1038,7 +1012,6 @@
         <w:pStyle w:val="Heading1"/>
       </w:pPr>
       <w:r>
-        <w:lastRenderedPageBreak/>
         <w:t>3.2.1</w:t>
       </w:r>
       <w:r>
@@ -1050,15 +1023,7 @@
     </w:p>
     <w:p>
       <w:r>
-        <w:t xml:space="preserve">We can define a set of </w:t>
-      </w:r>
-      <w:proofErr w:type="spellStart"/>
-      <w:r>
-        <w:t>measurands</w:t>
-      </w:r>
-      <w:proofErr w:type="spellEnd"/>
-      <w:r>
-        <w:t xml:space="preserve"> </w:t>
+        <w:t xml:space="preserve">We can define a set of measurands </w:t>
       </w:r>
       <w:r>
         <w:rPr>
@@ -1124,7 +1089,6 @@
         </w:rPr>
         <w:t>2</w:t>
       </w:r>
-      <w:proofErr w:type="gramStart"/>
       <w:r>
         <w:rPr>
           <w:i/>
@@ -1144,7 +1108,6 @@
         </w:rPr>
         <w:t>…,</w:t>
       </w:r>
-      <w:proofErr w:type="gramEnd"/>
       <w:r>
         <w:rPr>
           <w:b/>
@@ -1381,15 +1344,7 @@
     </w:p>
     <w:p>
       <w:r>
-        <w:t xml:space="preserve">The estimate of the </w:t>
-      </w:r>
-      <w:proofErr w:type="spellStart"/>
-      <w:r>
-        <w:t>measurands</w:t>
-      </w:r>
-      <w:proofErr w:type="spellEnd"/>
-      <w:r>
-        <w:t xml:space="preserve"> can therefore be found by evaluating the model using the estimates of each input quantit</w:t>
+        <w:t>The estimate of the measurands can therefore be found by evaluating the model using the estimates of each input quantit</w:t>
       </w:r>
       <w:r>
         <w:t>y:</w:t>
@@ -1716,34 +1671,26 @@
     </w:p>
     <w:p>
       <w:r>
-        <w:t xml:space="preserve">Components of uncertainty in measurement can be divided into two categories: Category </w:t>
-      </w:r>
-      <w:proofErr w:type="gramStart"/>
-      <w:r>
-        <w:t>A</w:t>
-      </w:r>
-      <w:proofErr w:type="gramEnd"/>
-      <w:r>
-        <w:t xml:space="preserve"> uncertainty components are those that are evaluated using statistical analysis of a series of observations (i.e. repeats); Category B components are those that are evaluated using other means.</w:t>
+        <w:t>Components of uncertainty in measurement can be divided into two categories: Category A uncertainty components are those that are evaluated using statistical analysis of a series of observations (i.e. repeats); Category B components are those that are evaluated using other means.</w:t>
       </w:r>
     </w:p>
     <w:p>
       <w:r>
-        <w:t xml:space="preserve">The GUM presents methods that include the use of both Bayesian and classical probabilistic methods to evaluate the uncertainty in the input quantities for a measurement model. In particular, classical methods </w:t>
+        <w:t xml:space="preserve">The GUM presents methods that include the use of both Bayesian and classical probabilistic methods to evaluate the uncertainty in the input quantities for a measurement model. </w:t>
+      </w:r>
+      <w:proofErr w:type="gramStart"/>
+      <w:r>
+        <w:t>In particular, classical</w:t>
+      </w:r>
+      <w:proofErr w:type="gramEnd"/>
+      <w:r>
+        <w:t xml:space="preserve"> methods </w:t>
       </w:r>
       <w:r>
         <w:t xml:space="preserve">[10] </w:t>
       </w:r>
       <w:r>
-        <w:t xml:space="preserve">are used for the treatment of Category </w:t>
-      </w:r>
-      <w:proofErr w:type="gramStart"/>
-      <w:r>
-        <w:t>A</w:t>
-      </w:r>
-      <w:proofErr w:type="gramEnd"/>
-      <w:r>
-        <w:t xml:space="preserve"> uncertainty components and Bayesian methods </w:t>
+        <w:t xml:space="preserve">are used for the treatment of Category A uncertainty components and Bayesian methods </w:t>
       </w:r>
       <w:r>
         <w:t xml:space="preserve">[11] </w:t>
@@ -1793,15 +1740,7 @@
         <w:t xml:space="preserve"> </w:t>
       </w:r>
       <w:r>
-        <w:t xml:space="preserve">introducing a method for treating the Category </w:t>
-      </w:r>
-      <w:proofErr w:type="gramStart"/>
-      <w:r>
-        <w:t>A</w:t>
-      </w:r>
-      <w:proofErr w:type="gramEnd"/>
-      <w:r>
-        <w:t xml:space="preserve"> uncertainties that follows a Bayesian</w:t>
+        <w:t>introducing a method for treating the Category A uncertainties that follows a Bayesian</w:t>
       </w:r>
       <w:r>
         <w:t xml:space="preserve"> </w:t>
@@ -1819,7 +1758,11 @@
         <w:t>]</w:t>
       </w:r>
       <w:r>
-        <w:t>. Therefore, the two supplements no longer contain the inconsistency</w:t>
+        <w:t xml:space="preserve">. Therefore, </w:t>
+      </w:r>
+      <w:r>
+        <w:lastRenderedPageBreak/>
+        <w:t>the two supplements no longer contain the inconsistency</w:t>
       </w:r>
       <w:r>
         <w:t xml:space="preserve"> </w:t>
@@ -1831,11 +1774,7 @@
         <w:t xml:space="preserve"> </w:t>
       </w:r>
       <w:r>
-        <w:t xml:space="preserve">now inconsistency between the method used to evaluate </w:t>
-      </w:r>
-      <w:r>
-        <w:lastRenderedPageBreak/>
-        <w:t>uncertainty described in</w:t>
+        <w:t>now inconsistency between the method used to evaluate uncertainty described in</w:t>
       </w:r>
       <w:r>
         <w:t xml:space="preserve"> </w:t>
@@ -1901,15 +1840,7 @@
         <w:t>0</w:t>
       </w:r>
       <w:r>
-        <w:t xml:space="preserve">] applied to Category </w:t>
-      </w:r>
-      <w:proofErr w:type="gramStart"/>
-      <w:r>
-        <w:t>A</w:t>
-      </w:r>
-      <w:proofErr w:type="gramEnd"/>
-      <w:r>
-        <w:t xml:space="preserve"> uncertainties in the current GUM</w:t>
+        <w:t>] applied to Category A uncertainties in the current GUM</w:t>
       </w:r>
       <w:r>
         <w:t xml:space="preserve"> </w:t>
@@ -1953,7 +1884,6 @@
         </w:rPr>
         <w:t>2</w:t>
       </w:r>
-      <w:proofErr w:type="gramStart"/>
       <w:r>
         <w:t>,</w:t>
       </w:r>
@@ -1963,7 +1893,6 @@
       <w:r>
         <w:t>…,</w:t>
       </w:r>
-      <w:proofErr w:type="gramEnd"/>
       <w:r>
         <w:t xml:space="preserve"> </w:t>
       </w:r>
@@ -2324,13 +2253,8 @@
       </m:oMathPara>
     </w:p>
     <w:p>
-      <w:proofErr w:type="gramStart"/>
-      <w:r>
-        <w:t>respectively</w:t>
-      </w:r>
-      <w:proofErr w:type="gramEnd"/>
-      <w:r>
-        <w:t xml:space="preserve">, where </w:t>
+      <w:r>
+        <w:t xml:space="preserve">respectively, where </w:t>
       </w:r>
       <w:r>
         <w:rPr>
@@ -2613,194 +2537,125 @@
     </w:p>
     <w:p>
       <w:r>
-        <w:t xml:space="preserve">If there are correlated (mutually dependent) input quantities present in the measurement model, the </w:t>
+        <w:t xml:space="preserve">If there are correlated (mutually dependent) input quantities present in the measurement model, the covariances of each pair of input quantities must also be calculated before the propagation stage of the uncertainty evaluation. Both the standard uncertainties and the covariances for </w:t>
+      </w:r>
+      <w:r>
+        <w:rPr>
+          <w:i/>
+        </w:rPr>
+        <w:t>N</w:t>
+      </w:r>
+      <w:r>
+        <w:t xml:space="preserve"> input quantities can be conveniently represented in a symmetric (</w:t>
+      </w:r>
+      <w:r>
+        <w:rPr>
+          <w:i/>
+        </w:rPr>
+        <w:t>N</w:t>
+      </w:r>
+      <w:r>
+        <w:t xml:space="preserve"> x </w:t>
+      </w:r>
+      <w:r>
+        <w:rPr>
+          <w:i/>
+        </w:rPr>
+        <w:t>N</w:t>
+      </w:r>
+      <w:r>
+        <w:t>) matrix containing the variance of each quantity (</w:t>
+      </w:r>
+      <w:r>
+        <w:rPr>
+          <w:i/>
+        </w:rPr>
+        <w:t>s</w:t>
+      </w:r>
+      <w:r>
+        <w:rPr>
+          <w:vertAlign w:val="superscript"/>
+        </w:rPr>
+        <w:t>2</w:t>
+      </w:r>
+      <w:r>
+        <w:t xml:space="preserve">) along the diagonal and the covariance between </w:t>
+      </w:r>
+      <w:r>
+        <w:rPr>
+          <w:i/>
+        </w:rPr>
+        <w:t>x</w:t>
+      </w:r>
+      <w:r>
+        <w:rPr>
+          <w:vertAlign w:val="subscript"/>
+        </w:rPr>
+        <w:t>i</w:t>
+      </w:r>
+      <w:r>
+        <w:t xml:space="preserve"> and </w:t>
       </w:r>
       <w:proofErr w:type="spellStart"/>
       <w:r>
-        <w:t>covariances</w:t>
+        <w:rPr>
+          <w:i/>
+        </w:rPr>
+        <w:t>x</w:t>
+      </w:r>
+      <w:r>
+        <w:rPr>
+          <w:vertAlign w:val="subscript"/>
+        </w:rPr>
+        <w:t>j</w:t>
       </w:r>
       <w:proofErr w:type="spellEnd"/>
       <w:r>
-        <w:t xml:space="preserve"> of each pair of input quantities must also be calculated before the propagation stage of the uncertainty evaluation. Both the standard uncertainties and the </w:t>
+        <w:t xml:space="preserve"> in the </w:t>
       </w:r>
       <w:proofErr w:type="spellStart"/>
       <w:r>
-        <w:t>covariances</w:t>
+        <w:rPr>
+          <w:i/>
+        </w:rPr>
+        <w:t>i</w:t>
       </w:r>
       <w:proofErr w:type="spellEnd"/>
       <w:r>
-        <w:t xml:space="preserve"> for </w:t>
-      </w:r>
+        <w:t xml:space="preserve">, </w:t>
+      </w:r>
+      <w:proofErr w:type="spellStart"/>
       <w:r>
         <w:rPr>
           <w:i/>
         </w:rPr>
-        <w:t>N</w:t>
-      </w:r>
-      <w:r>
-        <w:t xml:space="preserve"> input quantities can be conveniently represented in a symmetric (</w:t>
-      </w:r>
-      <w:r>
-        <w:rPr>
-          <w:i/>
-        </w:rPr>
-        <w:t>N</w:t>
-      </w:r>
-      <w:r>
-        <w:t xml:space="preserve"> x </w:t>
-      </w:r>
-      <w:r>
-        <w:rPr>
-          <w:i/>
-        </w:rPr>
-        <w:t>N</w:t>
-      </w:r>
-      <w:r>
-        <w:t>) matrix containing the variance of each quantity (</w:t>
-      </w:r>
-      <w:r>
-        <w:rPr>
-          <w:i/>
-        </w:rPr>
-        <w:t>s</w:t>
+        <w:t>j</w:t>
       </w:r>
       <w:r>
         <w:rPr>
           <w:vertAlign w:val="superscript"/>
         </w:rPr>
-        <w:t>2</w:t>
-      </w:r>
-      <w:r>
-        <w:t xml:space="preserve">) along the diagonal and the covariance between </w:t>
-      </w:r>
-      <w:r>
-        <w:rPr>
-          <w:i/>
-        </w:rPr>
-        <w:t>x</w:t>
-      </w:r>
-      <w:r>
-        <w:rPr>
-          <w:vertAlign w:val="subscript"/>
-        </w:rPr>
-        <w:t>i</w:t>
-      </w:r>
-      <w:r>
-        <w:t xml:space="preserve"> and </w:t>
-      </w:r>
-      <w:proofErr w:type="spellStart"/>
-      <w:r>
-        <w:rPr>
-          <w:i/>
-        </w:rPr>
-        <w:t>x</w:t>
-      </w:r>
-      <w:r>
-        <w:rPr>
-          <w:vertAlign w:val="subscript"/>
-        </w:rPr>
-        <w:t>j</w:t>
+        <w:t>th</w:t>
       </w:r>
       <w:proofErr w:type="spellEnd"/>
       <w:r>
-        <w:t xml:space="preserve"> in </w:t>
-      </w:r>
-      <w:proofErr w:type="gramStart"/>
-      <w:r>
-        <w:t xml:space="preserve">the </w:t>
-      </w:r>
-      <w:proofErr w:type="spellStart"/>
-      <w:r>
-        <w:rPr>
-          <w:i/>
-        </w:rPr>
-        <w:t>i</w:t>
-      </w:r>
-      <w:proofErr w:type="spellEnd"/>
-      <w:proofErr w:type="gramEnd"/>
-      <w:r>
-        <w:t xml:space="preserve">, </w:t>
-      </w:r>
-      <w:proofErr w:type="spellStart"/>
-      <w:r>
-        <w:rPr>
-          <w:i/>
-        </w:rPr>
-        <w:t>j</w:t>
-      </w:r>
-      <w:r>
-        <w:rPr>
-          <w:vertAlign w:val="superscript"/>
-        </w:rPr>
-        <w:t>th</w:t>
-      </w:r>
-      <w:proofErr w:type="spellEnd"/>
-      <w:r>
         <w:t xml:space="preserve"> element. This is called the “uncertainty matrix” in the GUM and the “measurement covariance matrix” in the GUM Supplement 2. An example given in the GUM, Example H.2, </w:t>
       </w:r>
       <w:r>
         <w:t xml:space="preserve">described later in this chapter, </w:t>
       </w:r>
       <w:r>
-        <w:t xml:space="preserve">demonstrates this scenario using the example of a simultaneous measurement of resistance and reactance with voltage, current and phase as correlated input quantities. Once the uncertainties of the input quantities have been evaluated, they are propagated through the measurement model. This requires the sensitivities of the </w:t>
-      </w:r>
-      <w:proofErr w:type="spellStart"/>
-      <w:r>
-        <w:t>measurand</w:t>
-      </w:r>
-      <w:proofErr w:type="spellEnd"/>
-      <w:r>
-        <w:t xml:space="preserve"> to each input quantity to be calculated to at least a </w:t>
+        <w:t xml:space="preserve">demonstrates this scenario using the example of a simultaneous measurement of resistance and reactance with voltage, current and phase as correlated input quantities. Once the uncertainties of </w:t>
       </w:r>
       <w:r>
         <w:lastRenderedPageBreak/>
-        <w:t>first order approximation.</w:t>
+        <w:t>the input quantities have been evaluated, they are propagated through the measurement model. This requires the sensitivities of the measurand to each input quantity to be calculated to at least a first order approximation.</w:t>
       </w:r>
       <w:r>
         <w:t xml:space="preserve"> </w:t>
       </w:r>
       <w:r>
-        <w:t xml:space="preserve">The estimates of the input quantities are used in the measurement model to obtain the estimate of the </w:t>
-      </w:r>
-      <w:proofErr w:type="spellStart"/>
-      <w:r>
-        <w:t>measurand</w:t>
-      </w:r>
-      <w:proofErr w:type="spellEnd"/>
-      <w:r>
-        <w:t xml:space="preserve">. The variances and </w:t>
-      </w:r>
-      <w:proofErr w:type="spellStart"/>
-      <w:r>
-        <w:t>covariances</w:t>
-      </w:r>
-      <w:proofErr w:type="spellEnd"/>
-      <w:r>
-        <w:t xml:space="preserve"> of the input quantities are combined with the sensitivity coefficients in order to obtain the variance of the </w:t>
-      </w:r>
-      <w:proofErr w:type="spellStart"/>
-      <w:r>
-        <w:t>measurand</w:t>
-      </w:r>
-      <w:proofErr w:type="spellEnd"/>
-      <w:r>
-        <w:t xml:space="preserve">. The combined standard uncertainty of the </w:t>
-      </w:r>
-      <w:proofErr w:type="spellStart"/>
-      <w:r>
-        <w:t>measurand</w:t>
-      </w:r>
-      <w:proofErr w:type="spellEnd"/>
-      <w:r>
-        <w:t xml:space="preserve"> is equal to the positive square root of this value. The result of the measurement is then presented as the </w:t>
-      </w:r>
-      <w:proofErr w:type="spellStart"/>
-      <w:r>
-        <w:t>measurand</w:t>
-      </w:r>
-      <w:proofErr w:type="spellEnd"/>
-      <w:r>
-        <w:t xml:space="preserve"> estimate and combined standard uncertainty. Alternatively, the uncertainty is expressed in terms of an expanded uncertainty which is derived directly from the combined standard uncertainty.</w:t>
+        <w:t>The estimates of the input quantities are used in the measurement model to obtain the estimate of the measurand. The variances and covariances of the input quantities are combined with the sensitivity coefficients in order to obtain the variance of the measurand. The combined standard uncertainty of the measurand is equal to the positive square root of this value. The result of the measurement is then presented as the measurand estimate and combined standard uncertainty. Alternatively, the uncertainty is expressed in terms of an expanded uncertainty which is derived directly from the combined standard uncertainty.</w:t>
       </w:r>
     </w:p>
     <w:p>
@@ -2828,54 +2683,42 @@
         <w:t>t</w:t>
       </w:r>
       <w:r>
-        <w:t xml:space="preserve">-distribution to characterize Category </w:t>
+        <w:t xml:space="preserve">-distribution to characterize Category A input quantities, in contrast to the Gaussian distribution used in the GUM. Of particular relevance to this paper is the inclusion of the degrees-of-freedom parameter, </w:t>
+      </w:r>
+      <w:r>
+        <w:rPr>
+          <w:rFonts w:cstheme="minorHAnsi"/>
+        </w:rPr>
+        <w:t>ν</w:t>
+      </w:r>
+      <w:r>
+        <w:t xml:space="preserve">, in the definition of the standard uncertainty and covariances of a </w:t>
+      </w:r>
+      <w:r>
+        <w:rPr>
+          <w:i/>
+        </w:rPr>
+        <w:t>t</w:t>
+      </w:r>
+      <w:r>
+        <w:t xml:space="preserve">-distribution. Whereas for the Gaussian distribution </w:t>
+      </w:r>
+      <w:r>
+        <w:rPr>
+          <w:rFonts w:cstheme="minorHAnsi"/>
+        </w:rPr>
+        <w:t>ν</w:t>
+      </w:r>
+      <w:r>
+        <w:t xml:space="preserve"> is used as a measure of reliability of the standard uncertainty, it is explicitly required when using the t-distribution </w:t>
       </w:r>
       <w:proofErr w:type="gramStart"/>
       <w:r>
-        <w:t>A</w:t>
+        <w:t>in order to</w:t>
       </w:r>
       <w:proofErr w:type="gramEnd"/>
       <w:r>
-        <w:t xml:space="preserve"> input quantities, in contrast to the Gaussian distribution used in the GUM. Of particular relevance to this paper is the inclusion of the degrees-of-freedom parameter, </w:t>
-      </w:r>
-      <w:r>
-        <w:rPr>
-          <w:rFonts w:cstheme="minorHAnsi"/>
-        </w:rPr>
-        <w:t>ν</w:t>
-      </w:r>
-      <w:r>
-        <w:t xml:space="preserve">, in the definition of the standard uncertainty and </w:t>
-      </w:r>
-      <w:proofErr w:type="spellStart"/>
-      <w:r>
-        <w:t>covariances</w:t>
-      </w:r>
-      <w:proofErr w:type="spellEnd"/>
-      <w:r>
-        <w:t xml:space="preserve"> of a </w:t>
-      </w:r>
-      <w:r>
-        <w:rPr>
-          <w:i/>
-        </w:rPr>
-        <w:t>t</w:t>
-      </w:r>
-      <w:r>
-        <w:t xml:space="preserve">-distribution. Whereas for the Gaussian distribution </w:t>
-      </w:r>
-      <w:r>
-        <w:rPr>
-          <w:rFonts w:cstheme="minorHAnsi"/>
-        </w:rPr>
-        <w:t>ν</w:t>
-      </w:r>
-      <w:r>
-        <w:t xml:space="preserve"> is used as a measure of reliability of the standard uncertainty, it is explicitly required when using the t-distribution in order to obtain the standard uncertainty, u(x</w:t>
-      </w:r>
-      <w:proofErr w:type="gramStart"/>
-      <w:r>
-        <w:t>)</w:t>
+        <w:t xml:space="preserve"> obtain the standard uncertainty, u(x)</w:t>
       </w:r>
       <w:r>
         <w:rPr>
@@ -2883,7 +2726,6 @@
         </w:rPr>
         <w:t>SUPP</w:t>
       </w:r>
-      <w:proofErr w:type="gramEnd"/>
       <w:r>
         <w:t>:</w:t>
       </w:r>
@@ -3103,13 +2945,8 @@
           <w:rFonts w:cstheme="minorHAnsi"/>
         </w:rPr>
       </w:pPr>
-      <w:proofErr w:type="gramStart"/>
-      <w:r>
-        <w:t>where</w:t>
-      </w:r>
-      <w:proofErr w:type="gramEnd"/>
-      <w:r>
-        <w:t xml:space="preserve"> </w:t>
+      <w:r>
+        <w:t xml:space="preserve">where </w:t>
       </w:r>
       <w:r>
         <w:rPr>
@@ -3409,7 +3246,13 @@
         <w:t>n this chapter</w:t>
       </w:r>
       <w:r>
-        <w:t xml:space="preserve">. Figure 1 illustrates the ratio between the standard uncertainty values calculated for different numbers of observations of a single Category A input quantity using the GUM and the GUM-S1/S2 approaches. It can be seen that when </w:t>
+        <w:t xml:space="preserve">. Figure </w:t>
+      </w:r>
+      <w:r>
+        <w:t>3.3</w:t>
+      </w:r>
+      <w:r>
+        <w:t xml:space="preserve"> illustrates the ratio between the standard uncertainty values calculated for different numbers of observations of a single Category A input quantity using the GUM and the GUM-S1/S2 approaches. It can be seen that when </w:t>
       </w:r>
       <w:r>
         <w:rPr>
@@ -3516,7 +3359,11 @@
         <w:t>t</w:t>
       </w:r>
       <w:r>
-        <w:t>-distribution tends towards a Gaussian distribution. However, most commercial laboratories would avoid making large numbers of measurements as this reduces the efficiency of the process.</w:t>
+        <w:t>-</w:t>
+      </w:r>
+      <w:r>
+        <w:lastRenderedPageBreak/>
+        <w:t>distribution tends towards a Gaussian distribution. However, most commercial laboratories would avoid making large numbers of measurements as this reduces the efficiency of the process.</w:t>
       </w:r>
     </w:p>
     <w:p>
@@ -3529,7 +3376,6 @@
           <w:noProof/>
           <w:lang w:eastAsia="en-GB"/>
         </w:rPr>
-        <w:lastRenderedPageBreak/>
         <w:drawing>
           <wp:inline distT="0" distB="0" distL="0" distR="0" wp14:anchorId="0B2B5411" wp14:editId="3A440A99">
             <wp:extent cx="4095750" cy="2881001"/>
@@ -3546,7 +3392,7 @@
                     <pic:cNvPicPr/>
                   </pic:nvPicPr>
                   <pic:blipFill>
-                    <a:blip r:embed="rId12" cstate="print">
+                    <a:blip r:embed="rId11" cstate="print">
                       <a:extLst>
                         <a:ext uri="{28A0092B-C50C-407E-A947-70E740481C1C}">
                           <a14:useLocalDpi xmlns:a14="http://schemas.microsoft.com/office/drawing/2010/main" val="0"/>
@@ -3581,6 +3427,9 @@
       <w:r>
         <w:t xml:space="preserve">Figure </w:t>
       </w:r>
+      <w:r>
+        <w:t>3.</w:t>
+      </w:r>
       <w:fldSimple w:instr=" SEQ Figure \* ARABIC ">
         <w:r>
           <w:rPr>
@@ -3595,15 +3444,7 @@
     </w:p>
     <w:p>
       <w:r>
-        <w:t xml:space="preserve">For measurements involving multiple input quantities, such as the measurement of a vector quantity, a multivariate/joint distribution should be used as suggested in the GUM-S2. The variances and </w:t>
-      </w:r>
-      <w:proofErr w:type="spellStart"/>
-      <w:r>
-        <w:t>covariances</w:t>
-      </w:r>
-      <w:proofErr w:type="spellEnd"/>
-      <w:r>
-        <w:t xml:space="preserve"> between all pairs of input quantities are obtained using a matrix form of (3</w:t>
+        <w:t>For measurements involving multiple input quantities, such as the measurement of a vector quantity, a multivariate/joint distribution should be used as suggested in the GUM-S2. The variances and covariances between all pairs of input quantities are obtained using a matrix form of (3</w:t>
       </w:r>
       <w:r>
         <w:t>.5</w:t>
@@ -5228,13 +5069,8 @@
       </m:oMathPara>
     </w:p>
     <w:p>
-      <w:proofErr w:type="gramStart"/>
-      <w:r>
-        <w:t>where</w:t>
-      </w:r>
-      <w:proofErr w:type="gramEnd"/>
-      <w:r>
-        <w:t xml:space="preserve"> </w:t>
+      <w:r>
+        <w:t xml:space="preserve">where </w:t>
       </w:r>
       <w:r>
         <w:rPr>
@@ -5323,7 +5159,13 @@
         <w:t>N</w:t>
       </w:r>
       <w:r>
-        <w:t xml:space="preserve"> + 2. The consequences of this condition are demonstrated in section 5.</w:t>
+        <w:t xml:space="preserve"> + 2. The consequences of this condition are demonstrated </w:t>
+      </w:r>
+      <w:r>
+        <w:t>shortly</w:t>
+      </w:r>
+      <w:r>
+        <w:t>.</w:t>
       </w:r>
     </w:p>
     <w:p>
@@ -5331,24 +5173,13 @@
         <w:pStyle w:val="Heading3"/>
       </w:pPr>
       <w:r>
+        <w:lastRenderedPageBreak/>
         <w:t>Comparison of GUM and GUM Supplements approach using example H.2/9.4</w:t>
       </w:r>
     </w:p>
     <w:p>
       <w:r>
-        <w:t xml:space="preserve">Both the GUM and the GUM-S2 provide an identical example which can be used to demonstrate the different standard uncertainties obtained when applying the method suggested in each document. The example is a simultaneous measurement of resistance and reactance, which uses a </w:t>
-      </w:r>
-      <w:r>
-        <w:lastRenderedPageBreak/>
-        <w:t>measurement model with multiple input quantities and multiple output quantities (</w:t>
-      </w:r>
-      <w:proofErr w:type="spellStart"/>
-      <w:r>
-        <w:t>measurands</w:t>
-      </w:r>
-      <w:proofErr w:type="spellEnd"/>
-      <w:r>
-        <w:t xml:space="preserve">). The input quantities are voltage </w:t>
+        <w:t xml:space="preserve">Both the GUM and the GUM-S2 provide an identical example which can be used to demonstrate the different standard uncertainties obtained when applying the method suggested in each document. The example is a simultaneous measurement of resistance and reactance, which uses a measurement model with multiple input quantities and multiple output quantities (measurands). The input quantities are voltage </w:t>
       </w:r>
       <w:r>
         <w:rPr>
@@ -5375,15 +5206,7 @@
         <w:t>φ</w:t>
       </w:r>
       <w:r>
-        <w:t xml:space="preserve">, and the </w:t>
-      </w:r>
-      <w:proofErr w:type="spellStart"/>
-      <w:r>
-        <w:t>measurands</w:t>
-      </w:r>
-      <w:proofErr w:type="spellEnd"/>
-      <w:r>
-        <w:t xml:space="preserve"> are resistance </w:t>
+        <w:t xml:space="preserve">, and the measurands are resistance </w:t>
       </w:r>
       <w:r>
         <w:rPr>
@@ -5711,7 +5534,13 @@
         <w:t>N</w:t>
       </w:r>
       <w:r>
-        <w:t xml:space="preserve"> = 3 input quantities, a condition which was explained at the end of section 3. These values, together with their arithmetic means and standard uncertainties as calculated from the two approaches using (</w:t>
+        <w:t xml:space="preserve"> = 3 input quantities, a condition which was explained at the end of </w:t>
+      </w:r>
+      <w:r>
+        <w:t>the previous section</w:t>
+      </w:r>
+      <w:r>
+        <w:t>. These values, together with their arithmetic means and standard uncertainties as calculated from the two approaches using (</w:t>
       </w:r>
       <w:r>
         <w:t>3.4</w:t>
@@ -5729,7 +5558,13 @@
         <w:t>T</w:t>
       </w:r>
       <w:r>
-        <w:t xml:space="preserve">able 1. The ratios of the standard uncertainties from each approach is also included in the table, which are identical for all these input quantities due to their dependence only on </w:t>
+        <w:t xml:space="preserve">able </w:t>
+      </w:r>
+      <w:r>
+        <w:t>3.</w:t>
+      </w:r>
+      <w:r>
+        <w:t xml:space="preserve">1. The ratios of the standard uncertainties from each approach is also included in the table, which are identical for all these input quantities due to their dependence only on </w:t>
       </w:r>
       <w:r>
         <w:rPr>
@@ -5845,15 +5680,7 @@
         </m:rad>
       </m:oMath>
       <w:r>
-        <w:t xml:space="preserve">. This explains why standard uncertainties evaluated with Category </w:t>
-      </w:r>
-      <w:proofErr w:type="gramStart"/>
-      <w:r>
-        <w:t>A</w:t>
-      </w:r>
-      <w:proofErr w:type="gramEnd"/>
-      <w:r>
-        <w:t xml:space="preserve"> methods using the minimum number of observations following the GUM-S1/S2 approach are always 1.732 times larger than the standard uncertainties calculated following the GUM approach.</w:t>
+        <w:t>. This explains why standard uncertainties evaluated with Category A methods using the minimum number of observations following the GUM-S1/S2 approach are always 1.732 times larger than the standard uncertainties calculated following the GUM approach.</w:t>
       </w:r>
     </w:p>
     <w:p>
@@ -5864,6 +5691,9 @@
       </w:pPr>
       <w:r>
         <w:t xml:space="preserve">Table </w:t>
+      </w:r>
+      <w:r>
+        <w:t>3.</w:t>
       </w:r>
       <w:fldSimple w:instr=" SEQ Table \* ARABIC ">
         <w:r>
@@ -5910,7 +5740,7 @@
                     <pic:cNvPicPr/>
                   </pic:nvPicPr>
                   <pic:blipFill>
-                    <a:blip r:embed="rId13">
+                    <a:blip r:embed="rId12">
                       <a:extLst>
                         <a:ext uri="{28A0092B-C50C-407E-A947-70E740481C1C}">
                           <a14:useLocalDpi xmlns:a14="http://schemas.microsoft.com/office/drawing/2010/main" val="0"/>
@@ -5939,35 +5769,14 @@
     </w:p>
     <w:p>
       <w:r>
-        <w:t xml:space="preserve">This difference in the input quantity uncertainties calculated from the two approaches propagates through the measurement model and therefore significantly affects the combined standard uncertainties of the </w:t>
-      </w:r>
-      <w:proofErr w:type="spellStart"/>
-      <w:r>
-        <w:t>measurands</w:t>
-      </w:r>
-      <w:proofErr w:type="spellEnd"/>
-      <w:r>
-        <w:t xml:space="preserve">. Table 2 presents the combined standard uncertainties of the </w:t>
-      </w:r>
-      <w:proofErr w:type="spellStart"/>
-      <w:r>
-        <w:t>measurands</w:t>
-      </w:r>
-      <w:proofErr w:type="spellEnd"/>
-      <w:r>
-        <w:t xml:space="preserve"> for the described example as evaluated by both approaches, together with a ratio of the uncertainty values. For all three </w:t>
-      </w:r>
-      <w:proofErr w:type="spellStart"/>
-      <w:r>
-        <w:t>measurands</w:t>
-      </w:r>
-      <w:proofErr w:type="spellEnd"/>
-      <w:r>
-        <w:t xml:space="preserve"> the combined standard uncertainty calculated using the GUM-S1/S2 method is more than double the equivalent values calculated using the GUM method. </w:t>
-      </w:r>
-      <w:r>
         <w:lastRenderedPageBreak/>
-        <w:t>For other measurement models with higher sensitivities to the input quantities, this difference could be even greater.</w:t>
+        <w:t xml:space="preserve">This difference in the input quantity uncertainties calculated from the two approaches propagates through the measurement model and therefore significantly affects the combined standard uncertainties of the measurands. Table </w:t>
+      </w:r>
+      <w:r>
+        <w:t>3.</w:t>
+      </w:r>
+      <w:r>
+        <w:t>2 presents the combined standard uncertainties of the measurands for the described example as evaluated by both approaches, together with a ratio of the uncertainty values. For all three measurands the combined standard uncertainty calculated using the GUM-S1/S2 method is more than double the equivalent values calculated using the GUM method. For other measurement models with higher sensitivities to the input quantities, this difference could be even greater.</w:t>
       </w:r>
     </w:p>
     <w:p>
@@ -5978,6 +5787,9 @@
       </w:pPr>
       <w:r>
         <w:t xml:space="preserve">Table </w:t>
+      </w:r>
+      <w:r>
+        <w:t>3.</w:t>
       </w:r>
       <w:fldSimple w:instr=" SEQ Table \* ARABIC ">
         <w:r>
@@ -6022,7 +5834,7 @@
                     <pic:cNvPicPr/>
                   </pic:nvPicPr>
                   <pic:blipFill>
-                    <a:blip r:embed="rId14">
+                    <a:blip r:embed="rId13">
                       <a:extLst>
                         <a:ext uri="{28A0092B-C50C-407E-A947-70E740481C1C}">
                           <a14:useLocalDpi xmlns:a14="http://schemas.microsoft.com/office/drawing/2010/main" val="0"/>
@@ -6070,15 +5882,7 @@
         <w:t>-</w:t>
       </w:r>
       <w:r>
-        <w:t>valued quantities. Common input quantities for this type of measurement, measured using instruments such as vector network analysers (VNA</w:t>
-      </w:r>
-      <w:proofErr w:type="gramStart"/>
-      <w:r>
-        <w:t>),</w:t>
-      </w:r>
-      <w:proofErr w:type="gramEnd"/>
-      <w:r>
-        <w:t xml:space="preserve"> are scattering parameters (S-parameters)</w:t>
+        <w:t>valued quantities. Common input quantities for this type of measurement, measured using instruments such as vector network analysers (VNA), are scattering parameters (S-parameters)</w:t>
       </w:r>
       <w:r>
         <w:t xml:space="preserve">, as described in Chapter 2. </w:t>
@@ -6196,21 +6000,7 @@
         <w:rPr>
           <w:rFonts w:eastAsiaTheme="minorEastAsia"/>
         </w:rPr>
-        <w:t xml:space="preserve"> that for a Category </w:t>
-      </w:r>
-      <w:proofErr w:type="gramStart"/>
-      <w:r>
-        <w:rPr>
-          <w:rFonts w:eastAsiaTheme="minorEastAsia"/>
-        </w:rPr>
-        <w:t>A</w:t>
-      </w:r>
-      <w:proofErr w:type="gramEnd"/>
-      <w:r>
-        <w:rPr>
-          <w:rFonts w:eastAsiaTheme="minorEastAsia"/>
-        </w:rPr>
-        <w:t xml:space="preserve"> evaluation of uncertainty, both the number of repeat</w:t>
+        <w:t xml:space="preserve"> that for a Category A evaluation of uncertainty, both the number of repeat</w:t>
       </w:r>
       <w:r>
         <w:rPr>
@@ -6258,7 +6048,19 @@
         <w:rPr>
           <w:rFonts w:eastAsiaTheme="minorEastAsia"/>
         </w:rPr>
-        <w:t>GUM and the GUM-S1/S2. Table 3 shows the ratio of uncertainties calculated</w:t>
+        <w:t xml:space="preserve">GUM and the GUM-S1/S2. Table </w:t>
+      </w:r>
+      <w:r>
+        <w:rPr>
+          <w:rFonts w:eastAsiaTheme="minorEastAsia"/>
+        </w:rPr>
+        <w:t>3.</w:t>
+      </w:r>
+      <w:r>
+        <w:rPr>
+          <w:rFonts w:eastAsiaTheme="minorEastAsia"/>
+        </w:rPr>
+        <w:t>3 shows the ratio of uncertainties calculated</w:t>
       </w:r>
       <w:r>
         <w:rPr>
@@ -6330,7 +6132,11 @@
         <w:jc w:val="center"/>
       </w:pPr>
       <w:r>
+        <w:lastRenderedPageBreak/>
         <w:t xml:space="preserve">Table </w:t>
+      </w:r>
+      <w:r>
+        <w:t>3.</w:t>
       </w:r>
       <w:fldSimple w:instr=" SEQ Table \* ARABIC ">
         <w:r>
@@ -6341,7 +6147,140 @@
         </w:r>
       </w:fldSimple>
       <w:r>
-        <w:t>: The difference in standard uncertainties obtained using the GUM (</w:t>
+        <w:t>: The difference in standard uncertainties obtained using the GUM (u(</w:t>
+      </w:r>
+      <m:oMath>
+        <m:acc>
+          <m:accPr>
+            <m:chr m:val="̅"/>
+            <m:ctrlPr>
+              <w:rPr>
+                <w:rFonts w:ascii="Cambria Math" w:hAnsi="Cambria Math"/>
+                <w:b w:val="0"/>
+                <w:bCs w:val="0"/>
+                <w:i/>
+                <w:color w:val="auto"/>
+                <w:sz w:val="22"/>
+                <w:szCs w:val="22"/>
+              </w:rPr>
+            </m:ctrlPr>
+          </m:accPr>
+          <m:e>
+            <m:r>
+              <m:rPr>
+                <m:sty m:val="bi"/>
+              </m:rPr>
+              <w:rPr>
+                <w:rFonts w:ascii="Cambria Math" w:hAnsi="Cambria Math"/>
+              </w:rPr>
+              <m:t>x</m:t>
+            </m:r>
+          </m:e>
+        </m:acc>
+      </m:oMath>
+      <w:r>
+        <w:t>)</w:t>
+      </w:r>
+      <w:r>
+        <w:rPr>
+          <w:vertAlign w:val="subscript"/>
+        </w:rPr>
+        <w:t>GUM</w:t>
+      </w:r>
+      <w:r>
+        <w:t>) and the GUM-S1/S2 (u(</w:t>
+      </w:r>
+      <m:oMath>
+        <m:acc>
+          <m:accPr>
+            <m:chr m:val="̅"/>
+            <m:ctrlPr>
+              <w:rPr>
+                <w:rFonts w:ascii="Cambria Math" w:hAnsi="Cambria Math"/>
+                <w:b w:val="0"/>
+                <w:bCs w:val="0"/>
+                <w:i/>
+                <w:color w:val="auto"/>
+                <w:sz w:val="22"/>
+                <w:szCs w:val="22"/>
+              </w:rPr>
+            </m:ctrlPr>
+          </m:accPr>
+          <m:e>
+            <m:r>
+              <m:rPr>
+                <m:sty m:val="bi"/>
+              </m:rPr>
+              <w:rPr>
+                <w:rFonts w:ascii="Cambria Math" w:hAnsi="Cambria Math"/>
+              </w:rPr>
+              <m:t>x</m:t>
+            </m:r>
+          </m:e>
+        </m:acc>
+      </m:oMath>
+      <w:r>
+        <w:t>)</w:t>
+      </w:r>
+      <w:r>
+        <w:rPr>
+          <w:vertAlign w:val="subscript"/>
+        </w:rPr>
+        <w:t>SUPP</w:t>
+      </w:r>
+      <w:r>
+        <w:t xml:space="preserve">) approaches to measure a full set of scattering parameters for microwave devices with various numbers of ports, </w:t>
+      </w:r>
+      <w:r>
+        <w:rPr>
+          <w:i/>
+        </w:rPr>
+        <w:t>m</w:t>
+      </w:r>
+      <w:r>
+        <w:t>. Each device has 2</w:t>
+      </w:r>
+      <w:r>
+        <w:rPr>
+          <w:i/>
+        </w:rPr>
+        <w:t>m</w:t>
+      </w:r>
+      <w:r>
+        <w:rPr>
+          <w:vertAlign w:val="superscript"/>
+        </w:rPr>
+        <w:t>2</w:t>
+      </w:r>
+      <w:r>
+        <w:t xml:space="preserve"> input quantities, </w:t>
+      </w:r>
+      <w:r>
+        <w:rPr>
+          <w:i/>
+        </w:rPr>
+        <w:t>N</w:t>
+      </w:r>
+      <w:r>
+        <w:t xml:space="preserve">, and requires a minimum of </w:t>
+      </w:r>
+      <w:r>
+        <w:rPr>
+          <w:i/>
+        </w:rPr>
+        <w:t>N</w:t>
+      </w:r>
+      <w:r>
+        <w:t xml:space="preserve"> + 3 repeat observations, </w:t>
+      </w:r>
+      <w:r>
+        <w:rPr>
+          <w:i/>
+        </w:rPr>
+        <w:t>n</w:t>
+      </w:r>
+      <w:r>
+        <w:t xml:space="preserve">, in order for </w:t>
       </w:r>
       <w:proofErr w:type="gramStart"/>
       <w:r>
@@ -6382,144 +6321,6 @@
       </w:r>
       <w:r>
         <w:rPr>
-          <w:vertAlign w:val="subscript"/>
-        </w:rPr>
-        <w:t>GUM</w:t>
-      </w:r>
-      <w:r>
-        <w:t>) and the GUM-S1/S2 (u(</w:t>
-      </w:r>
-      <m:oMath>
-        <m:acc>
-          <m:accPr>
-            <m:chr m:val="̅"/>
-            <m:ctrlPr>
-              <w:rPr>
-                <w:rFonts w:ascii="Cambria Math" w:hAnsi="Cambria Math"/>
-                <w:b w:val="0"/>
-                <w:bCs w:val="0"/>
-                <w:i/>
-                <w:color w:val="auto"/>
-                <w:sz w:val="22"/>
-                <w:szCs w:val="22"/>
-              </w:rPr>
-            </m:ctrlPr>
-          </m:accPr>
-          <m:e>
-            <m:r>
-              <m:rPr>
-                <m:sty m:val="bi"/>
-              </m:rPr>
-              <w:rPr>
-                <w:rFonts w:ascii="Cambria Math" w:hAnsi="Cambria Math"/>
-              </w:rPr>
-              <m:t>x</m:t>
-            </m:r>
-          </m:e>
-        </m:acc>
-      </m:oMath>
-      <w:r>
-        <w:t>)</w:t>
-      </w:r>
-      <w:r>
-        <w:rPr>
-          <w:vertAlign w:val="subscript"/>
-        </w:rPr>
-        <w:t>SUPP</w:t>
-      </w:r>
-      <w:r>
-        <w:t xml:space="preserve">) approaches to measure a full set of scattering parameters for microwave devices with various numbers of ports, </w:t>
-      </w:r>
-      <w:r>
-        <w:rPr>
-          <w:i/>
-        </w:rPr>
-        <w:t>m</w:t>
-      </w:r>
-      <w:r>
-        <w:t>. Each device has 2</w:t>
-      </w:r>
-      <w:r>
-        <w:rPr>
-          <w:i/>
-        </w:rPr>
-        <w:t>m</w:t>
-      </w:r>
-      <w:r>
-        <w:rPr>
-          <w:vertAlign w:val="superscript"/>
-        </w:rPr>
-        <w:t>2</w:t>
-      </w:r>
-      <w:r>
-        <w:t xml:space="preserve"> input quantities, </w:t>
-      </w:r>
-      <w:r>
-        <w:rPr>
-          <w:i/>
-        </w:rPr>
-        <w:t>N</w:t>
-      </w:r>
-      <w:r>
-        <w:t xml:space="preserve">, and requires a minimum of </w:t>
-      </w:r>
-      <w:r>
-        <w:rPr>
-          <w:i/>
-        </w:rPr>
-        <w:t>N</w:t>
-      </w:r>
-      <w:r>
-        <w:t xml:space="preserve"> + 3 repeat observations, </w:t>
-      </w:r>
-      <w:r>
-        <w:rPr>
-          <w:i/>
-        </w:rPr>
-        <w:t>n</w:t>
-      </w:r>
-      <w:r>
-        <w:t xml:space="preserve">, in order for </w:t>
-      </w:r>
-      <w:proofErr w:type="gramStart"/>
-      <w:r>
-        <w:t>u(</w:t>
-      </w:r>
-      <w:proofErr w:type="gramEnd"/>
-      <m:oMath>
-        <m:acc>
-          <m:accPr>
-            <m:chr m:val="̅"/>
-            <m:ctrlPr>
-              <w:rPr>
-                <w:rFonts w:ascii="Cambria Math" w:hAnsi="Cambria Math"/>
-                <w:b w:val="0"/>
-                <w:bCs w:val="0"/>
-                <w:i/>
-                <w:color w:val="auto"/>
-                <w:sz w:val="22"/>
-                <w:szCs w:val="22"/>
-              </w:rPr>
-            </m:ctrlPr>
-          </m:accPr>
-          <m:e>
-            <m:r>
-              <m:rPr>
-                <m:sty m:val="bi"/>
-              </m:rPr>
-              <w:rPr>
-                <w:rFonts w:ascii="Cambria Math" w:hAnsi="Cambria Math"/>
-              </w:rPr>
-              <m:t>x</m:t>
-            </m:r>
-          </m:e>
-        </m:acc>
-      </m:oMath>
-      <w:r>
-        <w:t>)</w:t>
-      </w:r>
-      <w:r>
-        <w:rPr>
           <w:vertAlign w:val="superscript"/>
         </w:rPr>
         <w:t>SUPP</w:t>
@@ -6557,7 +6358,7 @@
                     <pic:cNvPicPr/>
                   </pic:nvPicPr>
                   <pic:blipFill>
-                    <a:blip r:embed="rId15">
+                    <a:blip r:embed="rId14">
                       <a:extLst>
                         <a:ext uri="{28A0092B-C50C-407E-A947-70E740481C1C}">
                           <a14:useLocalDpi xmlns:a14="http://schemas.microsoft.com/office/drawing/2010/main" val="0"/>
@@ -6643,14 +6444,7 @@
         <w:rPr>
           <w:rFonts w:eastAsiaTheme="minorEastAsia"/>
         </w:rPr>
-        <w:t xml:space="preserve">that the user will not always have the time </w:t>
-      </w:r>
-      <w:r>
-        <w:rPr>
-          <w:rFonts w:eastAsiaTheme="minorEastAsia"/>
-        </w:rPr>
-        <w:lastRenderedPageBreak/>
-        <w:t>or resources available to perform</w:t>
+        <w:t>that the user will not always have the time or resources available to perform</w:t>
       </w:r>
       <w:r>
         <w:rPr>
@@ -6686,21 +6480,57 @@
         <w:rPr>
           <w:rFonts w:eastAsiaTheme="minorEastAsia"/>
         </w:rPr>
-        <w:t xml:space="preserve">measurement may include a Category </w:t>
+        <w:t>measurement may include a Category A evaluation of uncertainty due to connection</w:t>
+      </w:r>
+      <w:r>
+        <w:rPr>
+          <w:rFonts w:eastAsiaTheme="minorEastAsia"/>
+        </w:rPr>
+        <w:t xml:space="preserve"> </w:t>
+      </w:r>
+      <w:r>
+        <w:rPr>
+          <w:rFonts w:eastAsiaTheme="minorEastAsia"/>
+        </w:rPr>
+        <w:t>repeatability. Considering the specific example of a 4-port device, this</w:t>
+      </w:r>
+      <w:r>
+        <w:rPr>
+          <w:rFonts w:eastAsiaTheme="minorEastAsia"/>
+        </w:rPr>
+        <w:t xml:space="preserve"> </w:t>
+      </w:r>
+      <w:r>
+        <w:rPr>
+          <w:rFonts w:eastAsiaTheme="minorEastAsia"/>
+        </w:rPr>
+        <w:t>requirement would result in the need for a minimum of 35 × 4 = 140 repeat</w:t>
+      </w:r>
+      <w:r>
+        <w:rPr>
+          <w:rFonts w:eastAsiaTheme="minorEastAsia"/>
+        </w:rPr>
+        <w:t xml:space="preserve"> </w:t>
+      </w:r>
+      <w:r>
+        <w:rPr>
+          <w:rFonts w:eastAsiaTheme="minorEastAsia"/>
+        </w:rPr>
+        <w:t xml:space="preserve">coaxial connections to be made </w:t>
       </w:r>
       <w:proofErr w:type="gramStart"/>
       <w:r>
         <w:rPr>
           <w:rFonts w:eastAsiaTheme="minorEastAsia"/>
         </w:rPr>
-        <w:t>A</w:t>
+        <w:t>in order to</w:t>
       </w:r>
       <w:proofErr w:type="gramEnd"/>
       <w:r>
         <w:rPr>
           <w:rFonts w:eastAsiaTheme="minorEastAsia"/>
         </w:rPr>
-        <w:t xml:space="preserve"> evaluation of uncertainty due to connection</w:t>
+        <w:t xml:space="preserve"> perform a Category A evaluation</w:t>
       </w:r>
       <w:r>
         <w:rPr>
@@ -6712,7 +6542,7 @@
         <w:rPr>
           <w:rFonts w:eastAsiaTheme="minorEastAsia"/>
         </w:rPr>
-        <w:t>repeatability. Considering the specific example of a 4-port device, this</w:t>
+        <w:t>of the standard uncertainty using the GUM-S1/S2 approach. By contrast, the</w:t>
       </w:r>
       <w:r>
         <w:rPr>
@@ -6724,7 +6554,7 @@
         <w:rPr>
           <w:rFonts w:eastAsiaTheme="minorEastAsia"/>
         </w:rPr>
-        <w:t>requirement would result in the need for a minimum of 35 × 4 = 140 repeat</w:t>
+        <w:t>classical approach used in the GUM is defined with just 2 repeat observations,</w:t>
       </w:r>
       <w:r>
         <w:rPr>
@@ -6736,90 +6566,52 @@
         <w:rPr>
           <w:rFonts w:eastAsiaTheme="minorEastAsia"/>
         </w:rPr>
-        <w:t xml:space="preserve">coaxial connections to be made in order to perform a Category </w:t>
+        <w:t>which would require only 2 × 4 = 8 repeat coaxial connections to be made. Figure</w:t>
+      </w:r>
+      <w:r>
+        <w:rPr>
+          <w:rFonts w:eastAsiaTheme="minorEastAsia"/>
+        </w:rPr>
+        <w:t xml:space="preserve"> </w:t>
+      </w:r>
+      <w:r>
+        <w:rPr>
+          <w:rFonts w:eastAsiaTheme="minorEastAsia"/>
+        </w:rPr>
+        <w:t>3.4</w:t>
+      </w:r>
+      <w:r>
+        <w:rPr>
+          <w:rFonts w:eastAsiaTheme="minorEastAsia"/>
+        </w:rPr>
+        <w:t xml:space="preserve"> shows the minimum number of repeat observations required when using</w:t>
+      </w:r>
+      <w:r>
+        <w:rPr>
+          <w:rFonts w:eastAsiaTheme="minorEastAsia"/>
+        </w:rPr>
+        <w:t xml:space="preserve"> </w:t>
+      </w:r>
+      <w:r>
+        <w:rPr>
+          <w:rFonts w:eastAsiaTheme="minorEastAsia"/>
+        </w:rPr>
+        <w:t xml:space="preserve">the GUM-S1/S2 approach, n, </w:t>
       </w:r>
       <w:proofErr w:type="gramStart"/>
       <w:r>
         <w:rPr>
           <w:rFonts w:eastAsiaTheme="minorEastAsia"/>
         </w:rPr>
-        <w:t>A</w:t>
+        <w:t>in order to</w:t>
       </w:r>
       <w:proofErr w:type="gramEnd"/>
       <w:r>
         <w:rPr>
           <w:rFonts w:eastAsiaTheme="minorEastAsia"/>
         </w:rPr>
-        <w:t xml:space="preserve"> evaluation</w:t>
-      </w:r>
-      <w:r>
-        <w:rPr>
-          <w:rFonts w:eastAsiaTheme="minorEastAsia"/>
-        </w:rPr>
-        <w:t xml:space="preserve"> </w:t>
-      </w:r>
-      <w:r>
-        <w:rPr>
-          <w:rFonts w:eastAsiaTheme="minorEastAsia"/>
-        </w:rPr>
-        <w:t>of the standard uncertainty using the GUM-S1/S2 approach. By contrast, the</w:t>
-      </w:r>
-      <w:r>
-        <w:rPr>
-          <w:rFonts w:eastAsiaTheme="minorEastAsia"/>
-        </w:rPr>
-        <w:t xml:space="preserve"> </w:t>
-      </w:r>
-      <w:r>
-        <w:rPr>
-          <w:rFonts w:eastAsiaTheme="minorEastAsia"/>
-        </w:rPr>
-        <w:t>classical approach used in the GUM is defined with just 2 repeat observations,</w:t>
-      </w:r>
-      <w:r>
-        <w:rPr>
-          <w:rFonts w:eastAsiaTheme="minorEastAsia"/>
-        </w:rPr>
-        <w:t xml:space="preserve"> </w:t>
-      </w:r>
-      <w:r>
-        <w:rPr>
-          <w:rFonts w:eastAsiaTheme="minorEastAsia"/>
-        </w:rPr>
-        <w:t>which would require only 2 × 4 = 8 repeat coaxial connections to be made. Figure</w:t>
-      </w:r>
-      <w:r>
-        <w:rPr>
-          <w:rFonts w:eastAsiaTheme="minorEastAsia"/>
-        </w:rPr>
-        <w:t xml:space="preserve"> </w:t>
-      </w:r>
-      <w:r>
-        <w:rPr>
-          <w:rFonts w:eastAsiaTheme="minorEastAsia"/>
-        </w:rPr>
-        <w:t>2 shows the minimum number of repeat observations required when using</w:t>
-      </w:r>
-      <w:r>
-        <w:rPr>
-          <w:rFonts w:eastAsiaTheme="minorEastAsia"/>
-        </w:rPr>
-        <w:t xml:space="preserve"> </w:t>
-      </w:r>
-      <w:r>
-        <w:rPr>
-          <w:rFonts w:eastAsiaTheme="minorEastAsia"/>
-        </w:rPr>
-        <w:t xml:space="preserve">the GUM-S1/S2 approach, n, in order to be able to calculate a Category </w:t>
-      </w:r>
-      <w:proofErr w:type="gramStart"/>
-      <w:r>
-        <w:rPr>
-          <w:rFonts w:eastAsiaTheme="minorEastAsia"/>
-        </w:rPr>
-        <w:t>A</w:t>
-      </w:r>
-      <w:proofErr w:type="gramEnd"/>
+        <w:t xml:space="preserve"> be able to calculate a Category A</w:t>
+      </w:r>
       <w:r>
         <w:rPr>
           <w:rFonts w:eastAsiaTheme="minorEastAsia"/>
@@ -6880,6 +6672,7 @@
           <w:noProof/>
           <w:lang w:eastAsia="en-GB"/>
         </w:rPr>
+        <w:lastRenderedPageBreak/>
         <w:drawing>
           <wp:inline distT="0" distB="0" distL="0" distR="0" wp14:anchorId="0BABF610" wp14:editId="367DFAB1">
             <wp:extent cx="3981450" cy="2789132"/>
@@ -6896,7 +6689,7 @@
                     <pic:cNvPicPr/>
                   </pic:nvPicPr>
                   <pic:blipFill>
-                    <a:blip r:embed="rId16">
+                    <a:blip r:embed="rId15">
                       <a:extLst>
                         <a:ext uri="{28A0092B-C50C-407E-A947-70E740481C1C}">
                           <a14:useLocalDpi xmlns:a14="http://schemas.microsoft.com/office/drawing/2010/main" val="0"/>
@@ -6931,6 +6724,9 @@
       <w:r>
         <w:t xml:space="preserve">Figure </w:t>
       </w:r>
+      <w:r>
+        <w:t>3.</w:t>
+      </w:r>
       <w:fldSimple w:instr=" SEQ Figure \* ARABIC ">
         <w:r>
           <w:rPr>
@@ -6949,19 +6745,7 @@
         <w:t>n</w:t>
       </w:r>
       <w:r>
-        <w:t xml:space="preserve">, required </w:t>
-      </w:r>
-      <w:proofErr w:type="gramStart"/>
-      <w:r>
-        <w:t>to calculate</w:t>
-      </w:r>
-      <w:proofErr w:type="gramEnd"/>
-      <w:r>
-        <w:t xml:space="preserve"> the standard uncertainty of a full set of S-parameters for a microwave device with m ports using the GUM-S2 approach. </w:t>
-      </w:r>
-      <w:proofErr w:type="gramStart"/>
-      <w:r>
-        <w:t xml:space="preserve">The number of input quantities, </w:t>
+        <w:t xml:space="preserve">, required to calculate the standard uncertainty of a full set of S-parameters for a microwave device with m ports using the GUM-S2 approach. The number of input quantities, </w:t>
       </w:r>
       <w:r>
         <w:rPr>
@@ -6970,11 +6754,7 @@
         <w:t>N</w:t>
       </w:r>
       <w:r>
-        <w:t>, for each device is also shown.</w:t>
-      </w:r>
-      <w:proofErr w:type="gramEnd"/>
-      <w:r>
-        <w:t xml:space="preserve"> Because n is minimized, </w:t>
+        <w:t xml:space="preserve">, for each device is also shown. Because n is minimized, </w:t>
       </w:r>
       <w:r>
         <w:rPr>
@@ -7005,15 +6785,7 @@
     </w:p>
     <w:p>
       <w:r>
-        <w:t xml:space="preserve">The inconsistency of the approaches used in the GUM and its supplements to calculate the standard uncertainty of Category </w:t>
-      </w:r>
-      <w:proofErr w:type="gramStart"/>
-      <w:r>
-        <w:t>A</w:t>
-      </w:r>
-      <w:proofErr w:type="gramEnd"/>
-      <w:r>
-        <w:t xml:space="preserve"> input quantities of a measurement has two noticeable consequences for the user:</w:t>
+        <w:t>The inconsistency of the approaches used in the GUM and its supplements to calculate the standard uncertainty of Category A input quantities of a measurement has two noticeable consequences for the user:</w:t>
       </w:r>
     </w:p>
     <w:p>
@@ -7025,27 +6797,7 @@
         </w:numPr>
       </w:pPr>
       <w:r>
-        <w:t xml:space="preserve">There can be a large difference in the standard uncertainties reported by each approach, which has been demonstrated in this chapter using both the example of simultaneous </w:t>
-      </w:r>
-      <w:proofErr w:type="gramStart"/>
-      <w:r>
-        <w:t>resistance</w:t>
-      </w:r>
-      <w:proofErr w:type="gramEnd"/>
-      <w:r>
-        <w:t xml:space="preserve"> and reactance measurement and a typical microwave measurement. This leads to the question: “Which approach should be used?</w:t>
-      </w:r>
-      <w:proofErr w:type="gramStart"/>
-      <w:r>
-        <w:t>”.</w:t>
-      </w:r>
-      <w:proofErr w:type="gramEnd"/>
-      <w:r>
-        <w:t xml:space="preserve"> The answer is not straightforward. The </w:t>
-      </w:r>
-      <w:r>
-        <w:lastRenderedPageBreak/>
-        <w:t>GUM approach is likely to be more attractive to commercial laboratories and test engineers since this leads to achieving smaller uncertainties in their results.</w:t>
+        <w:t>There can be a large difference in the standard uncertainties reported by each approach, which has been demonstrated in this chapter using both the example of simultaneous resistance and reactance measurement and a typical microwave measurement. This leads to the question: “Which approach should be used?”. The answer is not straightforward. The GUM approach is likely to be more attractive to commercial laboratories and test engineers since this leads to achieving smaller uncertainties in their results.</w:t>
       </w:r>
     </w:p>
     <w:p>
@@ -7057,15 +6809,19 @@
         </w:numPr>
       </w:pPr>
       <w:r>
-        <w:t xml:space="preserve">For situations involving multiple </w:t>
+        <w:t xml:space="preserve">For situations involving multiple Category A input quantities, the Bayesian approach introduced in the GUM-S1/S2 can require </w:t>
       </w:r>
       <w:proofErr w:type="gramStart"/>
       <w:r>
-        <w:t>Category</w:t>
+        <w:t>a large number of</w:t>
       </w:r>
       <w:proofErr w:type="gramEnd"/>
       <w:r>
-        <w:t xml:space="preserve"> A input quantities, the Bayesian approach introduced in the GUM-S1/S2 can require a large number of observations before the standard uncertainty can be defined. Although the standard uncertainty calculated using the GUM approach will become less reliable with fewer observations, it is still possible to obtain a result with only two observations of any number of input quantities. In a commercial laboratory the additional measurements required by the GUM-S1/S2 approach can be impractical, with many laboratories typically using only two or three measurements per device following the GUM approach. For a single input quantity this would require a potential doubling of the number of observations and therefore the test duration, which would either slow throughput or require more test stations to be added. If implemented, the additional time or financial investment would then produce uncertainties that are significantly larger than those obtained using the GUM approach.</w:t>
+        <w:t xml:space="preserve"> observations before the standard uncertainty can be defined. Although the standard uncertainty calculated using the GUM approach will become less reliable with fewer observations, it is still possible to obtain a result with only two observations of any number of input quantities. In a commercial laboratory the additional measurements required by the GUM-S1/S2 approach can be impractical, with many laboratories typically using only two or three measurements per device following the GUM approach. For a single input quantity this would require a potential doubling of the number of observations and therefore the test duration, which would either slow throughput or require more test stations to be added. If implemented, the </w:t>
+      </w:r>
+      <w:r>
+        <w:lastRenderedPageBreak/>
+        <w:t>additional time or financial investment would then produce uncertainties that are significantly larger than those obtained using the GUM approach.</w:t>
       </w:r>
     </w:p>
     <w:p>
@@ -7216,7 +6972,6 @@
         <w:pStyle w:val="Heading1"/>
       </w:pPr>
       <w:r>
-        <w:lastRenderedPageBreak/>
         <w:t>3.2.3</w:t>
       </w:r>
       <w:r>
@@ -7228,15 +6983,7 @@
     </w:p>
     <w:p>
       <w:r>
-        <w:t xml:space="preserve">In order to determine the standard uncertainty of the </w:t>
-      </w:r>
-      <w:proofErr w:type="spellStart"/>
-      <w:r>
-        <w:t>measurand</w:t>
-      </w:r>
-      <w:proofErr w:type="spellEnd"/>
-      <w:r>
-        <w:t xml:space="preserve"> – the combined standard uncertainty – the uncertainties of the input quantities must be propagated through the measurement model. </w:t>
+        <w:t xml:space="preserve">In order to determine the standard uncertainty of the measurand – the combined standard uncertainty – the uncertainties of the input quantities must be propagated through the measurement model. </w:t>
       </w:r>
       <w:r>
         <w:t>The GUM offers several methods to achieve this, which will be described in this section.</w:t>
@@ -7264,15 +7011,7 @@
     </w:p>
     <w:p>
       <w:r>
-        <w:t xml:space="preserve">Supplement 1 of the GUM [7] covers the use of a Monte Carlo technique to determine combined standard uncertainty in the </w:t>
-      </w:r>
-      <w:proofErr w:type="spellStart"/>
-      <w:r>
-        <w:t>measurand</w:t>
-      </w:r>
-      <w:proofErr w:type="spellEnd"/>
-      <w:r>
-        <w:t>. The Monte Carlo technique has three important benefits for the propagation of uncertainty:</w:t>
+        <w:t>Supplement 1 of the GUM [7] covers the use of a Monte Carlo technique to determine combined standard uncertainty in the measurand. The Monte Carlo technique has three important benefits for the propagation of uncertainty:</w:t>
       </w:r>
     </w:p>
     <w:p>
@@ -7284,15 +7023,8 @@
         </w:numPr>
       </w:pPr>
       <w:r>
-        <w:t xml:space="preserve">The measurement model does not need to be known explicitly. In some cases, the algorithm used to obtain a measurement result is proprietary and cannot be made available to the </w:t>
-      </w:r>
-      <w:proofErr w:type="spellStart"/>
-      <w:r>
-        <w:t>metrologist</w:t>
-      </w:r>
-      <w:proofErr w:type="spellEnd"/>
-      <w:r>
-        <w:t>. Alternatively, the measurement model may be very complicated or involve numerical solutions which cannot be differentiated as required by other propagation methods.</w:t>
+        <w:lastRenderedPageBreak/>
+        <w:t>The measurement model does not need to be known explicitly. In some cases, the algorithm used to obtain a measurement result is proprietary and cannot be made available to the metrologist. Alternatively, the measurement model may be very complicated or involve numerical solutions which cannot be differentiated as required by other propagation methods.</w:t>
       </w:r>
     </w:p>
     <w:p>
@@ -7304,29 +7036,19 @@
         </w:numPr>
       </w:pPr>
       <w:r>
-        <w:t xml:space="preserve">Full knowledge of the probability distributions of the input quantities are used and preserved through the uncertainty propagation. Because the input quantity distributions are sampled directly, the complete probability distribution of the </w:t>
-      </w:r>
-      <w:proofErr w:type="spellStart"/>
-      <w:r>
-        <w:t>measurand</w:t>
-      </w:r>
-      <w:proofErr w:type="spellEnd"/>
-      <w:r>
-        <w:t xml:space="preserve"> can be obtained</w:t>
-      </w:r>
-      <w:r>
-        <w:t xml:space="preserve"> (see Figure 5)</w:t>
-      </w:r>
-      <w:r>
-        <w:t xml:space="preserve">. This can be very useful when more exotic distributions such as u-shaped distributions are used for input quantities, or if the measurement model is strongly nonlinear, when one cannot make assumptions about the probability distribution of the </w:t>
-      </w:r>
-      <w:proofErr w:type="spellStart"/>
-      <w:r>
-        <w:t>measurand</w:t>
-      </w:r>
-      <w:proofErr w:type="spellEnd"/>
-      <w:r>
-        <w:t>.</w:t>
+        <w:t>Full knowledge of the probability distributions of the input quantities are used and preserved through the uncertainty propagation. Because the input quantity distributions are sampled directly, the complete probability distribution of the measurand can be obtained</w:t>
+      </w:r>
+      <w:r>
+        <w:t xml:space="preserve"> (see Figure </w:t>
+      </w:r>
+      <w:r>
+        <w:t>3.</w:t>
+      </w:r>
+      <w:r>
+        <w:t>5)</w:t>
+      </w:r>
+      <w:r>
+        <w:t>. This can be very useful when more exotic distributions such as u-shaped distributions are used for input quantities, or if the measurement model is strongly nonlinear, when one cannot make assumptions about the probability distribution of the measurand.</w:t>
       </w:r>
     </w:p>
     <w:p>
@@ -7338,15 +7060,7 @@
         </w:numPr>
       </w:pPr>
       <w:r>
-        <w:t xml:space="preserve">The uncertainty propagation preserves nonlinearities in the measurement model. Alternative propagation methods presented in the GUM cause the measurement model to be </w:t>
-      </w:r>
-      <w:proofErr w:type="spellStart"/>
-      <w:r>
-        <w:t>linearised</w:t>
-      </w:r>
-      <w:proofErr w:type="spellEnd"/>
-      <w:r>
-        <w:t xml:space="preserve"> around the estimate.</w:t>
+        <w:t>The uncertainty propagation preserves nonlinearities in the measurement model. Alternative propagation methods presented in the GUM cause the measurement model to be linearised around the estimate.</w:t>
       </w:r>
       <w:r>
         <w:t xml:space="preserve"> </w:t>
@@ -7394,28 +7108,11 @@
         <w:t>)</w:t>
       </w:r>
       <w:r>
-        <w:t xml:space="preserve">, the uncertainties of one or more input quantities may be correlated. This means that when the value of one quantity changes, it affects the values of others. The effect can </w:t>
-      </w:r>
-      <w:proofErr w:type="gramStart"/>
-      <w:r>
-        <w:t>both increase or</w:t>
-      </w:r>
-      <w:proofErr w:type="gramEnd"/>
-      <w:r>
-        <w:t xml:space="preserve"> decrease the combined standard uncertainty in the </w:t>
-      </w:r>
-      <w:proofErr w:type="spellStart"/>
-      <w:r>
-        <w:t>measurand</w:t>
-      </w:r>
-      <w:proofErr w:type="spellEnd"/>
-      <w:r>
-        <w:t xml:space="preserve"> significantly. Chapter 4 will discuss the impact of correlations on VNA measurements.</w:t>
+        <w:t>, the uncertainties of one or more input quantities may be correlated. This means that when the value of one quantity changes, it affects the values of others. The effect can both increase or decrease the combined standard uncertainty in the measurand significantly. Chapter 4 will discuss the impact of correlations on VNA measurements.</w:t>
       </w:r>
     </w:p>
     <w:p>
       <w:r>
-        <w:lastRenderedPageBreak/>
         <w:t>The primary disadvantage of Monte Carlo methods is the time required to process them. For an accurate evaluation of uncertainty, the number of samples must be sufficiently large. Generally, the GUM recommends 10</w:t>
       </w:r>
       <w:r>
@@ -7482,6 +7179,7 @@
           <w:noProof/>
           <w:lang w:eastAsia="en-GB"/>
         </w:rPr>
+        <w:lastRenderedPageBreak/>
         <w:drawing>
           <wp:inline distT="0" distB="0" distL="0" distR="0" wp14:anchorId="3B3BEA6C" wp14:editId="1BA6EA15">
             <wp:extent cx="3228975" cy="1831065"/>
@@ -7498,7 +7196,7 @@
                     <pic:cNvPicPr/>
                   </pic:nvPicPr>
                   <pic:blipFill>
-                    <a:blip r:embed="rId17">
+                    <a:blip r:embed="rId16">
                       <a:extLst>
                         <a:ext uri="{28A0092B-C50C-407E-A947-70E740481C1C}">
                           <a14:useLocalDpi xmlns:a14="http://schemas.microsoft.com/office/drawing/2010/main" val="0"/>
@@ -7533,6 +7231,9 @@
       <w:r>
         <w:t xml:space="preserve">Figure </w:t>
       </w:r>
+      <w:r>
+        <w:t>3.</w:t>
+      </w:r>
       <w:fldSimple w:instr=" SEQ Figure \* ARABIC ">
         <w:r>
           <w:rPr>
@@ -7569,15 +7270,7 @@
         <w:t>x3</w:t>
       </w:r>
       <w:r>
-        <w:t xml:space="preserve">, through the measurement model, Y, to the </w:t>
-      </w:r>
-      <w:proofErr w:type="spellStart"/>
-      <w:r>
-        <w:t>measurand</w:t>
-      </w:r>
-      <w:proofErr w:type="spellEnd"/>
-      <w:r>
-        <w:t xml:space="preserve">, </w:t>
+        <w:t xml:space="preserve">, through the measurement model, Y, to the measurand, </w:t>
       </w:r>
       <w:proofErr w:type="spellStart"/>
       <w:r>
@@ -7628,26 +7321,10 @@
         <w:t>propagation method presented in the GUM is the Law of Propagation of Uncertainty (LPU). This method uses first-order derivatives of the measurement model, together with the variances (and co-variances) of the input quantities, to determine a value for the combined standard uncertainty.</w:t>
       </w:r>
       <w:r>
-        <w:t xml:space="preserve"> The use of first-order </w:t>
-      </w:r>
-      <w:proofErr w:type="spellStart"/>
-      <w:r>
-        <w:t>derivates</w:t>
-      </w:r>
-      <w:proofErr w:type="spellEnd"/>
-      <w:r>
-        <w:t xml:space="preserve"> </w:t>
-      </w:r>
-      <w:r>
-        <w:t xml:space="preserve">specifies a </w:t>
-      </w:r>
-      <w:proofErr w:type="spellStart"/>
-      <w:r>
-        <w:t>linearised</w:t>
-      </w:r>
-      <w:proofErr w:type="spellEnd"/>
-      <w:r>
-        <w:t xml:space="preserve"> measurement model, which in many applications is a valid assumption as discussed previously. The LPU provides different equations for combining independent (uncorrelated) and correlated input quantities. For independent input quantities, </w:t>
+        <w:t xml:space="preserve"> The use of first-order derivates </w:t>
+      </w:r>
+      <w:r>
+        <w:t xml:space="preserve">specifies a linearised measurement model, which in many applications is a valid assumption as discussed previously. The LPU provides different equations for combining independent (uncorrelated) and correlated input quantities. For independent input quantities, </w:t>
       </w:r>
     </w:p>
     <w:p>
@@ -7966,14 +7643,12 @@
           <w:rFonts w:eastAsiaTheme="minorEastAsia"/>
         </w:rPr>
       </w:pPr>
-      <w:proofErr w:type="gramStart"/>
       <w:r>
         <w:rPr>
           <w:rFonts w:eastAsiaTheme="minorEastAsia"/>
         </w:rPr>
         <w:t xml:space="preserve">where </w:t>
       </w:r>
-      <w:proofErr w:type="gramEnd"/>
       <m:oMath>
         <m:sSubSup>
           <m:sSubSupPr>
@@ -8596,21 +8271,7 @@
         <w:rPr>
           <w:rFonts w:eastAsiaTheme="minorEastAsia"/>
         </w:rPr>
-        <w:t xml:space="preserve">, which handles the multivariate case where multiple </w:t>
-      </w:r>
-      <w:proofErr w:type="spellStart"/>
-      <w:r>
-        <w:rPr>
-          <w:rFonts w:eastAsiaTheme="minorEastAsia"/>
-        </w:rPr>
-        <w:t>measurands</w:t>
-      </w:r>
-      <w:proofErr w:type="spellEnd"/>
-      <w:r>
-        <w:rPr>
-          <w:rFonts w:eastAsiaTheme="minorEastAsia"/>
-        </w:rPr>
-        <w:t xml:space="preserve"> are </w:t>
+        <w:t xml:space="preserve">, which handles the multivariate case where multiple measurands are </w:t>
       </w:r>
       <w:r>
         <w:rPr>
@@ -9338,19 +8999,11 @@
           <w:rFonts w:eastAsiaTheme="minorEastAsia"/>
         </w:rPr>
       </w:pPr>
-      <w:proofErr w:type="gramStart"/>
-      <w:r>
-        <w:rPr>
-          <w:rFonts w:eastAsiaTheme="minorEastAsia"/>
-        </w:rPr>
-        <w:t>the</w:t>
-      </w:r>
-      <w:proofErr w:type="gramEnd"/>
-      <w:r>
-        <w:rPr>
-          <w:rFonts w:eastAsiaTheme="minorEastAsia"/>
-        </w:rPr>
-        <w:t xml:space="preserve"> covariance matrix of dimension </w:t>
+      <w:r>
+        <w:rPr>
+          <w:rFonts w:eastAsiaTheme="minorEastAsia"/>
+        </w:rPr>
+        <w:t xml:space="preserve">the covariance matrix of dimension </w:t>
       </w:r>
       <m:oMath>
         <m:r>
@@ -10060,19 +9713,11 @@
           <w:rFonts w:eastAsiaTheme="minorEastAsia"/>
         </w:rPr>
       </w:pPr>
-      <w:proofErr w:type="gramStart"/>
-      <w:r>
-        <w:rPr>
-          <w:rFonts w:eastAsiaTheme="minorEastAsia"/>
-        </w:rPr>
-        <w:t>and</w:t>
-      </w:r>
-      <w:proofErr w:type="gramEnd"/>
-      <w:r>
-        <w:rPr>
-          <w:rFonts w:eastAsiaTheme="minorEastAsia"/>
-        </w:rPr>
-        <w:t xml:space="preserve"> the sensitivity matrix </w:t>
+      <w:r>
+        <w:rPr>
+          <w:rFonts w:eastAsiaTheme="minorEastAsia"/>
+        </w:rPr>
+        <w:t xml:space="preserve">and the sensitivity matrix </w:t>
       </w:r>
       <m:oMath>
         <m:sSub>
@@ -10669,16 +10314,8 @@
         <w:rPr>
           <w:rFonts w:eastAsiaTheme="minorEastAsia"/>
         </w:rPr>
-        <w:t xml:space="preserve"> </w:t>
-      </w:r>
-      <w:proofErr w:type="gramStart"/>
-      <w:r>
-        <w:rPr>
-          <w:rFonts w:eastAsiaTheme="minorEastAsia"/>
-        </w:rPr>
-        <w:t xml:space="preserve">at </w:t>
-      </w:r>
-      <w:proofErr w:type="gramEnd"/>
+        <w:t xml:space="preserve"> at </w:t>
+      </w:r>
       <m:oMath>
         <m:r>
           <m:rPr>
@@ -11137,7 +10774,19 @@
         <w:pStyle w:val="Heading2"/>
       </w:pPr>
       <w:r>
-        <w:t xml:space="preserve">3.5.3 </w:t>
+        <w:t>3.</w:t>
+      </w:r>
+      <w:r>
+        <w:t>2</w:t>
+      </w:r>
+      <w:r>
+        <w:t>.3</w:t>
+      </w:r>
+      <w:r>
+        <w:t>.3</w:t>
+      </w:r>
+      <w:r>
+        <w:t xml:space="preserve"> </w:t>
       </w:r>
       <w:r>
         <w:t>Finite Difference Methods</w:t>
@@ -11327,26 +10976,17 @@
         </w:rPr>
         <w:t xml:space="preserve"> </w:t>
       </w:r>
-      <w:proofErr w:type="gramStart"/>
       <w:r>
         <w:rPr>
           <w:rFonts w:eastAsiaTheme="minorEastAsia"/>
         </w:rPr>
         <w:t>is</w:t>
       </w:r>
-      <w:proofErr w:type="gramEnd"/>
-      <w:r>
-        <w:rPr>
-          <w:rFonts w:eastAsiaTheme="minorEastAsia"/>
-        </w:rPr>
-        <w:t xml:space="preserve"> used, although a more rigorous version also includes the standard uncertainty </w:t>
-      </w:r>
-      <w:r>
-        <w:rPr>
-          <w:rFonts w:eastAsiaTheme="minorEastAsia"/>
-        </w:rPr>
-        <w:lastRenderedPageBreak/>
-        <w:t xml:space="preserve">subtracted from the estimate </w:t>
+      <w:r>
+        <w:rPr>
+          <w:rFonts w:eastAsiaTheme="minorEastAsia"/>
+        </w:rPr>
+        <w:t xml:space="preserve"> used, although a more rigorous version also includes the standard uncertainty subtracted from the estimate </w:t>
       </w:r>
       <m:oMath>
         <m:sSub>
@@ -11475,29 +11115,13 @@
     </w:p>
     <w:p>
       <w:r>
-        <w:t xml:space="preserve">If all of the input quantities are considered independent and the standard uncertainty was chosen as the value with which to perturb the input quantities, then by subtracting the estimate of the </w:t>
-      </w:r>
-      <w:proofErr w:type="spellStart"/>
-      <w:r>
-        <w:t>measurand</w:t>
-      </w:r>
-      <w:proofErr w:type="spellEnd"/>
-      <w:r>
-        <w:t xml:space="preserve"> from each sample and </w:t>
+        <w:t xml:space="preserve">If all of the input quantities are considered independent and the standard uncertainty was chosen as the value with which to perturb the input quantities, then by subtracting the estimate of the measurand from each sample and </w:t>
       </w:r>
       <w:r>
         <w:t>adding the results</w:t>
       </w:r>
       <w:r>
-        <w:t xml:space="preserve"> in quadrature, the combined standard uncertainty in the </w:t>
-      </w:r>
-      <w:proofErr w:type="spellStart"/>
-      <w:r>
-        <w:t>measurand</w:t>
-      </w:r>
-      <w:proofErr w:type="spellEnd"/>
-      <w:r>
-        <w:t xml:space="preserve"> can be obtained</w:t>
+        <w:t xml:space="preserve"> in quadrature, the combined standard uncertainty in the measurand can be obtained</w:t>
       </w:r>
       <w:r>
         <w:t xml:space="preserve"> easily</w:t>
@@ -11798,13 +11422,8 @@
         </w:rPr>
       </w:pPr>
       <w:r>
-        <w:t xml:space="preserve">Although it is recommended to express a result with combined standard </w:t>
-      </w:r>
-      <w:proofErr w:type="gramStart"/>
-      <w:r>
-        <w:t xml:space="preserve">uncertainty </w:t>
-      </w:r>
-      <w:proofErr w:type="gramEnd"/>
+        <w:t xml:space="preserve">Although it is recommended to express a result with combined standard uncertainty </w:t>
+      </w:r>
       <m:oMath>
         <m:sSub>
           <m:sSubPr>
@@ -11868,21 +11487,7 @@
         <w:rPr>
           <w:rFonts w:eastAsiaTheme="minorEastAsia"/>
         </w:rPr>
-        <w:t xml:space="preserve">, it is often required, especially in safety critical applications, for the uncertainty to encompass a larger fraction of the distribution of values that could reasonably be attributed to the </w:t>
-      </w:r>
-      <w:proofErr w:type="spellStart"/>
-      <w:r>
-        <w:rPr>
-          <w:rFonts w:eastAsiaTheme="minorEastAsia"/>
-        </w:rPr>
-        <w:t>measurand</w:t>
-      </w:r>
-      <w:proofErr w:type="spellEnd"/>
-      <w:r>
-        <w:rPr>
-          <w:rFonts w:eastAsiaTheme="minorEastAsia"/>
-        </w:rPr>
-        <w:t xml:space="preserve">. An “expanded uncertainty” </w:t>
+        <w:t xml:space="preserve">, it is often required, especially in safety critical applications, for the uncertainty to encompass a larger fraction of the distribution of values that could reasonably be attributed to the measurand. An “expanded uncertainty” </w:t>
       </w:r>
       <m:oMath>
         <m:r>
@@ -11993,16 +11598,8 @@
         <w:rPr>
           <w:rFonts w:eastAsiaTheme="minorEastAsia"/>
         </w:rPr>
-        <w:t xml:space="preserve">Using expanded uncertainties, the result can be expressed </w:t>
-      </w:r>
-      <w:proofErr w:type="gramStart"/>
-      <w:r>
-        <w:rPr>
-          <w:rFonts w:eastAsiaTheme="minorEastAsia"/>
-        </w:rPr>
-        <w:t xml:space="preserve">as </w:t>
-      </w:r>
-      <w:proofErr w:type="gramEnd"/>
+        <w:t xml:space="preserve">Using expanded uncertainties, the result can be expressed as </w:t>
+      </w:r>
       <m:oMath>
         <m:acc>
           <m:accPr>
@@ -12047,74 +11644,13 @@
         <w:rPr>
           <w:rFonts w:eastAsiaTheme="minorEastAsia"/>
         </w:rPr>
-        <w:t xml:space="preserve">To obtain a coverage factor that provides a given level of confidence (e.g. 95%) is not straightforward, and depends on the probability distribution of the </w:t>
-      </w:r>
-      <w:proofErr w:type="spellStart"/>
-      <w:r>
-        <w:rPr>
-          <w:rFonts w:eastAsiaTheme="minorEastAsia"/>
-        </w:rPr>
-        <w:t>measurand</w:t>
-      </w:r>
-      <w:proofErr w:type="spellEnd"/>
-      <w:r>
-        <w:rPr>
-          <w:rFonts w:eastAsiaTheme="minorEastAsia"/>
-        </w:rPr>
-        <w:t xml:space="preserve">. If </w:t>
-      </w:r>
-      <w:r>
-        <w:rPr>
-          <w:rFonts w:eastAsiaTheme="minorEastAsia"/>
-        </w:rPr>
-        <w:t xml:space="preserve">all input quantities are Category </w:t>
-      </w:r>
-      <w:proofErr w:type="gramStart"/>
-      <w:r>
-        <w:rPr>
-          <w:rFonts w:eastAsiaTheme="minorEastAsia"/>
-        </w:rPr>
-        <w:t>A</w:t>
-      </w:r>
-      <w:proofErr w:type="gramEnd"/>
-      <w:r>
-        <w:rPr>
-          <w:rFonts w:eastAsiaTheme="minorEastAsia"/>
-        </w:rPr>
-        <w:t xml:space="preserve"> uncertainty components and the measurement </w:t>
-      </w:r>
-      <w:r>
-        <w:rPr>
-          <w:rFonts w:eastAsiaTheme="minorEastAsia"/>
-        </w:rPr>
-        <w:t xml:space="preserve">model is linear, then the </w:t>
-      </w:r>
-      <w:proofErr w:type="spellStart"/>
-      <w:r>
-        <w:rPr>
-          <w:rFonts w:eastAsiaTheme="minorEastAsia"/>
-        </w:rPr>
-        <w:t>measurand</w:t>
-      </w:r>
-      <w:proofErr w:type="spellEnd"/>
-      <w:r>
-        <w:rPr>
-          <w:rFonts w:eastAsiaTheme="minorEastAsia"/>
-        </w:rPr>
-        <w:t xml:space="preserve"> distribution can be assumed to be Gaussian</w:t>
-      </w:r>
-      <w:r>
-        <w:rPr>
-          <w:rFonts w:eastAsiaTheme="minorEastAsia"/>
-        </w:rPr>
-        <w:t xml:space="preserve">. In this case, the coverage interval is known as a confidence interval and can be given as a percentage </w:t>
-      </w:r>
-      <w:proofErr w:type="gramStart"/>
-      <w:r>
-        <w:rPr>
-          <w:rFonts w:eastAsiaTheme="minorEastAsia"/>
-        </w:rPr>
-        <w:t>by</w:t>
+        <w:t>To obtain a coverage factor that provides a given level of confidence (e.g. 95%) is not straightforward, and depends on the probability distribution of the measurand. If all input quantities are Category A uncertainty components and the measurement model is linear, then the measurand distribution can be assumed to be Gaussian</w:t>
+      </w:r>
+      <w:r>
+        <w:rPr>
+          <w:rFonts w:eastAsiaTheme="minorEastAsia"/>
+        </w:rPr>
+        <w:t>. In this case, the coverage interval is known as a confidence interval and can be given as a percentage by</w:t>
       </w:r>
       <w:r>
         <w:rPr>
@@ -12122,7 +11658,6 @@
         </w:rPr>
         <w:t xml:space="preserve">  </w:t>
       </w:r>
-      <w:proofErr w:type="gramEnd"/>
       <m:oMath>
         <m:r>
           <m:rPr>
@@ -12137,19 +11672,7 @@
           <w:rPr>
             <w:rFonts w:ascii="Cambria Math" w:eastAsiaTheme="minorEastAsia" w:hAnsi="Cambria Math"/>
           </w:rPr>
-          <m:t>(z/</m:t>
-        </m:r>
-        <m:r>
-          <w:rPr>
-            <w:rFonts w:ascii="Cambria Math" w:eastAsiaTheme="minorEastAsia" w:hAnsi="Cambria Math"/>
-          </w:rPr>
-          <m:t>√</m:t>
-        </m:r>
-        <m:r>
-          <w:rPr>
-            <w:rFonts w:ascii="Cambria Math" w:eastAsiaTheme="minorEastAsia" w:hAnsi="Cambria Math"/>
-          </w:rPr>
-          <m:t>2)×100</m:t>
+          <m:t>(z/√2)×100</m:t>
         </m:r>
       </m:oMath>
       <w:r>
@@ -12178,14 +11701,46 @@
           <w:rPr>
             <w:rFonts w:ascii="Cambria Math" w:eastAsiaTheme="minorEastAsia" w:hAnsi="Cambria Math"/>
           </w:rPr>
-          <m:t>()</m:t>
+          <m:t>(</m:t>
+        </m:r>
+        <m:r>
+          <w:rPr>
+            <w:rFonts w:ascii="Cambria Math" w:eastAsiaTheme="minorEastAsia" w:hAnsi="Cambria Math"/>
+          </w:rPr>
+          <m:t>x</m:t>
+        </m:r>
+        <m:r>
+          <w:rPr>
+            <w:rFonts w:ascii="Cambria Math" w:eastAsiaTheme="minorEastAsia" w:hAnsi="Cambria Math"/>
+          </w:rPr>
+          <m:t>)</m:t>
         </m:r>
       </m:oMath>
       <w:r>
         <w:rPr>
           <w:rFonts w:eastAsiaTheme="minorEastAsia"/>
         </w:rPr>
-        <w:t xml:space="preserve"> is the Gauss error function.</w:t>
+        <w:t xml:space="preserve"> is the Gauss error function</w:t>
+      </w:r>
+      <w:r>
+        <w:rPr>
+          <w:rFonts w:eastAsiaTheme="minorEastAsia"/>
+        </w:rPr>
+        <w:t xml:space="preserve"> of </w:t>
+      </w:r>
+      <m:oMath>
+        <m:r>
+          <w:rPr>
+            <w:rFonts w:ascii="Cambria Math" w:eastAsiaTheme="minorEastAsia" w:hAnsi="Cambria Math"/>
+          </w:rPr>
+          <m:t>x</m:t>
+        </m:r>
+      </m:oMath>
+      <w:r>
+        <w:rPr>
+          <w:rFonts w:eastAsiaTheme="minorEastAsia"/>
+        </w:rPr>
+        <w:t>.</w:t>
       </w:r>
       <w:r>
         <w:rPr>
@@ -12253,21 +11808,7 @@
         <w:rPr>
           <w:rFonts w:eastAsiaTheme="minorEastAsia"/>
         </w:rPr>
-        <w:t xml:space="preserve"> For Monte Carlo propagations with sufficient samples, the confidence interval can be found by analysing the distribution of the </w:t>
-      </w:r>
-      <w:proofErr w:type="spellStart"/>
-      <w:r>
-        <w:rPr>
-          <w:rFonts w:eastAsiaTheme="minorEastAsia"/>
-        </w:rPr>
-        <w:t>measurand</w:t>
-      </w:r>
-      <w:proofErr w:type="spellEnd"/>
-      <w:r>
-        <w:rPr>
-          <w:rFonts w:eastAsiaTheme="minorEastAsia"/>
-        </w:rPr>
-        <w:t xml:space="preserve"> and obtaining the deviation from the estimated value which encompasses the desired percentage of samples (e.g. 95%).</w:t>
+        <w:t xml:space="preserve"> For Monte Carlo propagations with sufficient samples, the confidence interval can be found by analysing the distribution of the measurand and obtaining the deviation from the estimated value which encompasses the desired percentage of samples (e.g. 95%).</w:t>
       </w:r>
     </w:p>
     <w:p>
@@ -12275,24 +11816,193 @@
         <w:pStyle w:val="Heading1"/>
       </w:pPr>
       <w:r>
-        <w:lastRenderedPageBreak/>
         <w:t>3.3 Sensitivity Analysis</w:t>
       </w:r>
     </w:p>
     <w:p>
       <w:r>
-        <w:t xml:space="preserve">A major benefit of propagating uncertainties through the measurement model is that an analysis of the sensitivity of the </w:t>
-      </w:r>
-      <w:proofErr w:type="spellStart"/>
-      <w:r>
-        <w:t>measurands</w:t>
-      </w:r>
-      <w:proofErr w:type="spellEnd"/>
-      <w:r>
-        <w:t xml:space="preserve"> to each input quantity can be performed. The sensitivity coefficients obtained via </w:t>
-      </w:r>
-      <w:bookmarkStart w:id="1" w:name="_GoBack"/>
-      <w:bookmarkEnd w:id="1"/>
+        <w:t xml:space="preserve">A benefit of propagating uncertainties through the measurement model is that an analysis of the sensitivity of the measurands to each input quantity can be performed. The sensitivity coefficients obtained </w:t>
+      </w:r>
+      <w:r>
+        <w:t xml:space="preserve">from the measurement model can either be compared directly or multiplied by the standard uncertainty of the respective input quantity, </w:t>
+      </w:r>
+      <w:proofErr w:type="gramStart"/>
+      <w:r>
+        <w:t>in order to</w:t>
+      </w:r>
+      <w:proofErr w:type="gramEnd"/>
+      <w:r>
+        <w:t xml:space="preserve"> obtain an uncertainty figure for the measurand which can be compared with those calculated for other input quantities. This method is </w:t>
+      </w:r>
+      <w:proofErr w:type="gramStart"/>
+      <w:r>
+        <w:t>similar to</w:t>
+      </w:r>
+      <w:proofErr w:type="gramEnd"/>
+      <w:r>
+        <w:t xml:space="preserve"> the finite difference propagation technique described in 3.5.3, which can also be used to perform a sensitivity analysis. Because the input quantities are perturbed from their estimate sequentially (while all others are held at their estimate), this form of sensitivity analysis is termed “sequential perturbation”.</w:t>
+      </w:r>
+    </w:p>
+    <w:p>
+      <w:r>
+        <w:lastRenderedPageBreak/>
+        <w:t xml:space="preserve">The results of the sensitivity analysis can be very useful to the metrologist. </w:t>
+      </w:r>
+      <w:r>
+        <w:t>Not only can the relative impact of different input quantity uncertainties be reviewed, but also complicated behaviour in the combined standard uncertainty may be better understood. Figure 3.6 shows an example of this feature. Sensitivity analyses are also an efficient approach to improving combined standard uncertainty. Once input quantities with dominant contributions have been identified they can be targeted for improvement – or in some cases an alternative measurement model can be used which avoids them.</w:t>
+      </w:r>
+    </w:p>
+    <w:p>
+      <w:pPr>
+        <w:keepNext/>
+        <w:jc w:val="center"/>
+      </w:pPr>
+      <w:r>
+        <w:rPr>
+          <w:noProof/>
+        </w:rPr>
+        <mc:AlternateContent>
+          <mc:Choice Requires="wps">
+            <w:drawing>
+              <wp:anchor distT="0" distB="0" distL="114300" distR="114300" simplePos="0" relativeHeight="251665408" behindDoc="0" locked="0" layoutInCell="1" allowOverlap="1" wp14:anchorId="14E9AF48" wp14:editId="396BC0F5">
+                <wp:simplePos x="0" y="0"/>
+                <wp:positionH relativeFrom="column">
+                  <wp:posOffset>600074</wp:posOffset>
+                </wp:positionH>
+                <wp:positionV relativeFrom="paragraph">
+                  <wp:posOffset>12700</wp:posOffset>
+                </wp:positionV>
+                <wp:extent cx="4524375" cy="3495675"/>
+                <wp:effectExtent l="0" t="0" r="28575" b="28575"/>
+                <wp:wrapNone/>
+                <wp:docPr id="13" name="Straight Connector 13"/>
+                <wp:cNvGraphicFramePr/>
+                <a:graphic xmlns:a="http://schemas.openxmlformats.org/drawingml/2006/main">
+                  <a:graphicData uri="http://schemas.microsoft.com/office/word/2010/wordprocessingShape">
+                    <wps:wsp>
+                      <wps:cNvCnPr/>
+                      <wps:spPr>
+                        <a:xfrm flipV="1">
+                          <a:off x="0" y="0"/>
+                          <a:ext cx="4524375" cy="3495675"/>
+                        </a:xfrm>
+                        <a:prstGeom prst="line">
+                          <a:avLst/>
+                        </a:prstGeom>
+                      </wps:spPr>
+                      <wps:style>
+                        <a:lnRef idx="1">
+                          <a:schemeClr val="dk1"/>
+                        </a:lnRef>
+                        <a:fillRef idx="0">
+                          <a:schemeClr val="dk1"/>
+                        </a:fillRef>
+                        <a:effectRef idx="0">
+                          <a:schemeClr val="dk1"/>
+                        </a:effectRef>
+                        <a:fontRef idx="minor">
+                          <a:schemeClr val="tx1"/>
+                        </a:fontRef>
+                      </wps:style>
+                      <wps:bodyPr/>
+                    </wps:wsp>
+                  </a:graphicData>
+                </a:graphic>
+              </wp:anchor>
+            </w:drawing>
+          </mc:Choice>
+          <mc:Fallback>
+            <w:pict>
+              <v:line w14:anchorId="50BC267F" id="Straight Connector 13" o:spid="_x0000_s1026" style="position:absolute;flip:y;z-index:251665408;visibility:visible;mso-wrap-style:square;mso-wrap-distance-left:9pt;mso-wrap-distance-top:0;mso-wrap-distance-right:9pt;mso-wrap-distance-bottom:0;mso-position-horizontal:absolute;mso-position-horizontal-relative:text;mso-position-vertical:absolute;mso-position-vertical-relative:text" from="47.25pt,1pt" to="403.5pt,276.25pt" o:gfxdata="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" strokecolor="black [3200]" strokeweight=".5pt">
+                <v:stroke joinstyle="miter"/>
+              </v:line>
+            </w:pict>
+          </mc:Fallback>
+        </mc:AlternateContent>
+      </w:r>
+      <w:r>
+        <w:rPr>
+          <w:noProof/>
+        </w:rPr>
+        <mc:AlternateContent>
+          <mc:Choice Requires="wps">
+            <w:drawing>
+              <wp:inline distT="0" distB="0" distL="0" distR="0" wp14:anchorId="39BE4E7A" wp14:editId="3A0292C4">
+                <wp:extent cx="4533900" cy="3505200"/>
+                <wp:effectExtent l="0" t="0" r="19050" b="19050"/>
+                <wp:docPr id="12" name="Rectangle 12"/>
+                <wp:cNvGraphicFramePr/>
+                <a:graphic xmlns:a="http://schemas.openxmlformats.org/drawingml/2006/main">
+                  <a:graphicData uri="http://schemas.microsoft.com/office/word/2010/wordprocessingShape">
+                    <wps:wsp>
+                      <wps:cNvSpPr/>
+                      <wps:spPr>
+                        <a:xfrm>
+                          <a:off x="0" y="0"/>
+                          <a:ext cx="4533900" cy="3505200"/>
+                        </a:xfrm>
+                        <a:prstGeom prst="rect">
+                          <a:avLst/>
+                        </a:prstGeom>
+                      </wps:spPr>
+                      <wps:style>
+                        <a:lnRef idx="2">
+                          <a:schemeClr val="dk1"/>
+                        </a:lnRef>
+                        <a:fillRef idx="1">
+                          <a:schemeClr val="lt1"/>
+                        </a:fillRef>
+                        <a:effectRef idx="0">
+                          <a:schemeClr val="dk1"/>
+                        </a:effectRef>
+                        <a:fontRef idx="minor">
+                          <a:schemeClr val="dk1"/>
+                        </a:fontRef>
+                      </wps:style>
+                      <wps:bodyPr rot="0" spcFirstLastPara="0" vertOverflow="overflow" horzOverflow="overflow" vert="horz" wrap="square" lIns="91440" tIns="45720" rIns="91440" bIns="45720" numCol="1" spcCol="0" rtlCol="0" fromWordArt="0" anchor="ctr" anchorCtr="0" forceAA="0" compatLnSpc="1">
+                        <a:prstTxWarp prst="textNoShape">
+                          <a:avLst/>
+                        </a:prstTxWarp>
+                        <a:noAutofit/>
+                      </wps:bodyPr>
+                    </wps:wsp>
+                  </a:graphicData>
+                </a:graphic>
+              </wp:inline>
+            </w:drawing>
+          </mc:Choice>
+          <mc:Fallback>
+            <w:pict>
+              <v:rect w14:anchorId="2413AE9F" id="Rectangle 12" o:spid="_x0000_s1026" style="width:357pt;height:276pt;visibility:visible;mso-wrap-style:square;mso-left-percent:-10001;mso-top-percent:-10001;mso-position-horizontal:absolute;mso-position-horizontal-relative:char;mso-position-vertical:absolute;mso-position-vertical-relative:line;mso-left-percent:-10001;mso-top-percent:-10001;v-text-anchor:middle" o:gfxdata="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" fillcolor="white [3201]" strokecolor="black [3200]" strokeweight="1pt">
+                <w10:anchorlock/>
+              </v:rect>
+            </w:pict>
+          </mc:Fallback>
+        </mc:AlternateContent>
+      </w:r>
+    </w:p>
+    <w:p>
+      <w:pPr>
+        <w:pStyle w:val="Caption"/>
+        <w:jc w:val="center"/>
+      </w:pPr>
+      <w:r>
+        <w:t xml:space="preserve">Figure </w:t>
+      </w:r>
+      <w:r>
+        <w:t>3.</w:t>
+      </w:r>
+      <w:fldSimple w:instr=" SEQ Figure \* ARABIC ">
+        <w:r>
+          <w:rPr>
+            <w:noProof/>
+          </w:rPr>
+          <w:t>6</w:t>
+        </w:r>
+      </w:fldSimple>
+      <w:r>
+        <w:t>: An example of results from a sensitivity analysis which reveal the origins of the complicated behaviour of the combined standard uncertainty with respect to a variable (in this case frequency).</w:t>
+      </w:r>
     </w:p>
     <w:p>
       <w:pPr>
@@ -12313,6 +12023,56 @@
     </w:p>
     <w:p>
       <w:r>
+        <w:t xml:space="preserve">This chapter has explained how measurements underpin modern life, supporting trade and commerce and facilitating new discoveries in science and engineering. Through traceability and the unit system, the evaluation and management of uncertainty in measurements provides a backbone of confidence and trust that supports this infrastructure. </w:t>
+      </w:r>
+      <w:proofErr w:type="gramStart"/>
+      <w:r>
+        <w:t>In an attempt to</w:t>
+      </w:r>
+      <w:proofErr w:type="gramEnd"/>
+      <w:r>
+        <w:t xml:space="preserve"> standardise the definition and representation of measurement uncertainties, an internationally-used guidance document, the GUM, offers </w:t>
+      </w:r>
+      <w:r>
+        <w:t xml:space="preserve">rigorous </w:t>
+      </w:r>
+      <w:r>
+        <w:t xml:space="preserve">methods </w:t>
+      </w:r>
+      <w:r>
+        <w:t xml:space="preserve">to evaluate them. The methods presented in the GUM have been used throughout the work presented in this thesis. However, the GUM continues to be developed, and recently an inconsistency was created in the evaluation of Category A uncertainty components. </w:t>
+      </w:r>
+      <w:r>
+        <w:lastRenderedPageBreak/>
+        <w:t xml:space="preserve">This chapter has reviewed </w:t>
+      </w:r>
+      <w:r>
+        <w:t>the</w:t>
+      </w:r>
+      <w:r>
+        <w:t xml:space="preserve"> inconsistency from the objective of electromagnetic measurements, an area of metrology where the effects are shown to be potentially significant.</w:t>
+      </w:r>
+    </w:p>
+    <w:p>
+      <w:r>
+        <w:t>Three methods for propagating uncertainty through a measurement model to determine the combined standard uncertainty of the measurands were described. Although the Monte Carlo method preserves the most information about both the uncertainties of the input quantities and the measurement model, the higher computational effort can be prohibitive in some cases. Instead, the LPU provides two linear alternatives, which are often much more efficient but require validation to ensure that the measurement model can be treated as linear.</w:t>
+      </w:r>
+    </w:p>
+    <w:p>
+      <w:r>
+        <w:t>The idea of expanded uncertainty and coverage intervals was introduced, these being met frequently in Category B uncertainty components defined from datasheets and specifications. It was stated that a confidence interval can only easily calculated from either Category A uncertainty components and a linear measurement model, or if a Monte Carlo propagation is used and the probability distribution of the measurand analysed. In other cases, a coverage interval can be calculated using knowledge of the input quantities and guidance from the GUM.</w:t>
+      </w:r>
+    </w:p>
+    <w:p>
+      <w:r>
+        <w:t xml:space="preserve">Finally, this chapter described sensitivity analysis, which can be carried out using results from the LPU procedure. </w:t>
+      </w:r>
+      <w:r>
+        <w:t>The framework presented in this thesis utilises a sensitivity analysis to allow the user to examine and attempt to minimise significant sources of uncertainty, which is especially important in sensitive electromagnetic measurements such as those made on-wafer.</w:t>
+      </w:r>
+    </w:p>
+    <w:p>
+      <w:r>
         <w:br w:type="page"/>
       </w:r>
     </w:p>
@@ -12329,7 +12089,7 @@
       <w:r>
         <w:t xml:space="preserve">[1] L.T. Stant, P.H. Aaen, N.M. Ridler, Comparing methods for evaluating measurement uncertainty given in the JCGM ‘Evaluation of Measurement Data’ documents, Measurement, Volume 94, 2016, Pages 847-851, ISSN 0263-2241, </w:t>
       </w:r>
-      <w:hyperlink r:id="rId18" w:history="1">
+      <w:hyperlink r:id="rId17" w:history="1">
         <w:r>
           <w:rPr>
             <w:rStyle w:val="Hyperlink"/>
@@ -12345,7 +12105,7 @@
       <w:r>
         <w:t xml:space="preserve">[2] UKAS, Website, Accessed March 2018, </w:t>
       </w:r>
-      <w:hyperlink r:id="rId19" w:history="1">
+      <w:hyperlink r:id="rId18" w:history="1">
         <w:r>
           <w:rPr>
             <w:rStyle w:val="Hyperlink"/>
@@ -12367,7 +12127,7 @@
       <w:r>
         <w:t xml:space="preserve">BIPM, Draft of the ninth SI brochure, 10 November 2016, pp. 2-9. Retrieved March 2018, </w:t>
       </w:r>
-      <w:hyperlink r:id="rId20" w:history="1">
+      <w:hyperlink r:id="rId19" w:history="1">
         <w:r>
           <w:rPr>
             <w:rStyle w:val="Hyperlink"/>
@@ -12387,12 +12147,10 @@
         <w:t xml:space="preserve">] International Organization for Standardization 1993 Guide to the Expression of Uncertainty in Measurement 1st </w:t>
       </w:r>
       <w:proofErr w:type="spellStart"/>
-      <w:proofErr w:type="gramStart"/>
       <w:r>
         <w:t>ed</w:t>
       </w:r>
       <w:proofErr w:type="spellEnd"/>
-      <w:proofErr w:type="gramEnd"/>
       <w:r>
         <w:t xml:space="preserve"> (Geneva) ISBN 92-67-10188-9</w:t>
       </w:r>
@@ -12407,7 +12165,7 @@
       <w:r>
         <w:t xml:space="preserve">] BIPM, IEC, IFCC, ILAC, ISO, IUPAC, IUPAP and OIML 2008 Guide to the Expression of Uncertainty in Measurement JCGM 100:2008 (GUM 1995 with minor corrections) URL </w:t>
       </w:r>
-      <w:hyperlink r:id="rId21" w:history="1">
+      <w:hyperlink r:id="rId20" w:history="1">
         <w:r>
           <w:rPr>
             <w:rStyle w:val="Hyperlink"/>
@@ -12429,7 +12187,7 @@
       <w:r>
         <w:t xml:space="preserve">] BIPM, IEC, IFCC, ILAC, ISO, IUPAC, IUPAP and OIML 2012 International Vocabulary of Metrology Basic and General Concepts and Associated Terms (VIM) JCGM 200:2012 URL </w:t>
       </w:r>
-      <w:hyperlink r:id="rId22" w:history="1">
+      <w:hyperlink r:id="rId21" w:history="1">
         <w:r>
           <w:rPr>
             <w:rStyle w:val="Hyperlink"/>
@@ -12454,7 +12212,7 @@
       <w:r>
         <w:t xml:space="preserve">Guide to the Expression of Uncertainty in Measurement" – Propagation of distributions using a Monte Carlo method JCGM 101:2008 URL </w:t>
       </w:r>
-      <w:hyperlink r:id="rId23" w:history="1">
+      <w:hyperlink r:id="rId22" w:history="1">
         <w:r>
           <w:rPr>
             <w:rStyle w:val="Hyperlink"/>
@@ -12473,7 +12231,7 @@
       <w:r>
         <w:t xml:space="preserve">] BIPM, IEC, IFCC, ILAC, ISO, IUPAC, IUPAP and OIML 2011 Supplement 2 to the “Guide to the Expression of Uncertainty in Measurement" - Extension to any number of output quantities JCGM 102:2011 URL </w:t>
       </w:r>
-      <w:hyperlink r:id="rId24" w:history="1">
+      <w:hyperlink r:id="rId23" w:history="1">
         <w:r>
           <w:rPr>
             <w:rStyle w:val="Hyperlink"/>
@@ -12522,15 +12280,7 @@
         <w:t>1</w:t>
       </w:r>
       <w:r>
-        <w:t xml:space="preserve">] A. </w:t>
-      </w:r>
-      <w:proofErr w:type="spellStart"/>
-      <w:r>
-        <w:t>Gelman</w:t>
-      </w:r>
-      <w:proofErr w:type="spellEnd"/>
-      <w:r>
-        <w:t>, J. Carlin, H. Stern, D. Rubin, Bayesian Data Analysis, Chapman &amp; Hall, London (2003)</w:t>
+        <w:t>] A. Gelman, J. Carlin, H. Stern, D. Rubin, Bayesian Data Analysis, Chapman &amp; Hall, London (2003)</w:t>
       </w:r>
     </w:p>
     <w:p>
@@ -12779,7 +12529,7 @@
           <w:numId w:val="2"/>
         </w:numPr>
       </w:pPr>
-      <w:hyperlink r:id="rId25" w:history="1">
+      <w:hyperlink r:id="rId24" w:history="1">
         <w:r>
           <w:rPr>
             <w:rStyle w:val="Hyperlink"/>
@@ -12837,6 +12587,23 @@
       </w:pPr>
       <w:r>
         <w:t>Gum Supplement 1 [7]</w:t>
+      </w:r>
+    </w:p>
+    <w:p>
+      <w:pPr>
+        <w:pStyle w:val="ListParagraph"/>
+        <w:numPr>
+          <w:ilvl w:val="0"/>
+          <w:numId w:val="2"/>
+        </w:numPr>
+      </w:pPr>
+      <w:r>
+        <w:t xml:space="preserve">Own work using </w:t>
+      </w:r>
+      <w:bookmarkStart w:id="1" w:name="_GoBack"/>
+      <w:bookmarkEnd w:id="1"/>
+      <w:r>
+        <w:t>NIST Microwave Uncertainty Framework</w:t>
       </w:r>
     </w:p>
     <w:sectPr>
@@ -12850,8 +12617,8 @@
 </file>
 
 <file path=word/numbering.xml><?xml version="1.0" encoding="utf-8"?>
-<w:numbering xmlns:wpc="http://schemas.microsoft.com/office/word/2010/wordprocessingCanvas" xmlns:mc="http://schemas.openxmlformats.org/markup-compatibility/2006" xmlns:o="urn:schemas-microsoft-com:office:office" xmlns:r="http://schemas.openxmlformats.org/officeDocument/2006/relationships" xmlns:m="http://schemas.openxmlformats.org/officeDocument/2006/math" xmlns:v="urn:schemas-microsoft-com:vml" xmlns:wp14="http://schemas.microsoft.com/office/word/2010/wordprocessingDrawing" xmlns:wp="http://schemas.openxmlformats.org/drawingml/2006/wordprocessingDrawing" xmlns:w10="urn:schemas-microsoft-com:office:word" xmlns:w="http://schemas.openxmlformats.org/wordprocessingml/2006/main" xmlns:w14="http://schemas.microsoft.com/office/word/2010/wordml" xmlns:wpg="http://schemas.microsoft.com/office/word/2010/wordprocessingGroup" xmlns:wpi="http://schemas.microsoft.com/office/word/2010/wordprocessingInk" xmlns:wne="http://schemas.microsoft.com/office/word/2006/wordml" xmlns:wps="http://schemas.microsoft.com/office/word/2010/wordprocessingShape" mc:Ignorable="w14 wp14">
-  <w:abstractNum w:abstractNumId="0">
+<w:numbering xmlns:wpc="http://schemas.microsoft.com/office/word/2010/wordprocessingCanvas" xmlns:cx="http://schemas.microsoft.com/office/drawing/2014/chartex" xmlns:cx1="http://schemas.microsoft.com/office/drawing/2015/9/8/chartex" xmlns:cx2="http://schemas.microsoft.com/office/drawing/2015/10/21/chartex" xmlns:cx3="http://schemas.microsoft.com/office/drawing/2016/5/9/chartex" xmlns:cx4="http://schemas.microsoft.com/office/drawing/2016/5/10/chartex" xmlns:cx5="http://schemas.microsoft.com/office/drawing/2016/5/11/chartex" xmlns:cx6="http://schemas.microsoft.com/office/drawing/2016/5/12/chartex" xmlns:cx7="http://schemas.microsoft.com/office/drawing/2016/5/13/chartex" xmlns:cx8="http://schemas.microsoft.com/office/drawing/2016/5/14/chartex" xmlns:mc="http://schemas.openxmlformats.org/markup-compatibility/2006" xmlns:aink="http://schemas.microsoft.com/office/drawing/2016/ink" xmlns:am3d="http://schemas.microsoft.com/office/drawing/2017/model3d" xmlns:o="urn:schemas-microsoft-com:office:office" xmlns:r="http://schemas.openxmlformats.org/officeDocument/2006/relationships" xmlns:m="http://schemas.openxmlformats.org/officeDocument/2006/math" xmlns:v="urn:schemas-microsoft-com:vml" xmlns:wp14="http://schemas.microsoft.com/office/word/2010/wordprocessingDrawing" xmlns:wp="http://schemas.openxmlformats.org/drawingml/2006/wordprocessingDrawing" xmlns:w10="urn:schemas-microsoft-com:office:word" xmlns:w="http://schemas.openxmlformats.org/wordprocessingml/2006/main" xmlns:w14="http://schemas.microsoft.com/office/word/2010/wordml" xmlns:w15="http://schemas.microsoft.com/office/word/2012/wordml" xmlns:w16cid="http://schemas.microsoft.com/office/word/2016/wordml/cid" xmlns:w16se="http://schemas.microsoft.com/office/word/2015/wordml/symex" xmlns:wpg="http://schemas.microsoft.com/office/word/2010/wordprocessingGroup" xmlns:wpi="http://schemas.microsoft.com/office/word/2010/wordprocessingInk" xmlns:wne="http://schemas.microsoft.com/office/word/2006/wordml" xmlns:wps="http://schemas.microsoft.com/office/word/2010/wordprocessingShape" mc:Ignorable="w14 w15 w16se w16cid wp14">
+  <w:abstractNum w:abstractNumId="0" w15:restartNumberingAfterBreak="0">
     <w:nsid w:val="116B5CF7"/>
     <w:multiLevelType w:val="hybridMultilevel"/>
     <w:tmpl w:val="88D26EBA"/>
@@ -12964,7 +12731,7 @@
       </w:rPr>
     </w:lvl>
   </w:abstractNum>
-  <w:abstractNum w:abstractNumId="1">
+  <w:abstractNum w:abstractNumId="1" w15:restartNumberingAfterBreak="0">
     <w:nsid w:val="16B97897"/>
     <w:multiLevelType w:val="hybridMultilevel"/>
     <w:tmpl w:val="1B2E15F8"/>
@@ -13050,7 +12817,7 @@
       </w:pPr>
     </w:lvl>
   </w:abstractNum>
-  <w:abstractNum w:abstractNumId="2">
+  <w:abstractNum w:abstractNumId="2" w15:restartNumberingAfterBreak="0">
     <w:nsid w:val="2DE97B32"/>
     <w:multiLevelType w:val="hybridMultilevel"/>
     <w:tmpl w:val="DA685142"/>
@@ -13136,7 +12903,7 @@
       </w:pPr>
     </w:lvl>
   </w:abstractNum>
-  <w:abstractNum w:abstractNumId="3">
+  <w:abstractNum w:abstractNumId="3" w15:restartNumberingAfterBreak="0">
     <w:nsid w:val="4E0A2CF9"/>
     <w:multiLevelType w:val="hybridMultilevel"/>
     <w:tmpl w:val="143824FA"/>
@@ -13222,7 +12989,7 @@
       </w:pPr>
     </w:lvl>
   </w:abstractNum>
-  <w:abstractNum w:abstractNumId="4">
+  <w:abstractNum w:abstractNumId="4" w15:restartNumberingAfterBreak="0">
     <w:nsid w:val="6B875DF0"/>
     <w:multiLevelType w:val="hybridMultilevel"/>
     <w:tmpl w:val="5D44760A"/>
@@ -13330,7 +13097,7 @@
 </file>
 
 <file path=word/styles.xml><?xml version="1.0" encoding="utf-8"?>
-<w:styles xmlns:mc="http://schemas.openxmlformats.org/markup-compatibility/2006" xmlns:r="http://schemas.openxmlformats.org/officeDocument/2006/relationships" xmlns:w="http://schemas.openxmlformats.org/wordprocessingml/2006/main" xmlns:w14="http://schemas.microsoft.com/office/word/2010/wordml" mc:Ignorable="w14">
+<w:styles xmlns:mc="http://schemas.openxmlformats.org/markup-compatibility/2006" xmlns:r="http://schemas.openxmlformats.org/officeDocument/2006/relationships" xmlns:w="http://schemas.openxmlformats.org/wordprocessingml/2006/main" xmlns:w14="http://schemas.microsoft.com/office/word/2010/wordml" xmlns:w15="http://schemas.microsoft.com/office/word/2012/wordml" xmlns:w16cid="http://schemas.microsoft.com/office/word/2016/wordml/cid" xmlns:w16se="http://schemas.microsoft.com/office/word/2015/wordml/symex" mc:Ignorable="w14 w15 w16se w16cid">
   <w:docDefaults>
     <w:rPrDefault>
       <w:rPr>
@@ -13346,582 +13113,382 @@
       </w:pPr>
     </w:pPrDefault>
   </w:docDefaults>
-  <w:latentStyles w:defLockedState="0" w:defUIPriority="99" w:defSemiHidden="1" w:defUnhideWhenUsed="1" w:defQFormat="0" w:count="267">
-    <w:lsdException w:name="Normal" w:semiHidden="0" w:uiPriority="0" w:unhideWhenUsed="0" w:qFormat="1"/>
-    <w:lsdException w:name="heading 1" w:semiHidden="0" w:uiPriority="9" w:unhideWhenUsed="0" w:qFormat="1"/>
-    <w:lsdException w:name="heading 2" w:uiPriority="9" w:qFormat="1"/>
-    <w:lsdException w:name="heading 3" w:uiPriority="9" w:qFormat="1"/>
-    <w:lsdException w:name="heading 4" w:uiPriority="9" w:qFormat="1"/>
-    <w:lsdException w:name="heading 5" w:uiPriority="9" w:qFormat="1"/>
-    <w:lsdException w:name="heading 6" w:uiPriority="9" w:qFormat="1"/>
-    <w:lsdException w:name="heading 7" w:uiPriority="9" w:qFormat="1"/>
-    <w:lsdException w:name="heading 8" w:uiPriority="9" w:qFormat="1"/>
-    <w:lsdException w:name="heading 9" w:uiPriority="9" w:qFormat="1"/>
-    <w:lsdException w:name="toc 1" w:uiPriority="39"/>
-    <w:lsdException w:name="toc 2" w:uiPriority="39"/>
-    <w:lsdException w:name="toc 3" w:uiPriority="39"/>
-    <w:lsdException w:name="toc 4" w:uiPriority="39"/>
-    <w:lsdException w:name="toc 5" w:uiPriority="39"/>
-    <w:lsdException w:name="toc 6" w:uiPriority="39"/>
-    <w:lsdException w:name="toc 7" w:uiPriority="39"/>
-    <w:lsdException w:name="toc 8" w:uiPriority="39"/>
-    <w:lsdException w:name="toc 9" w:uiPriority="39"/>
-    <w:lsdException w:name="caption" w:uiPriority="35" w:qFormat="1"/>
-    <w:lsdException w:name="Title" w:semiHidden="0" w:uiPriority="10" w:unhideWhenUsed="0" w:qFormat="1"/>
-    <w:lsdException w:name="Default Paragraph Font" w:uiPriority="1"/>
-    <w:lsdException w:name="Subtitle" w:semiHidden="0" w:uiPriority="11" w:unhideWhenUsed="0" w:qFormat="1"/>
-    <w:lsdException w:name="Strong" w:semiHidden="0" w:uiPriority="22" w:unhideWhenUsed="0" w:qFormat="1"/>
-    <w:lsdException w:name="Emphasis" w:semiHidden="0" w:uiPriority="20" w:unhideWhenUsed="0" w:qFormat="1"/>
-    <w:lsdException w:name="Table Grid" w:uiPriority="39"/>
-    <w:lsdException w:name="Placeholder Text" w:unhideWhenUsed="0"/>
-    <w:lsdException w:name="No Spacing" w:semiHidden="0" w:uiPriority="1" w:unhideWhenUsed="0" w:qFormat="1"/>
-    <w:lsdException w:name="Light Shading" w:semiHidden="0" w:uiPriority="60" w:unhideWhenUsed="0"/>
-    <w:lsdException w:name="Light List" w:semiHidden="0" w:uiPriority="61" w:unhideWhenUsed="0"/>
-    <w:lsdException w:name="Light Grid" w:semiHidden="0" w:uiPriority="62" w:unhideWhenUsed="0"/>
-    <w:lsdException w:name="Medium Shading 1" w:semiHidden="0" w:uiPriority="63" w:unhideWhenUsed="0"/>
-    <w:lsdException w:name="Medium Shading 2" w:semiHidden="0" w:uiPriority="64" w:unhideWhenUsed="0"/>
-    <w:lsdException w:name="Medium List 1" w:semiHidden="0" w:uiPriority="65" w:unhideWhenUsed="0"/>
-    <w:lsdException w:name="Medium List 2" w:semiHidden="0" w:uiPriority="66" w:unhideWhenUsed="0"/>
-    <w:lsdException w:name="Medium Grid 1" w:semiHidden="0" w:uiPriority="67" w:unhideWhenUsed="0"/>
-    <w:lsdException w:name="Medium Grid 2" w:semiHidden="0" w:uiPriority="68" w:unhideWhenUsed="0"/>
-    <w:lsdException w:name="Medium Grid 3" w:semiHidden="0" w:uiPriority="69" w:unhideWhenUsed="0"/>
-    <w:lsdException w:name="Dark List" w:semiHidden="0" w:uiPriority="70" w:unhideWhenUsed="0"/>
-    <w:lsdException w:name="Colorful Shading" w:semiHidden="0" w:uiPriority="71" w:unhideWhenUsed="0"/>
-    <w:lsdException w:name="Colorful List" w:semiHidden="0" w:uiPriority="72" w:unhideWhenUsed="0"/>
-    <w:lsdException w:name="Colorful Grid" w:semiHidden="0" w:uiPriority="73" w:unhideWhenUsed="0"/>
-    <w:lsdException w:name="Light Shading Accent 1" w:semiHidden="0" w:uiPriority="60" w:unhideWhenUsed="0"/>
-    <w:lsdException w:name="Light List Accent 1" w:semiHidden="0" w:uiPriority="61" w:unhideWhenUsed="0"/>
-    <w:lsdException w:name="Light Grid Accent 1" w:semiHidden="0" w:uiPriority="62" w:unhideWhenUsed="0"/>
-    <w:lsdException w:name="Medium Shading 1 Accent 1" w:semiHidden="0" w:uiPriority="63" w:unhideWhenUsed="0"/>
-    <w:lsdException w:name="Medium Shading 2 Accent 1" w:semiHidden="0" w:uiPriority="64" w:unhideWhenUsed="0"/>
-    <w:lsdException w:name="Medium List 1 Accent 1" w:semiHidden="0" w:uiPriority="65" w:unhideWhenUsed="0"/>
-    <w:lsdException w:name="Revision" w:unhideWhenUsed="0"/>
-    <w:lsdException w:name="List Paragraph" w:semiHidden="0" w:uiPriority="34" w:unhideWhenUsed="0" w:qFormat="1"/>
-    <w:lsdException w:name="Quote" w:semiHidden="0" w:uiPriority="29" w:unhideWhenUsed="0" w:qFormat="1"/>
-    <w:lsdException w:name="Intense Quote" w:semiHidden="0" w:uiPriority="30" w:unhideWhenUsed="0" w:qFormat="1"/>
-    <w:lsdException w:name="Medium List 2 Accent 1" w:semiHidden="0" w:uiPriority="66" w:unhideWhenUsed="0"/>
-    <w:lsdException w:name="Medium Grid 1 Accent 1" w:semiHidden="0" w:uiPriority="67" w:unhideWhenUsed="0"/>
-    <w:lsdException w:name="Medium Grid 2 Accent 1" w:semiHidden="0" w:uiPriority="68" w:unhideWhenUsed="0"/>
-    <w:lsdException w:name="Medium Grid 3 Accent 1" w:semiHidden="0" w:uiPriority="69" w:unhideWhenUsed="0"/>
-    <w:lsdException w:name="Dark List Accent 1" w:semiHidden="0" w:uiPriority="70" w:unhideWhenUsed="0"/>
-    <w:lsdException w:name="Colorful Shading Accent 1" w:semiHidden="0" w:uiPriority="71" w:unhideWhenUsed="0"/>
-    <w:lsdException w:name="Colorful List Accent 1" w:semiHidden="0" w:uiPriority="72" w:unhideWhenUsed="0"/>
-    <w:lsdException w:name="Colorful Grid Accent 1" w:semiHidden="0" w:uiPriority="73" w:unhideWhenUsed="0"/>
-    <w:lsdException w:name="Light Shading Accent 2" w:semiHidden="0" w:uiPriority="60" w:unhideWhenUsed="0"/>
-    <w:lsdException w:name="Light List Accent 2" w:semiHidden="0" w:uiPriority="61" w:unhideWhenUsed="0"/>
-    <w:lsdException w:name="Light Grid Accent 2" w:semiHidden="0" w:uiPriority="62" w:unhideWhenUsed="0"/>
-    <w:lsdException w:name="Medium Shading 1 Accent 2" w:semiHidden="0" w:uiPriority="63" w:unhideWhenUsed="0"/>
-    <w:lsdException w:name="Medium Shading 2 Accent 2" w:semiHidden="0" w:uiPriority="64" w:unhideWhenUsed="0"/>
-    <w:lsdException w:name="Medium List 1 Accent 2" w:semiHidden="0" w:uiPriority="65" w:unhideWhenUsed="0"/>
-    <w:lsdException w:name="Medium List 2 Accent 2" w:semiHidden="0" w:uiPriority="66" w:unhideWhenUsed="0"/>
-    <w:lsdException w:name="Medium Grid 1 Accent 2" w:semiHidden="0" w:uiPriority="67" w:unhideWhenUsed="0"/>
-    <w:lsdException w:name="Medium Grid 2 Accent 2" w:semiHidden="0" w:uiPriority="68" w:unhideWhenUsed="0"/>
-    <w:lsdException w:name="Medium Grid 3 Accent 2" w:semiHidden="0" w:uiPriority="69" w:unhideWhenUsed="0"/>
-    <w:lsdException w:name="Dark List Accent 2" w:semiHidden="0" w:uiPriority="70" w:unhideWhenUsed="0"/>
-    <w:lsdException w:name="Colorful Shading Accent 2" w:semiHidden="0" w:uiPriority="71" w:unhideWhenUsed="0"/>
-    <w:lsdException w:name="Colorful List Accent 2" w:semiHidden="0" w:uiPriority="72" w:unhideWhenUsed="0"/>
-    <w:lsdException w:name="Colorful Grid Accent 2" w:semiHidden="0" w:uiPriority="73" w:unhideWhenUsed="0"/>
-    <w:lsdException w:name="Light Shading Accent 3" w:semiHidden="0" w:uiPriority="60" w:unhideWhenUsed="0"/>
-    <w:lsdException w:name="Light List Accent 3" w:semiHidden="0" w:uiPriority="61" w:unhideWhenUsed="0"/>
-    <w:lsdException w:name="Light Grid Accent 3" w:semiHidden="0" w:uiPriority="62" w:unhideWhenUsed="0"/>
-    <w:lsdException w:name="Medium Shading 1 Accent 3" w:semiHidden="0" w:uiPriority="63" w:unhideWhenUsed="0"/>
-    <w:lsdException w:name="Medium Shading 2 Accent 3" w:semiHidden="0" w:uiPriority="64" w:unhideWhenUsed="0"/>
-    <w:lsdException w:name="Medium List 1 Accent 3" w:semiHidden="0" w:uiPriority="65" w:unhideWhenUsed="0"/>
-    <w:lsdException w:name="Medium List 2 Accent 3" w:semiHidden="0" w:uiPriority="66" w:unhideWhenUsed="0"/>
-    <w:lsdException w:name="Medium Grid 1 Accent 3" w:semiHidden="0" w:uiPriority="67" w:unhideWhenUsed="0"/>
-    <w:lsdException w:name="Medium Grid 2 Accent 3" w:semiHidden="0" w:uiPriority="68" w:unhideWhenUsed="0"/>
-    <w:lsdException w:name="Medium Grid 3 Accent 3" w:semiHidden="0" w:uiPriority="69" w:unhideWhenUsed="0"/>
-    <w:lsdException w:name="Dark List Accent 3" w:semiHidden="0" w:uiPriority="70" w:unhideWhenUsed="0"/>
-    <w:lsdException w:name="Colorful Shading Accent 3" w:semiHidden="0" w:uiPriority="71" w:unhideWhenUsed="0"/>
-    <w:lsdException w:name="Colorful List Accent 3" w:semiHidden="0" w:uiPriority="72" w:unhideWhenUsed="0"/>
-    <w:lsdException w:name="Colorful Grid Accent 3" w:semiHidden="0" w:uiPriority="73" w:unhideWhenUsed="0"/>
-    <w:lsdException w:name="Light Shading Accent 4" w:semiHidden="0" w:uiPriority="60" w:unhideWhenUsed="0"/>
-    <w:lsdException w:name="Light List Accent 4" w:semiHidden="0" w:uiPriority="61" w:unhideWhenUsed="0"/>
-    <w:lsdException w:name="Light Grid Accent 4" w:semiHidden="0" w:uiPriority="62" w:unhideWhenUsed="0"/>
-    <w:lsdException w:name="Medium Shading 1 Accent 4" w:semiHidden="0" w:uiPriority="63" w:unhideWhenUsed="0"/>
-    <w:lsdException w:name="Medium Shading 2 Accent 4" w:semiHidden="0" w:uiPriority="64" w:unhideWhenUsed="0"/>
-    <w:lsdException w:name="Medium List 1 Accent 4" w:semiHidden="0" w:uiPriority="65" w:unhideWhenUsed="0"/>
-    <w:lsdException w:name="Medium List 2 Accent 4" w:semiHidden="0" w:uiPriority="66" w:unhideWhenUsed="0"/>
-    <w:lsdException w:name="Medium Grid 1 Accent 4" w:semiHidden="0" w:uiPriority="67" w:unhideWhenUsed="0"/>
-    <w:lsdException w:name="Medium Grid 2 Accent 4" w:semiHidden="0" w:uiPriority="68" w:unhideWhenUsed="0"/>
-    <w:lsdException w:name="Medium Grid 3 Accent 4" w:semiHidden="0" w:uiPriority="69" w:unhideWhenUsed="0"/>
-    <w:lsdException w:name="Dark List Accent 4" w:semiHidden="0" w:uiPriority="70" w:unhideWhenUsed="0"/>
-    <w:lsdException w:name="Colorful Shading Accent 4" w:semiHidden="0" w:uiPriority="71" w:unhideWhenUsed="0"/>
-    <w:lsdException w:name="Colorful List Accent 4" w:semiHidden="0" w:uiPriority="72" w:unhideWhenUsed="0"/>
-    <w:lsdException w:name="Colorful Grid Accent 4" w:semiHidden="0" w:uiPriority="73" w:unhideWhenUsed="0"/>
-    <w:lsdException w:name="Light Shading Accent 5" w:semiHidden="0" w:uiPriority="60" w:unhideWhenUsed="0"/>
-    <w:lsdException w:name="Light List Accent 5" w:semiHidden="0" w:uiPriority="61" w:unhideWhenUsed="0"/>
-    <w:lsdException w:name="Light Grid Accent 5" w:semiHidden="0" w:uiPriority="62" w:unhideWhenUsed="0"/>
-    <w:lsdException w:name="Medium Shading 1 Accent 5" w:semiHidden="0" w:uiPriority="63" w:unhideWhenUsed="0"/>
-    <w:lsdException w:name="Medium Shading 2 Accent 5" w:semiHidden="0" w:uiPriority="64" w:unhideWhenUsed="0"/>
-    <w:lsdException w:name="Medium List 1 Accent 5" w:semiHidden="0" w:uiPriority="65" w:unhideWhenUsed="0"/>
-    <w:lsdException w:name="Medium List 2 Accent 5" w:semiHidden="0" w:uiPriority="66" w:unhideWhenUsed="0"/>
-    <w:lsdException w:name="Medium Grid 1 Accent 5" w:semiHidden="0" w:uiPriority="67" w:unhideWhenUsed="0"/>
-    <w:lsdException w:name="Medium Grid 2 Accent 5" w:semiHidden="0" w:uiPriority="68" w:unhideWhenUsed="0"/>
-    <w:lsdException w:name="Medium Grid 3 Accent 5" w:semiHidden="0" w:uiPriority="69" w:unhideWhenUsed="0"/>
-    <w:lsdException w:name="Dark List Accent 5" w:semiHidden="0" w:uiPriority="70" w:unhideWhenUsed="0"/>
-    <w:lsdException w:name="Colorful Shading Accent 5" w:semiHidden="0" w:uiPriority="71" w:unhideWhenUsed="0"/>
-    <w:lsdException w:name="Colorful List Accent 5" w:semiHidden="0" w:uiPriority="72" w:unhideWhenUsed="0"/>
-    <w:lsdException w:name="Colorful Grid Accent 5" w:semiHidden="0" w:uiPriority="73" w:unhideWhenUsed="0"/>
-    <w:lsdException w:name="Light Shading Accent 6" w:semiHidden="0" w:uiPriority="60" w:unhideWhenUsed="0"/>
-    <w:lsdException w:name="Light List Accent 6" w:semiHidden="0" w:uiPriority="61" w:unhideWhenUsed="0"/>
-    <w:lsdException w:name="Light Grid Accent 6" w:semiHidden="0" w:uiPriority="62" w:unhideWhenUsed="0"/>
-    <w:lsdException w:name="Medium Shading 1 Accent 6" w:semiHidden="0" w:uiPriority="63" w:unhideWhenUsed="0"/>
-    <w:lsdException w:name="Medium Shading 2 Accent 6" w:semiHidden="0" w:uiPriority="64" w:unhideWhenUsed="0"/>
-    <w:lsdException w:name="Medium List 1 Accent 6" w:semiHidden="0" w:uiPriority="65" w:unhideWhenUsed="0"/>
-    <w:lsdException w:name="Medium List 2 Accent 6" w:semiHidden="0" w:uiPriority="66" w:unhideWhenUsed="0"/>
-    <w:lsdException w:name="Medium Grid 1 Accent 6" w:semiHidden="0" w:uiPriority="67" w:unhideWhenUsed="0"/>
-    <w:lsdException w:name="Medium Grid 2 Accent 6" w:semiHidden="0" w:uiPriority="68" w:unhideWhenUsed="0"/>
-    <w:lsdException w:name="Medium Grid 3 Accent 6" w:semiHidden="0" w:uiPriority="69" w:unhideWhenUsed="0"/>
-    <w:lsdException w:name="Dark List Accent 6" w:semiHidden="0" w:uiPriority="70" w:unhideWhenUsed="0"/>
-    <w:lsdException w:name="Colorful Shading Accent 6" w:semiHidden="0" w:uiPriority="71" w:unhideWhenUsed="0"/>
-    <w:lsdException w:name="Colorful List Accent 6" w:semiHidden="0" w:uiPriority="72" w:unhideWhenUsed="0"/>
-    <w:lsdException w:name="Colorful Grid Accent 6" w:semiHidden="0" w:uiPriority="73" w:unhideWhenUsed="0"/>
-    <w:lsdException w:name="Subtle Emphasis" w:semiHidden="0" w:uiPriority="19" w:unhideWhenUsed="0" w:qFormat="1"/>
-    <w:lsdException w:name="Intense Emphasis" w:semiHidden="0" w:uiPriority="21" w:unhideWhenUsed="0" w:qFormat="1"/>
-    <w:lsdException w:name="Subtle Reference" w:semiHidden="0" w:uiPriority="31" w:unhideWhenUsed="0" w:qFormat="1"/>
-    <w:lsdException w:name="Intense Reference" w:semiHidden="0" w:uiPriority="32" w:unhideWhenUsed="0" w:qFormat="1"/>
-    <w:lsdException w:name="Book Title" w:semiHidden="0" w:uiPriority="33" w:unhideWhenUsed="0" w:qFormat="1"/>
-    <w:lsdException w:name="Bibliography" w:uiPriority="37"/>
-    <w:lsdException w:name="TOC Heading" w:uiPriority="39" w:qFormat="1"/>
-  </w:latentStyles>
-  <w:style w:type="paragraph" w:default="1" w:styleId="Normal">
-    <w:name w:val="Normal"/>
-    <w:qFormat/>
-    <w:rsid w:val="001F3C49"/>
-    <w:pPr>
-      <w:spacing w:line="360" w:lineRule="auto"/>
-      <w:jc w:val="both"/>
-    </w:pPr>
-  </w:style>
-  <w:style w:type="paragraph" w:styleId="Heading1">
-    <w:name w:val="heading 1"/>
-    <w:basedOn w:val="Normal"/>
-    <w:next w:val="Normal"/>
-    <w:link w:val="Heading1Char"/>
-    <w:uiPriority w:val="9"/>
-    <w:qFormat/>
-    <w:rsid w:val="009A4E28"/>
-    <w:pPr>
-      <w:keepNext/>
-      <w:keepLines/>
-      <w:spacing w:before="240" w:after="0"/>
-      <w:outlineLvl w:val="0"/>
-    </w:pPr>
-    <w:rPr>
-      <w:rFonts w:asciiTheme="majorHAnsi" w:eastAsiaTheme="majorEastAsia" w:hAnsiTheme="majorHAnsi" w:cstheme="majorBidi"/>
-      <w:color w:val="2F5496" w:themeColor="accent1" w:themeShade="BF"/>
-      <w:sz w:val="32"/>
-      <w:szCs w:val="32"/>
-    </w:rPr>
-  </w:style>
-  <w:style w:type="paragraph" w:styleId="Heading2">
-    <w:name w:val="heading 2"/>
-    <w:basedOn w:val="Normal"/>
-    <w:next w:val="Normal"/>
-    <w:link w:val="Heading2Char"/>
-    <w:uiPriority w:val="9"/>
-    <w:unhideWhenUsed/>
-    <w:qFormat/>
-    <w:rsid w:val="009A4E28"/>
-    <w:pPr>
-      <w:keepNext/>
-      <w:keepLines/>
-      <w:spacing w:before="40" w:after="0"/>
-      <w:outlineLvl w:val="1"/>
-    </w:pPr>
-    <w:rPr>
-      <w:rFonts w:asciiTheme="majorHAnsi" w:eastAsiaTheme="majorEastAsia" w:hAnsiTheme="majorHAnsi" w:cstheme="majorBidi"/>
-      <w:color w:val="2F5496" w:themeColor="accent1" w:themeShade="BF"/>
-      <w:sz w:val="26"/>
-      <w:szCs w:val="26"/>
-    </w:rPr>
-  </w:style>
-  <w:style w:type="paragraph" w:styleId="Heading3">
-    <w:name w:val="heading 3"/>
-    <w:basedOn w:val="Normal"/>
-    <w:next w:val="Normal"/>
-    <w:link w:val="Heading3Char"/>
-    <w:uiPriority w:val="9"/>
-    <w:unhideWhenUsed/>
-    <w:qFormat/>
-    <w:rsid w:val="00331531"/>
-    <w:pPr>
-      <w:keepNext/>
-      <w:keepLines/>
-      <w:spacing w:before="40" w:after="0"/>
-      <w:outlineLvl w:val="2"/>
-    </w:pPr>
-    <w:rPr>
-      <w:rFonts w:asciiTheme="majorHAnsi" w:eastAsiaTheme="majorEastAsia" w:hAnsiTheme="majorHAnsi" w:cstheme="majorBidi"/>
-      <w:color w:val="1F3763" w:themeColor="accent1" w:themeShade="7F"/>
-      <w:sz w:val="24"/>
-      <w:szCs w:val="24"/>
-    </w:rPr>
-  </w:style>
-  <w:style w:type="character" w:default="1" w:styleId="DefaultParagraphFont">
-    <w:name w:val="Default Paragraph Font"/>
-    <w:uiPriority w:val="1"/>
-    <w:semiHidden/>
-    <w:unhideWhenUsed/>
-  </w:style>
-  <w:style w:type="table" w:default="1" w:styleId="TableNormal">
-    <w:name w:val="Normal Table"/>
-    <w:uiPriority w:val="99"/>
-    <w:semiHidden/>
-    <w:unhideWhenUsed/>
-    <w:tblPr>
-      <w:tblInd w:w="0" w:type="dxa"/>
-      <w:tblCellMar>
-        <w:top w:w="0" w:type="dxa"/>
-        <w:left w:w="108" w:type="dxa"/>
-        <w:bottom w:w="0" w:type="dxa"/>
-        <w:right w:w="108" w:type="dxa"/>
-      </w:tblCellMar>
-    </w:tblPr>
-  </w:style>
-  <w:style w:type="numbering" w:default="1" w:styleId="NoList">
-    <w:name w:val="No List"/>
-    <w:uiPriority w:val="99"/>
-    <w:semiHidden/>
-    <w:unhideWhenUsed/>
-  </w:style>
-  <w:style w:type="paragraph" w:styleId="Title">
-    <w:name w:val="Title"/>
-    <w:basedOn w:val="Normal"/>
-    <w:next w:val="Normal"/>
-    <w:link w:val="TitleChar"/>
-    <w:uiPriority w:val="10"/>
-    <w:qFormat/>
-    <w:rsid w:val="009A4E28"/>
-    <w:pPr>
-      <w:spacing w:after="0" w:line="240" w:lineRule="auto"/>
-      <w:contextualSpacing/>
-    </w:pPr>
-    <w:rPr>
-      <w:rFonts w:asciiTheme="majorHAnsi" w:eastAsiaTheme="majorEastAsia" w:hAnsiTheme="majorHAnsi" w:cstheme="majorBidi"/>
-      <w:spacing w:val="-10"/>
-      <w:kern w:val="28"/>
-      <w:sz w:val="56"/>
-      <w:szCs w:val="56"/>
-    </w:rPr>
-  </w:style>
-  <w:style w:type="character" w:customStyle="1" w:styleId="TitleChar">
-    <w:name w:val="Title Char"/>
-    <w:basedOn w:val="DefaultParagraphFont"/>
-    <w:link w:val="Title"/>
-    <w:uiPriority w:val="10"/>
-    <w:rsid w:val="009A4E28"/>
-    <w:rPr>
-      <w:rFonts w:asciiTheme="majorHAnsi" w:eastAsiaTheme="majorEastAsia" w:hAnsiTheme="majorHAnsi" w:cstheme="majorBidi"/>
-      <w:spacing w:val="-10"/>
-      <w:kern w:val="28"/>
-      <w:sz w:val="56"/>
-      <w:szCs w:val="56"/>
-    </w:rPr>
-  </w:style>
-  <w:style w:type="character" w:customStyle="1" w:styleId="Heading1Char">
-    <w:name w:val="Heading 1 Char"/>
-    <w:basedOn w:val="DefaultParagraphFont"/>
-    <w:link w:val="Heading1"/>
-    <w:uiPriority w:val="9"/>
-    <w:rsid w:val="009A4E28"/>
-    <w:rPr>
-      <w:rFonts w:asciiTheme="majorHAnsi" w:eastAsiaTheme="majorEastAsia" w:hAnsiTheme="majorHAnsi" w:cstheme="majorBidi"/>
-      <w:color w:val="2F5496" w:themeColor="accent1" w:themeShade="BF"/>
-      <w:sz w:val="32"/>
-      <w:szCs w:val="32"/>
-    </w:rPr>
-  </w:style>
-  <w:style w:type="character" w:customStyle="1" w:styleId="Heading2Char">
-    <w:name w:val="Heading 2 Char"/>
-    <w:basedOn w:val="DefaultParagraphFont"/>
-    <w:link w:val="Heading2"/>
-    <w:uiPriority w:val="9"/>
-    <w:rsid w:val="009A4E28"/>
-    <w:rPr>
-      <w:rFonts w:asciiTheme="majorHAnsi" w:eastAsiaTheme="majorEastAsia" w:hAnsiTheme="majorHAnsi" w:cstheme="majorBidi"/>
-      <w:color w:val="2F5496" w:themeColor="accent1" w:themeShade="BF"/>
-      <w:sz w:val="26"/>
-      <w:szCs w:val="26"/>
-    </w:rPr>
-  </w:style>
-  <w:style w:type="character" w:styleId="Hyperlink">
-    <w:name w:val="Hyperlink"/>
-    <w:basedOn w:val="DefaultParagraphFont"/>
-    <w:uiPriority w:val="99"/>
-    <w:unhideWhenUsed/>
-    <w:rsid w:val="00A2440C"/>
-    <w:rPr>
-      <w:color w:val="0563C1" w:themeColor="hyperlink"/>
-      <w:u w:val="single"/>
-    </w:rPr>
-  </w:style>
-  <w:style w:type="character" w:customStyle="1" w:styleId="UnresolvedMention1">
-    <w:name w:val="Unresolved Mention1"/>
-    <w:basedOn w:val="DefaultParagraphFont"/>
-    <w:uiPriority w:val="99"/>
-    <w:semiHidden/>
-    <w:unhideWhenUsed/>
-    <w:rsid w:val="00A2440C"/>
-    <w:rPr>
-      <w:color w:val="808080"/>
-      <w:shd w:val="clear" w:color="auto" w:fill="E6E6E6"/>
-    </w:rPr>
-  </w:style>
-  <w:style w:type="paragraph" w:styleId="BalloonText">
-    <w:name w:val="Balloon Text"/>
-    <w:basedOn w:val="Normal"/>
-    <w:link w:val="BalloonTextChar"/>
-    <w:uiPriority w:val="99"/>
-    <w:semiHidden/>
-    <w:unhideWhenUsed/>
-    <w:rsid w:val="00131620"/>
-    <w:pPr>
-      <w:spacing w:after="0" w:line="240" w:lineRule="auto"/>
-    </w:pPr>
-    <w:rPr>
-      <w:rFonts w:ascii="Tahoma" w:hAnsi="Tahoma" w:cs="Tahoma"/>
-      <w:sz w:val="16"/>
-      <w:szCs w:val="16"/>
-    </w:rPr>
-  </w:style>
-  <w:style w:type="character" w:customStyle="1" w:styleId="BalloonTextChar">
-    <w:name w:val="Balloon Text Char"/>
-    <w:basedOn w:val="DefaultParagraphFont"/>
-    <w:link w:val="BalloonText"/>
-    <w:uiPriority w:val="99"/>
-    <w:semiHidden/>
-    <w:rsid w:val="00131620"/>
-    <w:rPr>
-      <w:rFonts w:ascii="Tahoma" w:hAnsi="Tahoma" w:cs="Tahoma"/>
-      <w:sz w:val="16"/>
-      <w:szCs w:val="16"/>
-    </w:rPr>
-  </w:style>
-  <w:style w:type="paragraph" w:styleId="Caption">
-    <w:name w:val="caption"/>
-    <w:basedOn w:val="Normal"/>
-    <w:next w:val="Normal"/>
-    <w:uiPriority w:val="35"/>
-    <w:unhideWhenUsed/>
-    <w:qFormat/>
-    <w:rsid w:val="00131620"/>
-    <w:pPr>
-      <w:spacing w:after="200" w:line="240" w:lineRule="auto"/>
-    </w:pPr>
-    <w:rPr>
-      <w:b/>
-      <w:bCs/>
-      <w:color w:val="4472C4" w:themeColor="accent1"/>
-      <w:sz w:val="18"/>
-      <w:szCs w:val="18"/>
-    </w:rPr>
-  </w:style>
-  <w:style w:type="character" w:customStyle="1" w:styleId="UnresolvedMention2">
-    <w:name w:val="Unresolved Mention2"/>
-    <w:basedOn w:val="DefaultParagraphFont"/>
-    <w:uiPriority w:val="99"/>
-    <w:semiHidden/>
-    <w:unhideWhenUsed/>
-    <w:rsid w:val="00AE0F08"/>
-    <w:rPr>
-      <w:color w:val="808080"/>
-      <w:shd w:val="clear" w:color="auto" w:fill="E6E6E6"/>
-    </w:rPr>
-  </w:style>
-  <w:style w:type="paragraph" w:styleId="ListParagraph">
-    <w:name w:val="List Paragraph"/>
-    <w:basedOn w:val="Normal"/>
-    <w:uiPriority w:val="34"/>
-    <w:qFormat/>
-    <w:rsid w:val="00223DFA"/>
-    <w:pPr>
-      <w:ind w:left="720"/>
-      <w:contextualSpacing/>
-    </w:pPr>
-  </w:style>
-  <w:style w:type="character" w:styleId="PlaceholderText">
-    <w:name w:val="Placeholder Text"/>
-    <w:basedOn w:val="DefaultParagraphFont"/>
-    <w:uiPriority w:val="99"/>
-    <w:semiHidden/>
-    <w:rsid w:val="00805A9E"/>
-    <w:rPr>
-      <w:color w:val="808080"/>
-    </w:rPr>
-  </w:style>
-  <w:style w:type="character" w:customStyle="1" w:styleId="Heading3Char">
-    <w:name w:val="Heading 3 Char"/>
-    <w:basedOn w:val="DefaultParagraphFont"/>
-    <w:link w:val="Heading3"/>
-    <w:uiPriority w:val="9"/>
-    <w:rsid w:val="00331531"/>
-    <w:rPr>
-      <w:rFonts w:asciiTheme="majorHAnsi" w:eastAsiaTheme="majorEastAsia" w:hAnsiTheme="majorHAnsi" w:cstheme="majorBidi"/>
-      <w:color w:val="1F3763" w:themeColor="accent1" w:themeShade="7F"/>
-      <w:sz w:val="24"/>
-      <w:szCs w:val="24"/>
-    </w:rPr>
-  </w:style>
-</w:styles>
-</file>
-
-<file path=word/stylesWithEffects.xml><?xml version="1.0" encoding="utf-8"?>
-<w:styles xmlns:wpc="http://schemas.microsoft.com/office/word/2010/wordprocessingCanvas" xmlns:mc="http://schemas.openxmlformats.org/markup-compatibility/2006" xmlns:o="urn:schemas-microsoft-com:office:office" xmlns:r="http://schemas.openxmlformats.org/officeDocument/2006/relationships" xmlns:m="http://schemas.openxmlformats.org/officeDocument/2006/math" xmlns:v="urn:schemas-microsoft-com:vml" xmlns:wp14="http://schemas.microsoft.com/office/word/2010/wordprocessingDrawing" xmlns:wp="http://schemas.openxmlformats.org/drawingml/2006/wordprocessingDrawing" xmlns:w10="urn:schemas-microsoft-com:office:word" xmlns:w="http://schemas.openxmlformats.org/wordprocessingml/2006/main" xmlns:w14="http://schemas.microsoft.com/office/word/2010/wordml" xmlns:wpg="http://schemas.microsoft.com/office/word/2010/wordprocessingGroup" xmlns:wpi="http://schemas.microsoft.com/office/word/2010/wordprocessingInk" xmlns:wne="http://schemas.microsoft.com/office/word/2006/wordml" xmlns:wps="http://schemas.microsoft.com/office/word/2010/wordprocessingShape" mc:Ignorable="w14 wp14">
-  <w:docDefaults>
-    <w:rPrDefault>
-      <w:rPr>
-        <w:rFonts w:asciiTheme="minorHAnsi" w:eastAsiaTheme="minorHAnsi" w:hAnsiTheme="minorHAnsi" w:cstheme="minorBidi"/>
-        <w:sz w:val="22"/>
-        <w:szCs w:val="22"/>
-        <w:lang w:val="en-GB" w:eastAsia="en-US" w:bidi="ar-SA"/>
-      </w:rPr>
-    </w:rPrDefault>
-    <w:pPrDefault>
-      <w:pPr>
-        <w:spacing w:after="160" w:line="259" w:lineRule="auto"/>
-      </w:pPr>
-    </w:pPrDefault>
-  </w:docDefaults>
-  <w:latentStyles w:defLockedState="0" w:defUIPriority="99" w:defSemiHidden="1" w:defUnhideWhenUsed="1" w:defQFormat="0" w:count="267">
-    <w:lsdException w:name="Normal" w:semiHidden="0" w:uiPriority="0" w:unhideWhenUsed="0" w:qFormat="1"/>
-    <w:lsdException w:name="heading 1" w:semiHidden="0" w:uiPriority="9" w:unhideWhenUsed="0" w:qFormat="1"/>
-    <w:lsdException w:name="heading 2" w:uiPriority="9" w:qFormat="1"/>
-    <w:lsdException w:name="heading 3" w:uiPriority="9" w:qFormat="1"/>
-    <w:lsdException w:name="heading 4" w:uiPriority="9" w:qFormat="1"/>
-    <w:lsdException w:name="heading 5" w:uiPriority="9" w:qFormat="1"/>
-    <w:lsdException w:name="heading 6" w:uiPriority="9" w:qFormat="1"/>
-    <w:lsdException w:name="heading 7" w:uiPriority="9" w:qFormat="1"/>
-    <w:lsdException w:name="heading 8" w:uiPriority="9" w:qFormat="1"/>
-    <w:lsdException w:name="heading 9" w:uiPriority="9" w:qFormat="1"/>
-    <w:lsdException w:name="toc 1" w:uiPriority="39"/>
-    <w:lsdException w:name="toc 2" w:uiPriority="39"/>
-    <w:lsdException w:name="toc 3" w:uiPriority="39"/>
-    <w:lsdException w:name="toc 4" w:uiPriority="39"/>
-    <w:lsdException w:name="toc 5" w:uiPriority="39"/>
-    <w:lsdException w:name="toc 6" w:uiPriority="39"/>
-    <w:lsdException w:name="toc 7" w:uiPriority="39"/>
-    <w:lsdException w:name="toc 8" w:uiPriority="39"/>
-    <w:lsdException w:name="toc 9" w:uiPriority="39"/>
-    <w:lsdException w:name="caption" w:uiPriority="35" w:qFormat="1"/>
-    <w:lsdException w:name="Title" w:semiHidden="0" w:uiPriority="10" w:unhideWhenUsed="0" w:qFormat="1"/>
-    <w:lsdException w:name="Default Paragraph Font" w:uiPriority="1"/>
-    <w:lsdException w:name="Subtitle" w:semiHidden="0" w:uiPriority="11" w:unhideWhenUsed="0" w:qFormat="1"/>
-    <w:lsdException w:name="Strong" w:semiHidden="0" w:uiPriority="22" w:unhideWhenUsed="0" w:qFormat="1"/>
-    <w:lsdException w:name="Emphasis" w:semiHidden="0" w:uiPriority="20" w:unhideWhenUsed="0" w:qFormat="1"/>
-    <w:lsdException w:name="Table Grid" w:uiPriority="39"/>
-    <w:lsdException w:name="Placeholder Text" w:unhideWhenUsed="0"/>
-    <w:lsdException w:name="No Spacing" w:semiHidden="0" w:uiPriority="1" w:unhideWhenUsed="0" w:qFormat="1"/>
-    <w:lsdException w:name="Light Shading" w:semiHidden="0" w:uiPriority="60" w:unhideWhenUsed="0"/>
-    <w:lsdException w:name="Light List" w:semiHidden="0" w:uiPriority="61" w:unhideWhenUsed="0"/>
-    <w:lsdException w:name="Light Grid" w:semiHidden="0" w:uiPriority="62" w:unhideWhenUsed="0"/>
-    <w:lsdException w:name="Medium Shading 1" w:semiHidden="0" w:uiPriority="63" w:unhideWhenUsed="0"/>
-    <w:lsdException w:name="Medium Shading 2" w:semiHidden="0" w:uiPriority="64" w:unhideWhenUsed="0"/>
-    <w:lsdException w:name="Medium List 1" w:semiHidden="0" w:uiPriority="65" w:unhideWhenUsed="0"/>
-    <w:lsdException w:name="Medium List 2" w:semiHidden="0" w:uiPriority="66" w:unhideWhenUsed="0"/>
-    <w:lsdException w:name="Medium Grid 1" w:semiHidden="0" w:uiPriority="67" w:unhideWhenUsed="0"/>
-    <w:lsdException w:name="Medium Grid 2" w:semiHidden="0" w:uiPriority="68" w:unhideWhenUsed="0"/>
-    <w:lsdException w:name="Medium Grid 3" w:semiHidden="0" w:uiPriority="69" w:unhideWhenUsed="0"/>
-    <w:lsdException w:name="Dark List" w:semiHidden="0" w:uiPriority="70" w:unhideWhenUsed="0"/>
-    <w:lsdException w:name="Colorful Shading" w:semiHidden="0" w:uiPriority="71" w:unhideWhenUsed="0"/>
-    <w:lsdException w:name="Colorful List" w:semiHidden="0" w:uiPriority="72" w:unhideWhenUsed="0"/>
-    <w:lsdException w:name="Colorful Grid" w:semiHidden="0" w:uiPriority="73" w:unhideWhenUsed="0"/>
-    <w:lsdException w:name="Light Shading Accent 1" w:semiHidden="0" w:uiPriority="60" w:unhideWhenUsed="0"/>
-    <w:lsdException w:name="Light List Accent 1" w:semiHidden="0" w:uiPriority="61" w:unhideWhenUsed="0"/>
-    <w:lsdException w:name="Light Grid Accent 1" w:semiHidden="0" w:uiPriority="62" w:unhideWhenUsed="0"/>
-    <w:lsdException w:name="Medium Shading 1 Accent 1" w:semiHidden="0" w:uiPriority="63" w:unhideWhenUsed="0"/>
-    <w:lsdException w:name="Medium Shading 2 Accent 1" w:semiHidden="0" w:uiPriority="64" w:unhideWhenUsed="0"/>
-    <w:lsdException w:name="Medium List 1 Accent 1" w:semiHidden="0" w:uiPriority="65" w:unhideWhenUsed="0"/>
-    <w:lsdException w:name="Revision" w:unhideWhenUsed="0"/>
-    <w:lsdException w:name="List Paragraph" w:semiHidden="0" w:uiPriority="34" w:unhideWhenUsed="0" w:qFormat="1"/>
-    <w:lsdException w:name="Quote" w:semiHidden="0" w:uiPriority="29" w:unhideWhenUsed="0" w:qFormat="1"/>
-    <w:lsdException w:name="Intense Quote" w:semiHidden="0" w:uiPriority="30" w:unhideWhenUsed="0" w:qFormat="1"/>
-    <w:lsdException w:name="Medium List 2 Accent 1" w:semiHidden="0" w:uiPriority="66" w:unhideWhenUsed="0"/>
-    <w:lsdException w:name="Medium Grid 1 Accent 1" w:semiHidden="0" w:uiPriority="67" w:unhideWhenUsed="0"/>
-    <w:lsdException w:name="Medium Grid 2 Accent 1" w:semiHidden="0" w:uiPriority="68" w:unhideWhenUsed="0"/>
-    <w:lsdException w:name="Medium Grid 3 Accent 1" w:semiHidden="0" w:uiPriority="69" w:unhideWhenUsed="0"/>
-    <w:lsdException w:name="Dark List Accent 1" w:semiHidden="0" w:uiPriority="70" w:unhideWhenUsed="0"/>
-    <w:lsdException w:name="Colorful Shading Accent 1" w:semiHidden="0" w:uiPriority="71" w:unhideWhenUsed="0"/>
-    <w:lsdException w:name="Colorful List Accent 1" w:semiHidden="0" w:uiPriority="72" w:unhideWhenUsed="0"/>
-    <w:lsdException w:name="Colorful Grid Accent 1" w:semiHidden="0" w:uiPriority="73" w:unhideWhenUsed="0"/>
-    <w:lsdException w:name="Light Shading Accent 2" w:semiHidden="0" w:uiPriority="60" w:unhideWhenUsed="0"/>
-    <w:lsdException w:name="Light List Accent 2" w:semiHidden="0" w:uiPriority="61" w:unhideWhenUsed="0"/>
-    <w:lsdException w:name="Light Grid Accent 2" w:semiHidden="0" w:uiPriority="62" w:unhideWhenUsed="0"/>
-    <w:lsdException w:name="Medium Shading 1 Accent 2" w:semiHidden="0" w:uiPriority="63" w:unhideWhenUsed="0"/>
-    <w:lsdException w:name="Medium Shading 2 Accent 2" w:semiHidden="0" w:uiPriority="64" w:unhideWhenUsed="0"/>
-    <w:lsdException w:name="Medium List 1 Accent 2" w:semiHidden="0" w:uiPriority="65" w:unhideWhenUsed="0"/>
-    <w:lsdException w:name="Medium List 2 Accent 2" w:semiHidden="0" w:uiPriority="66" w:unhideWhenUsed="0"/>
-    <w:lsdException w:name="Medium Grid 1 Accent 2" w:semiHidden="0" w:uiPriority="67" w:unhideWhenUsed="0"/>
-    <w:lsdException w:name="Medium Grid 2 Accent 2" w:semiHidden="0" w:uiPriority="68" w:unhideWhenUsed="0"/>
-    <w:lsdException w:name="Medium Grid 3 Accent 2" w:semiHidden="0" w:uiPriority="69" w:unhideWhenUsed="0"/>
-    <w:lsdException w:name="Dark List Accent 2" w:semiHidden="0" w:uiPriority="70" w:unhideWhenUsed="0"/>
-    <w:lsdException w:name="Colorful Shading Accent 2" w:semiHidden="0" w:uiPriority="71" w:unhideWhenUsed="0"/>
-    <w:lsdException w:name="Colorful List Accent 2" w:semiHidden="0" w:uiPriority="72" w:unhideWhenUsed="0"/>
-    <w:lsdException w:name="Colorful Grid Accent 2" w:semiHidden="0" w:uiPriority="73" w:unhideWhenUsed="0"/>
-    <w:lsdException w:name="Light Shading Accent 3" w:semiHidden="0" w:uiPriority="60" w:unhideWhenUsed="0"/>
-    <w:lsdException w:name="Light List Accent 3" w:semiHidden="0" w:uiPriority="61" w:unhideWhenUsed="0"/>
-    <w:lsdException w:name="Light Grid Accent 3" w:semiHidden="0" w:uiPriority="62" w:unhideWhenUsed="0"/>
-    <w:lsdException w:name="Medium Shading 1 Accent 3" w:semiHidden="0" w:uiPriority="63" w:unhideWhenUsed="0"/>
-    <w:lsdException w:name="Medium Shading 2 Accent 3" w:semiHidden="0" w:uiPriority="64" w:unhideWhenUsed="0"/>
-    <w:lsdException w:name="Medium List 1 Accent 3" w:semiHidden="0" w:uiPriority="65" w:unhideWhenUsed="0"/>
-    <w:lsdException w:name="Medium List 2 Accent 3" w:semiHidden="0" w:uiPriority="66" w:unhideWhenUsed="0"/>
-    <w:lsdException w:name="Medium Grid 1 Accent 3" w:semiHidden="0" w:uiPriority="67" w:unhideWhenUsed="0"/>
-    <w:lsdException w:name="Medium Grid 2 Accent 3" w:semiHidden="0" w:uiPriority="68" w:unhideWhenUsed="0"/>
-    <w:lsdException w:name="Medium Grid 3 Accent 3" w:semiHidden="0" w:uiPriority="69" w:unhideWhenUsed="0"/>
-    <w:lsdException w:name="Dark List Accent 3" w:semiHidden="0" w:uiPriority="70" w:unhideWhenUsed="0"/>
-    <w:lsdException w:name="Colorful Shading Accent 3" w:semiHidden="0" w:uiPriority="71" w:unhideWhenUsed="0"/>
-    <w:lsdException w:name="Colorful List Accent 3" w:semiHidden="0" w:uiPriority="72" w:unhideWhenUsed="0"/>
-    <w:lsdException w:name="Colorful Grid Accent 3" w:semiHidden="0" w:uiPriority="73" w:unhideWhenUsed="0"/>
-    <w:lsdException w:name="Light Shading Accent 4" w:semiHidden="0" w:uiPriority="60" w:unhideWhenUsed="0"/>
-    <w:lsdException w:name="Light List Accent 4" w:semiHidden="0" w:uiPriority="61" w:unhideWhenUsed="0"/>
-    <w:lsdException w:name="Light Grid Accent 4" w:semiHidden="0" w:uiPriority="62" w:unhideWhenUsed="0"/>
-    <w:lsdException w:name="Medium Shading 1 Accent 4" w:semiHidden="0" w:uiPriority="63" w:unhideWhenUsed="0"/>
-    <w:lsdException w:name="Medium Shading 2 Accent 4" w:semiHidden="0" w:uiPriority="64" w:unhideWhenUsed="0"/>
-    <w:lsdException w:name="Medium List 1 Accent 4" w:semiHidden="0" w:uiPriority="65" w:unhideWhenUsed="0"/>
-    <w:lsdException w:name="Medium List 2 Accent 4" w:semiHidden="0" w:uiPriority="66" w:unhideWhenUsed="0"/>
-    <w:lsdException w:name="Medium Grid 1 Accent 4" w:semiHidden="0" w:uiPriority="67" w:unhideWhenUsed="0"/>
-    <w:lsdException w:name="Medium Grid 2 Accent 4" w:semiHidden="0" w:uiPriority="68" w:unhideWhenUsed="0"/>
-    <w:lsdException w:name="Medium Grid 3 Accent 4" w:semiHidden="0" w:uiPriority="69" w:unhideWhenUsed="0"/>
-    <w:lsdException w:name="Dark List Accent 4" w:semiHidden="0" w:uiPriority="70" w:unhideWhenUsed="0"/>
-    <w:lsdException w:name="Colorful Shading Accent 4" w:semiHidden="0" w:uiPriority="71" w:unhideWhenUsed="0"/>
-    <w:lsdException w:name="Colorful List Accent 4" w:semiHidden="0" w:uiPriority="72" w:unhideWhenUsed="0"/>
-    <w:lsdException w:name="Colorful Grid Accent 4" w:semiHidden="0" w:uiPriority="73" w:unhideWhenUsed="0"/>
-    <w:lsdException w:name="Light Shading Accent 5" w:semiHidden="0" w:uiPriority="60" w:unhideWhenUsed="0"/>
-    <w:lsdException w:name="Light List Accent 5" w:semiHidden="0" w:uiPriority="61" w:unhideWhenUsed="0"/>
-    <w:lsdException w:name="Light Grid Accent 5" w:semiHidden="0" w:uiPriority="62" w:unhideWhenUsed="0"/>
-    <w:lsdException w:name="Medium Shading 1 Accent 5" w:semiHidden="0" w:uiPriority="63" w:unhideWhenUsed="0"/>
-    <w:lsdException w:name="Medium Shading 2 Accent 5" w:semiHidden="0" w:uiPriority="64" w:unhideWhenUsed="0"/>
-    <w:lsdException w:name="Medium List 1 Accent 5" w:semiHidden="0" w:uiPriority="65" w:unhideWhenUsed="0"/>
-    <w:lsdException w:name="Medium List 2 Accent 5" w:semiHidden="0" w:uiPriority="66" w:unhideWhenUsed="0"/>
-    <w:lsdException w:name="Medium Grid 1 Accent 5" w:semiHidden="0" w:uiPriority="67" w:unhideWhenUsed="0"/>
-    <w:lsdException w:name="Medium Grid 2 Accent 5" w:semiHidden="0" w:uiPriority="68" w:unhideWhenUsed="0"/>
-    <w:lsdException w:name="Medium Grid 3 Accent 5" w:semiHidden="0" w:uiPriority="69" w:unhideWhenUsed="0"/>
-    <w:lsdException w:name="Dark List Accent 5" w:semiHidden="0" w:uiPriority="70" w:unhideWhenUsed="0"/>
-    <w:lsdException w:name="Colorful Shading Accent 5" w:semiHidden="0" w:uiPriority="71" w:unhideWhenUsed="0"/>
-    <w:lsdException w:name="Colorful List Accent 5" w:semiHidden="0" w:uiPriority="72" w:unhideWhenUsed="0"/>
-    <w:lsdException w:name="Colorful Grid Accent 5" w:semiHidden="0" w:uiPriority="73" w:unhideWhenUsed="0"/>
-    <w:lsdException w:name="Light Shading Accent 6" w:semiHidden="0" w:uiPriority="60" w:unhideWhenUsed="0"/>
-    <w:lsdException w:name="Light List Accent 6" w:semiHidden="0" w:uiPriority="61" w:unhideWhenUsed="0"/>
-    <w:lsdException w:name="Light Grid Accent 6" w:semiHidden="0" w:uiPriority="62" w:unhideWhenUsed="0"/>
-    <w:lsdException w:name="Medium Shading 1 Accent 6" w:semiHidden="0" w:uiPriority="63" w:unhideWhenUsed="0"/>
-    <w:lsdException w:name="Medium Shading 2 Accent 6" w:semiHidden="0" w:uiPriority="64" w:unhideWhenUsed="0"/>
-    <w:lsdException w:name="Medium List 1 Accent 6" w:semiHidden="0" w:uiPriority="65" w:unhideWhenUsed="0"/>
-    <w:lsdException w:name="Medium List 2 Accent 6" w:semiHidden="0" w:uiPriority="66" w:unhideWhenUsed="0"/>
-    <w:lsdException w:name="Medium Grid 1 Accent 6" w:semiHidden="0" w:uiPriority="67" w:unhideWhenUsed="0"/>
-    <w:lsdException w:name="Medium Grid 2 Accent 6" w:semiHidden="0" w:uiPriority="68" w:unhideWhenUsed="0"/>
-    <w:lsdException w:name="Medium Grid 3 Accent 6" w:semiHidden="0" w:uiPriority="69" w:unhideWhenUsed="0"/>
-    <w:lsdException w:name="Dark List Accent 6" w:semiHidden="0" w:uiPriority="70" w:unhideWhenUsed="0"/>
-    <w:lsdException w:name="Colorful Shading Accent 6" w:semiHidden="0" w:uiPriority="71" w:unhideWhenUsed="0"/>
-    <w:lsdException w:name="Colorful List Accent 6" w:semiHidden="0" w:uiPriority="72" w:unhideWhenUsed="0"/>
-    <w:lsdException w:name="Colorful Grid Accent 6" w:semiHidden="0" w:uiPriority="73" w:unhideWhenUsed="0"/>
-    <w:lsdException w:name="Subtle Emphasis" w:semiHidden="0" w:uiPriority="19" w:unhideWhenUsed="0" w:qFormat="1"/>
-    <w:lsdException w:name="Intense Emphasis" w:semiHidden="0" w:uiPriority="21" w:unhideWhenUsed="0" w:qFormat="1"/>
-    <w:lsdException w:name="Subtle Reference" w:semiHidden="0" w:uiPriority="31" w:unhideWhenUsed="0" w:qFormat="1"/>
-    <w:lsdException w:name="Intense Reference" w:semiHidden="0" w:uiPriority="32" w:unhideWhenUsed="0" w:qFormat="1"/>
-    <w:lsdException w:name="Book Title" w:semiHidden="0" w:uiPriority="33" w:unhideWhenUsed="0" w:qFormat="1"/>
-    <w:lsdException w:name="Bibliography" w:uiPriority="37"/>
-    <w:lsdException w:name="TOC Heading" w:uiPriority="39" w:qFormat="1"/>
+  <w:latentStyles w:defLockedState="0" w:defUIPriority="99" w:defSemiHidden="0" w:defUnhideWhenUsed="0" w:defQFormat="0" w:count="375">
+    <w:lsdException w:name="Normal" w:uiPriority="0" w:qFormat="1"/>
+    <w:lsdException w:name="heading 1" w:uiPriority="9" w:qFormat="1"/>
+    <w:lsdException w:name="heading 2" w:semiHidden="1" w:uiPriority="9" w:unhideWhenUsed="1" w:qFormat="1"/>
+    <w:lsdException w:name="heading 3" w:semiHidden="1" w:uiPriority="9" w:unhideWhenUsed="1" w:qFormat="1"/>
+    <w:lsdException w:name="heading 4" w:semiHidden="1" w:uiPriority="9" w:unhideWhenUsed="1" w:qFormat="1"/>
+    <w:lsdException w:name="heading 5" w:semiHidden="1" w:uiPriority="9" w:unhideWhenUsed="1" w:qFormat="1"/>
+    <w:lsdException w:name="heading 6" w:semiHidden="1" w:uiPriority="9" w:unhideWhenUsed="1" w:qFormat="1"/>
+    <w:lsdException w:name="heading 7" w:semiHidden="1" w:uiPriority="9" w:unhideWhenUsed="1" w:qFormat="1"/>
+    <w:lsdException w:name="heading 8" w:semiHidden="1" w:uiPriority="9" w:unhideWhenUsed="1" w:qFormat="1"/>
+    <w:lsdException w:name="heading 9" w:semiHidden="1" w:uiPriority="9" w:unhideWhenUsed="1" w:qFormat="1"/>
+    <w:lsdException w:name="index 1" w:semiHidden="1" w:unhideWhenUsed="1"/>
+    <w:lsdException w:name="index 2" w:semiHidden="1" w:unhideWhenUsed="1"/>
+    <w:lsdException w:name="index 3" w:semiHidden="1" w:unhideWhenUsed="1"/>
+    <w:lsdException w:name="index 4" w:semiHidden="1" w:unhideWhenUsed="1"/>
+    <w:lsdException w:name="index 5" w:semiHidden="1" w:unhideWhenUsed="1"/>
+    <w:lsdException w:name="index 6" w:semiHidden="1" w:unhideWhenUsed="1"/>
+    <w:lsdException w:name="index 7" w:semiHidden="1" w:unhideWhenUsed="1"/>
+    <w:lsdException w:name="index 8" w:semiHidden="1" w:unhideWhenUsed="1"/>
+    <w:lsdException w:name="index 9" w:semiHidden="1" w:unhideWhenUsed="1"/>
+    <w:lsdException w:name="toc 1" w:semiHidden="1" w:uiPriority="39" w:unhideWhenUsed="1"/>
+    <w:lsdException w:name="toc 2" w:semiHidden="1" w:uiPriority="39" w:unhideWhenUsed="1"/>
+    <w:lsdException w:name="toc 3" w:semiHidden="1" w:uiPriority="39" w:unhideWhenUsed="1"/>
+    <w:lsdException w:name="toc 4" w:semiHidden="1" w:uiPriority="39" w:unhideWhenUsed="1"/>
+    <w:lsdException w:name="toc 5" w:semiHidden="1" w:uiPriority="39" w:unhideWhenUsed="1"/>
+    <w:lsdException w:name="toc 6" w:semiHidden="1" w:uiPriority="39" w:unhideWhenUsed="1"/>
+    <w:lsdException w:name="toc 7" w:semiHidden="1" w:uiPriority="39" w:unhideWhenUsed="1"/>
+    <w:lsdException w:name="toc 8" w:semiHidden="1" w:uiPriority="39" w:unhideWhenUsed="1"/>
+    <w:lsdException w:name="toc 9" w:semiHidden="1" w:uiPriority="39" w:unhideWhenUsed="1"/>
+    <w:lsdException w:name="Normal Indent" w:semiHidden="1" w:unhideWhenUsed="1"/>
+    <w:lsdException w:name="footnote text" w:semiHidden="1" w:unhideWhenUsed="1"/>
+    <w:lsdException w:name="annotation text" w:semiHidden="1" w:unhideWhenUsed="1"/>
+    <w:lsdException w:name="header" w:semiHidden="1" w:unhideWhenUsed="1"/>
+    <w:lsdException w:name="footer" w:semiHidden="1" w:unhideWhenUsed="1"/>
+    <w:lsdException w:name="index heading" w:semiHidden="1" w:unhideWhenUsed="1"/>
+    <w:lsdException w:name="caption" w:semiHidden="1" w:uiPriority="35" w:unhideWhenUsed="1" w:qFormat="1"/>
+    <w:lsdException w:name="table of figures" w:semiHidden="1" w:unhideWhenUsed="1"/>
+    <w:lsdException w:name="envelope address" w:semiHidden="1" w:unhideWhenUsed="1"/>
+    <w:lsdException w:name="envelope return" w:semiHidden="1" w:unhideWhenUsed="1"/>
+    <w:lsdException w:name="footnote reference" w:semiHidden="1" w:unhideWhenUsed="1"/>
+    <w:lsdException w:name="annotation reference" w:semiHidden="1" w:unhideWhenUsed="1"/>
+    <w:lsdException w:name="line number" w:semiHidden="1" w:unhideWhenUsed="1"/>
+    <w:lsdException w:name="page number" w:semiHidden="1" w:unhideWhenUsed="1"/>
+    <w:lsdException w:name="endnote reference" w:semiHidden="1" w:unhideWhenUsed="1"/>
+    <w:lsdException w:name="endnote text" w:semiHidden="1" w:unhideWhenUsed="1"/>
+    <w:lsdException w:name="table of authorities" w:semiHidden="1" w:unhideWhenUsed="1"/>
+    <w:lsdException w:name="macro" w:semiHidden="1" w:unhideWhenUsed="1"/>
+    <w:lsdException w:name="toa heading" w:semiHidden="1" w:unhideWhenUsed="1"/>
+    <w:lsdException w:name="List" w:semiHidden="1" w:unhideWhenUsed="1"/>
+    <w:lsdException w:name="List Bullet" w:semiHidden="1" w:unhideWhenUsed="1"/>
+    <w:lsdException w:name="List Number" w:semiHidden="1" w:unhideWhenUsed="1"/>
+    <w:lsdException w:name="List 2" w:semiHidden="1" w:unhideWhenUsed="1"/>
+    <w:lsdException w:name="List 3" w:semiHidden="1" w:unhideWhenUsed="1"/>
+    <w:lsdException w:name="List 4" w:semiHidden="1" w:unhideWhenUsed="1"/>
+    <w:lsdException w:name="List 5" w:semiHidden="1" w:unhideWhenUsed="1"/>
+    <w:lsdException w:name="List Bullet 2" w:semiHidden="1" w:unhideWhenUsed="1"/>
+    <w:lsdException w:name="List Bullet 3" w:semiHidden="1" w:unhideWhenUsed="1"/>
+    <w:lsdException w:name="List Bullet 4" w:semiHidden="1" w:unhideWhenUsed="1"/>
+    <w:lsdException w:name="List Bullet 5" w:semiHidden="1" w:unhideWhenUsed="1"/>
+    <w:lsdException w:name="List Number 2" w:semiHidden="1" w:unhideWhenUsed="1"/>
+    <w:lsdException w:name="List Number 3" w:semiHidden="1" w:unhideWhenUsed="1"/>
+    <w:lsdException w:name="List Number 4" w:semiHidden="1" w:unhideWhenUsed="1"/>
+    <w:lsdException w:name="List Number 5" w:semiHidden="1" w:unhideWhenUsed="1"/>
+    <w:lsdException w:name="Title" w:uiPriority="10" w:qFormat="1"/>
+    <w:lsdException w:name="Closing" w:semiHidden="1" w:unhideWhenUsed="1"/>
+    <w:lsdException w:name="Signature" w:semiHidden="1" w:unhideWhenUsed="1"/>
+    <w:lsdException w:name="Default Paragraph Font" w:semiHidden="1" w:uiPriority="1" w:unhideWhenUsed="1"/>
+    <w:lsdException w:name="Body Text" w:semiHidden="1" w:unhideWhenUsed="1"/>
+    <w:lsdException w:name="Body Text Indent" w:semiHidden="1" w:unhideWhenUsed="1"/>
+    <w:lsdException w:name="List Continue" w:semiHidden="1" w:unhideWhenUsed="1"/>
+    <w:lsdException w:name="List Continue 2" w:semiHidden="1" w:unhideWhenUsed="1"/>
+    <w:lsdException w:name="List Continue 3" w:semiHidden="1" w:unhideWhenUsed="1"/>
+    <w:lsdException w:name="List Continue 4" w:semiHidden="1" w:unhideWhenUsed="1"/>
+    <w:lsdException w:name="List Continue 5" w:semiHidden="1" w:unhideWhenUsed="1"/>
+    <w:lsdException w:name="Message Header" w:semiHidden="1" w:unhideWhenUsed="1"/>
+    <w:lsdException w:name="Subtitle" w:uiPriority="11" w:qFormat="1"/>
+    <w:lsdException w:name="Salutation" w:semiHidden="1" w:unhideWhenUsed="1"/>
+    <w:lsdException w:name="Date" w:semiHidden="1" w:unhideWhenUsed="1"/>
+    <w:lsdException w:name="Body Text First Indent" w:semiHidden="1" w:unhideWhenUsed="1"/>
+    <w:lsdException w:name="Body Text First Indent 2" w:semiHidden="1" w:unhideWhenUsed="1"/>
+    <w:lsdException w:name="Note Heading" w:semiHidden="1" w:unhideWhenUsed="1"/>
+    <w:lsdException w:name="Body Text 2" w:semiHidden="1" w:unhideWhenUsed="1"/>
+    <w:lsdException w:name="Body Text 3" w:semiHidden="1" w:unhideWhenUsed="1"/>
+    <w:lsdException w:name="Body Text Indent 2" w:semiHidden="1" w:unhideWhenUsed="1"/>
+    <w:lsdException w:name="Body Text Indent 3" w:semiHidden="1" w:unhideWhenUsed="1"/>
+    <w:lsdException w:name="Block Text" w:semiHidden="1" w:unhideWhenUsed="1"/>
+    <w:lsdException w:name="Hyperlink" w:semiHidden="1" w:unhideWhenUsed="1"/>
+    <w:lsdException w:name="FollowedHyperlink" w:semiHidden="1" w:unhideWhenUsed="1"/>
+    <w:lsdException w:name="Strong" w:uiPriority="22" w:qFormat="1"/>
+    <w:lsdException w:name="Emphasis" w:uiPriority="20" w:qFormat="1"/>
+    <w:lsdException w:name="Document Map" w:semiHidden="1" w:unhideWhenUsed="1"/>
+    <w:lsdException w:name="Plain Text" w:semiHidden="1" w:unhideWhenUsed="1"/>
+    <w:lsdException w:name="E-mail Signature" w:semiHidden="1" w:unhideWhenUsed="1"/>
+    <w:lsdException w:name="HTML Top of Form" w:semiHidden="1" w:unhideWhenUsed="1"/>
+    <w:lsdException w:name="HTML Bottom of Form" w:semiHidden="1" w:unhideWhenUsed="1"/>
+    <w:lsdException w:name="Normal (Web)" w:semiHidden="1" w:unhideWhenUsed="1"/>
+    <w:lsdException w:name="HTML Acronym" w:semiHidden="1" w:unhideWhenUsed="1"/>
+    <w:lsdException w:name="HTML Address" w:semiHidden="1" w:unhideWhenUsed="1"/>
+    <w:lsdException w:name="HTML Cite" w:semiHidden="1" w:unhideWhenUsed="1"/>
+    <w:lsdException w:name="HTML Code" w:semiHidden="1" w:unhideWhenUsed="1"/>
+    <w:lsdException w:name="HTML Definition" w:semiHidden="1" w:unhideWhenUsed="1"/>
+    <w:lsdException w:name="HTML Keyboard" w:semiHidden="1" w:unhideWhenUsed="1"/>
+    <w:lsdException w:name="HTML Preformatted" w:semiHidden="1" w:unhideWhenUsed="1"/>
+    <w:lsdException w:name="HTML Sample" w:semiHidden="1" w:unhideWhenUsed="1"/>
+    <w:lsdException w:name="HTML Typewriter" w:semiHidden="1" w:unhideWhenUsed="1"/>
+    <w:lsdException w:name="HTML Variable" w:semiHidden="1" w:unhideWhenUsed="1"/>
+    <w:lsdException w:name="Normal Table" w:semiHidden="1" w:unhideWhenUsed="1"/>
+    <w:lsdException w:name="annotation subject" w:semiHidden="1" w:unhideWhenUsed="1"/>
+    <w:lsdException w:name="No List" w:semiHidden="1" w:unhideWhenUsed="1"/>
+    <w:lsdException w:name="Outline List 1" w:semiHidden="1" w:unhideWhenUsed="1"/>
+    <w:lsdException w:name="Outline List 2" w:semiHidden="1" w:unhideWhenUsed="1"/>
+    <w:lsdException w:name="Outline List 3" w:semiHidden="1" w:unhideWhenUsed="1"/>
+    <w:lsdException w:name="Table Simple 1" w:semiHidden="1" w:unhideWhenUsed="1"/>
+    <w:lsdException w:name="Table Simple 2" w:semiHidden="1" w:unhideWhenUsed="1"/>
+    <w:lsdException w:name="Table Simple 3" w:semiHidden="1" w:unhideWhenUsed="1"/>
+    <w:lsdException w:name="Table Classic 1" w:semiHidden="1" w:unhideWhenUsed="1"/>
+    <w:lsdException w:name="Table Classic 2" w:semiHidden="1" w:unhideWhenUsed="1"/>
+    <w:lsdException w:name="Table Classic 3" w:semiHidden="1" w:unhideWhenUsed="1"/>
+    <w:lsdException w:name="Table Classic 4" w:semiHidden="1" w:unhideWhenUsed="1"/>
+    <w:lsdException w:name="Table Colorful 1" w:semiHidden="1" w:unhideWhenUsed="1"/>
+    <w:lsdException w:name="Table Colorful 2" w:semiHidden="1" w:unhideWhenUsed="1"/>
+    <w:lsdException w:name="Table Colorful 3" w:semiHidden="1" w:unhideWhenUsed="1"/>
+    <w:lsdException w:name="Table Columns 1" w:semiHidden="1" w:unhideWhenUsed="1"/>
+    <w:lsdException w:name="Table Columns 2" w:semiHidden="1" w:unhideWhenUsed="1"/>
+    <w:lsdException w:name="Table Columns 3" w:semiHidden="1" w:unhideWhenUsed="1"/>
+    <w:lsdException w:name="Table Columns 4" w:semiHidden="1" w:unhideWhenUsed="1"/>
+    <w:lsdException w:name="Table Columns 5" w:semiHidden="1" w:unhideWhenUsed="1"/>
+    <w:lsdException w:name="Table Grid 1" w:semiHidden="1" w:unhideWhenUsed="1"/>
+    <w:lsdException w:name="Table Grid 2" w:semiHidden="1" w:unhideWhenUsed="1"/>
+    <w:lsdException w:name="Table Grid 3" w:semiHidden="1" w:unhideWhenUsed="1"/>
+    <w:lsdException w:name="Table Grid 4" w:semiHidden="1" w:unhideWhenUsed="1"/>
+    <w:lsdException w:name="Table Grid 5" w:semiHidden="1" w:unhideWhenUsed="1"/>
+    <w:lsdException w:name="Table Grid 6" w:semiHidden="1" w:unhideWhenUsed="1"/>
+    <w:lsdException w:name="Table Grid 7" w:semiHidden="1" w:unhideWhenUsed="1"/>
+    <w:lsdException w:name="Table Grid 8" w:semiHidden="1" w:unhideWhenUsed="1"/>
+    <w:lsdException w:name="Table List 1" w:semiHidden="1" w:unhideWhenUsed="1"/>
+    <w:lsdException w:name="Table List 2" w:semiHidden="1" w:unhideWhenUsed="1"/>
+    <w:lsdException w:name="Table List 3" w:semiHidden="1" w:unhideWhenUsed="1"/>
+    <w:lsdException w:name="Table List 4" w:semiHidden="1" w:unhideWhenUsed="1"/>
+    <w:lsdException w:name="Table List 5" w:semiHidden="1" w:unhideWhenUsed="1"/>
+    <w:lsdException w:name="Table List 6" w:semiHidden="1" w:unhideWhenUsed="1"/>
+    <w:lsdException w:name="Table List 7" w:semiHidden="1" w:unhideWhenUsed="1"/>
+    <w:lsdException w:name="Table List 8" w:semiHidden="1" w:unhideWhenUsed="1"/>
+    <w:lsdException w:name="Table 3D effects 1" w:semiHidden="1" w:unhideWhenUsed="1"/>
+    <w:lsdException w:name="Table 3D effects 2" w:semiHidden="1" w:unhideWhenUsed="1"/>
+    <w:lsdException w:name="Table 3D effects 3" w:semiHidden="1" w:unhideWhenUsed="1"/>
+    <w:lsdException w:name="Table Contemporary" w:semiHidden="1" w:unhideWhenUsed="1"/>
+    <w:lsdException w:name="Table Elegant" w:semiHidden="1" w:unhideWhenUsed="1"/>
+    <w:lsdException w:name="Table Professional" w:semiHidden="1" w:unhideWhenUsed="1"/>
+    <w:lsdException w:name="Table Subtle 1" w:semiHidden="1" w:unhideWhenUsed="1"/>
+    <w:lsdException w:name="Table Subtle 2" w:semiHidden="1" w:unhideWhenUsed="1"/>
+    <w:lsdException w:name="Table Web 1" w:semiHidden="1" w:unhideWhenUsed="1"/>
+    <w:lsdException w:name="Table Web 2" w:semiHidden="1" w:unhideWhenUsed="1"/>
+    <w:lsdException w:name="Table Web 3" w:semiHidden="1" w:unhideWhenUsed="1"/>
+    <w:lsdException w:name="Balloon Text" w:semiHidden="1" w:unhideWhenUsed="1"/>
+    <w:lsdException w:name="Table Grid" w:semiHidden="1" w:uiPriority="39" w:unhideWhenUsed="1"/>
+    <w:lsdException w:name="Table Theme" w:semiHidden="1" w:unhideWhenUsed="1"/>
+    <w:lsdException w:name="Placeholder Text" w:semiHidden="1"/>
+    <w:lsdException w:name="No Spacing" w:uiPriority="1" w:qFormat="1"/>
+    <w:lsdException w:name="Light Shading" w:uiPriority="60"/>
+    <w:lsdException w:name="Light List" w:uiPriority="61"/>
+    <w:lsdException w:name="Light Grid" w:uiPriority="62"/>
+    <w:lsdException w:name="Medium Shading 1" w:uiPriority="63"/>
+    <w:lsdException w:name="Medium Shading 2" w:uiPriority="64"/>
+    <w:lsdException w:name="Medium List 1" w:uiPriority="65"/>
+    <w:lsdException w:name="Medium List 2" w:uiPriority="66"/>
+    <w:lsdException w:name="Medium Grid 1" w:uiPriority="67"/>
+    <w:lsdException w:name="Medium Grid 2" w:uiPriority="68"/>
+    <w:lsdException w:name="Medium Grid 3" w:uiPriority="69"/>
+    <w:lsdException w:name="Dark List" w:uiPriority="70"/>
+    <w:lsdException w:name="Colorful Shading" w:uiPriority="71"/>
+    <w:lsdException w:name="Colorful List" w:uiPriority="72"/>
+    <w:lsdException w:name="Colorful Grid" w:uiPriority="73"/>
+    <w:lsdException w:name="Light Shading Accent 1" w:uiPriority="60"/>
+    <w:lsdException w:name="Light List Accent 1" w:uiPriority="61"/>
+    <w:lsdException w:name="Light Grid Accent 1" w:uiPriority="62"/>
+    <w:lsdException w:name="Medium Shading 1 Accent 1" w:uiPriority="63"/>
+    <w:lsdException w:name="Medium Shading 2 Accent 1" w:uiPriority="64"/>
+    <w:lsdException w:name="Medium List 1 Accent 1" w:uiPriority="65"/>
+    <w:lsdException w:name="Revision" w:semiHidden="1"/>
+    <w:lsdException w:name="List Paragraph" w:uiPriority="34" w:qFormat="1"/>
+    <w:lsdException w:name="Quote" w:uiPriority="29" w:qFormat="1"/>
+    <w:lsdException w:name="Intense Quote" w:uiPriority="30" w:qFormat="1"/>
+    <w:lsdException w:name="Medium List 2 Accent 1" w:uiPriority="66"/>
+    <w:lsdException w:name="Medium Grid 1 Accent 1" w:uiPriority="67"/>
+    <w:lsdException w:name="Medium Grid 2 Accent 1" w:uiPriority="68"/>
+    <w:lsdException w:name="Medium Grid 3 Accent 1" w:uiPriority="69"/>
+    <w:lsdException w:name="Dark List Accent 1" w:uiPriority="70"/>
+    <w:lsdException w:name="Colorful Shading Accent 1" w:uiPriority="71"/>
+    <w:lsdException w:name="Colorful List Accent 1" w:uiPriority="72"/>
+    <w:lsdException w:name="Colorful Grid Accent 1" w:uiPriority="73"/>
+    <w:lsdException w:name="Light Shading Accent 2" w:uiPriority="60"/>
+    <w:lsdException w:name="Light List Accent 2" w:uiPriority="61"/>
+    <w:lsdException w:name="Light Grid Accent 2" w:uiPriority="62"/>
+    <w:lsdException w:name="Medium Shading 1 Accent 2" w:uiPriority="63"/>
+    <w:lsdException w:name="Medium Shading 2 Accent 2" w:uiPriority="64"/>
+    <w:lsdException w:name="Medium List 1 Accent 2" w:uiPriority="65"/>
+    <w:lsdException w:name="Medium List 2 Accent 2" w:uiPriority="66"/>
+    <w:lsdException w:name="Medium Grid 1 Accent 2" w:uiPriority="67"/>
+    <w:lsdException w:name="Medium Grid 2 Accent 2" w:uiPriority="68"/>
+    <w:lsdException w:name="Medium Grid 3 Accent 2" w:uiPriority="69"/>
+    <w:lsdException w:name="Dark List Accent 2" w:uiPriority="70"/>
+    <w:lsdException w:name="Colorful Shading Accent 2" w:uiPriority="71"/>
+    <w:lsdException w:name="Colorful List Accent 2" w:uiPriority="72"/>
+    <w:lsdException w:name="Colorful Grid Accent 2" w:uiPriority="73"/>
+    <w:lsdException w:name="Light Shading Accent 3" w:uiPriority="60"/>
+    <w:lsdException w:name="Light List Accent 3" w:uiPriority="61"/>
+    <w:lsdException w:name="Light Grid Accent 3" w:uiPriority="62"/>
+    <w:lsdException w:name="Medium Shading 1 Accent 3" w:uiPriority="63"/>
+    <w:lsdException w:name="Medium Shading 2 Accent 3" w:uiPriority="64"/>
+    <w:lsdException w:name="Medium List 1 Accent 3" w:uiPriority="65"/>
+    <w:lsdException w:name="Medium List 2 Accent 3" w:uiPriority="66"/>
+    <w:lsdException w:name="Medium Grid 1 Accent 3" w:uiPriority="67"/>
+    <w:lsdException w:name="Medium Grid 2 Accent 3" w:uiPriority="68"/>
+    <w:lsdException w:name="Medium Grid 3 Accent 3" w:uiPriority="69"/>
+    <w:lsdException w:name="Dark List Accent 3" w:uiPriority="70"/>
+    <w:lsdException w:name="Colorful Shading Accent 3" w:uiPriority="71"/>
+    <w:lsdException w:name="Colorful List Accent 3" w:uiPriority="72"/>
+    <w:lsdException w:name="Colorful Grid Accent 3" w:uiPriority="73"/>
+    <w:lsdException w:name="Light Shading Accent 4" w:uiPriority="60"/>
+    <w:lsdException w:name="Light List Accent 4" w:uiPriority="61"/>
+    <w:lsdException w:name="Light Grid Accent 4" w:uiPriority="62"/>
+    <w:lsdException w:name="Medium Shading 1 Accent 4" w:uiPriority="63"/>
+    <w:lsdException w:name="Medium Shading 2 Accent 4" w:uiPriority="64"/>
+    <w:lsdException w:name="Medium List 1 Accent 4" w:uiPriority="65"/>
+    <w:lsdException w:name="Medium List 2 Accent 4" w:uiPriority="66"/>
+    <w:lsdException w:name="Medium Grid 1 Accent 4" w:uiPriority="67"/>
+    <w:lsdException w:name="Medium Grid 2 Accent 4" w:uiPriority="68"/>
+    <w:lsdException w:name="Medium Grid 3 Accent 4" w:uiPriority="69"/>
+    <w:lsdException w:name="Dark List Accent 4" w:uiPriority="70"/>
+    <w:lsdException w:name="Colorful Shading Accent 4" w:uiPriority="71"/>
+    <w:lsdException w:name="Colorful List Accent 4" w:uiPriority="72"/>
+    <w:lsdException w:name="Colorful Grid Accent 4" w:uiPriority="73"/>
+    <w:lsdException w:name="Light Shading Accent 5" w:uiPriority="60"/>
+    <w:lsdException w:name="Light List Accent 5" w:uiPriority="61"/>
+    <w:lsdException w:name="Light Grid Accent 5" w:uiPriority="62"/>
+    <w:lsdException w:name="Medium Shading 1 Accent 5" w:uiPriority="63"/>
+    <w:lsdException w:name="Medium Shading 2 Accent 5" w:uiPriority="64"/>
+    <w:lsdException w:name="Medium List 1 Accent 5" w:uiPriority="65"/>
+    <w:lsdException w:name="Medium List 2 Accent 5" w:uiPriority="66"/>
+    <w:lsdException w:name="Medium Grid 1 Accent 5" w:uiPriority="67"/>
+    <w:lsdException w:name="Medium Grid 2 Accent 5" w:uiPriority="68"/>
+    <w:lsdException w:name="Medium Grid 3 Accent 5" w:uiPriority="69"/>
+    <w:lsdException w:name="Dark List Accent 5" w:uiPriority="70"/>
+    <w:lsdException w:name="Colorful Shading Accent 5" w:uiPriority="71"/>
+    <w:lsdException w:name="Colorful List Accent 5" w:uiPriority="72"/>
+    <w:lsdException w:name="Colorful Grid Accent 5" w:uiPriority="73"/>
+    <w:lsdException w:name="Light Shading Accent 6" w:uiPriority="60"/>
+    <w:lsdException w:name="Light List Accent 6" w:uiPriority="61"/>
+    <w:lsdException w:name="Light Grid Accent 6" w:uiPriority="62"/>
+    <w:lsdException w:name="Medium Shading 1 Accent 6" w:uiPriority="63"/>
+    <w:lsdException w:name="Medium Shading 2 Accent 6" w:uiPriority="64"/>
+    <w:lsdException w:name="Medium List 1 Accent 6" w:uiPriority="65"/>
+    <w:lsdException w:name="Medium List 2 Accent 6" w:uiPriority="66"/>
+    <w:lsdException w:name="Medium Grid 1 Accent 6" w:uiPriority="67"/>
+    <w:lsdException w:name="Medium Grid 2 Accent 6" w:uiPriority="68"/>
+    <w:lsdException w:name="Medium Grid 3 Accent 6" w:uiPriority="69"/>
+    <w:lsdException w:name="Dark List Accent 6" w:uiPriority="70"/>
+    <w:lsdException w:name="Colorful Shading Accent 6" w:uiPriority="71"/>
+    <w:lsdException w:name="Colorful List Accent 6" w:uiPriority="72"/>
+    <w:lsdException w:name="Colorful Grid Accent 6" w:uiPriority="73"/>
+    <w:lsdException w:name="Subtle Emphasis" w:uiPriority="19" w:qFormat="1"/>
+    <w:lsdException w:name="Intense Emphasis" w:uiPriority="21" w:qFormat="1"/>
+    <w:lsdException w:name="Subtle Reference" w:uiPriority="31" w:qFormat="1"/>
+    <w:lsdException w:name="Intense Reference" w:uiPriority="32" w:qFormat="1"/>
+    <w:lsdException w:name="Book Title" w:uiPriority="33" w:qFormat="1"/>
+    <w:lsdException w:name="Bibliography" w:semiHidden="1" w:uiPriority="37" w:unhideWhenUsed="1"/>
+    <w:lsdException w:name="TOC Heading" w:semiHidden="1" w:uiPriority="39" w:unhideWhenUsed="1" w:qFormat="1"/>
+    <w:lsdException w:name="Plain Table 1" w:uiPriority="41"/>
+    <w:lsdException w:name="Plain Table 2" w:uiPriority="42"/>
+    <w:lsdException w:name="Plain Table 3" w:uiPriority="43"/>
+    <w:lsdException w:name="Plain Table 4" w:uiPriority="44"/>
+    <w:lsdException w:name="Plain Table 5" w:uiPriority="45"/>
+    <w:lsdException w:name="Grid Table Light" w:uiPriority="40"/>
+    <w:lsdException w:name="Grid Table 1 Light" w:uiPriority="46"/>
+    <w:lsdException w:name="Grid Table 2" w:uiPriority="47"/>
+    <w:lsdException w:name="Grid Table 3" w:uiPriority="48"/>
+    <w:lsdException w:name="Grid Table 4" w:uiPriority="49"/>
+    <w:lsdException w:name="Grid Table 5 Dark" w:uiPriority="50"/>
+    <w:lsdException w:name="Grid Table 6 Colorful" w:uiPriority="51"/>
+    <w:lsdException w:name="Grid Table 7 Colorful" w:uiPriority="52"/>
+    <w:lsdException w:name="Grid Table 1 Light Accent 1" w:uiPriority="46"/>
+    <w:lsdException w:name="Grid Table 2 Accent 1" w:uiPriority="47"/>
+    <w:lsdException w:name="Grid Table 3 Accent 1" w:uiPriority="48"/>
+    <w:lsdException w:name="Grid Table 4 Accent 1" w:uiPriority="49"/>
+    <w:lsdException w:name="Grid Table 5 Dark Accent 1" w:uiPriority="50"/>
+    <w:lsdException w:name="Grid Table 6 Colorful Accent 1" w:uiPriority="51"/>
+    <w:lsdException w:name="Grid Table 7 Colorful Accent 1" w:uiPriority="52"/>
+    <w:lsdException w:name="Grid Table 1 Light Accent 2" w:uiPriority="46"/>
+    <w:lsdException w:name="Grid Table 2 Accent 2" w:uiPriority="47"/>
+    <w:lsdException w:name="Grid Table 3 Accent 2" w:uiPriority="48"/>
+    <w:lsdException w:name="Grid Table 4 Accent 2" w:uiPriority="49"/>
+    <w:lsdException w:name="Grid Table 5 Dark Accent 2" w:uiPriority="50"/>
+    <w:lsdException w:name="Grid Table 6 Colorful Accent 2" w:uiPriority="51"/>
+    <w:lsdException w:name="Grid Table 7 Colorful Accent 2" w:uiPriority="52"/>
+    <w:lsdException w:name="Grid Table 1 Light Accent 3" w:uiPriority="46"/>
+    <w:lsdException w:name="Grid Table 2 Accent 3" w:uiPriority="47"/>
+    <w:lsdException w:name="Grid Table 3 Accent 3" w:uiPriority="48"/>
+    <w:lsdException w:name="Grid Table 4 Accent 3" w:uiPriority="49"/>
+    <w:lsdException w:name="Grid Table 5 Dark Accent 3" w:uiPriority="50"/>
+    <w:lsdException w:name="Grid Table 6 Colorful Accent 3" w:uiPriority="51"/>
+    <w:lsdException w:name="Grid Table 7 Colorful Accent 3" w:uiPriority="52"/>
+    <w:lsdException w:name="Grid Table 1 Light Accent 4" w:uiPriority="46"/>
+    <w:lsdException w:name="Grid Table 2 Accent 4" w:uiPriority="47"/>
+    <w:lsdException w:name="Grid Table 3 Accent 4" w:uiPriority="48"/>
+    <w:lsdException w:name="Grid Table 4 Accent 4" w:uiPriority="49"/>
+    <w:lsdException w:name="Grid Table 5 Dark Accent 4" w:uiPriority="50"/>
+    <w:lsdException w:name="Grid Table 6 Colorful Accent 4" w:uiPriority="51"/>
+    <w:lsdException w:name="Grid Table 7 Colorful Accent 4" w:uiPriority="52"/>
+    <w:lsdException w:name="Grid Table 1 Light Accent 5" w:uiPriority="46"/>
+    <w:lsdException w:name="Grid Table 2 Accent 5" w:uiPriority="47"/>
+    <w:lsdException w:name="Grid Table 3 Accent 5" w:uiPriority="48"/>
+    <w:lsdException w:name="Grid Table 4 Accent 5" w:uiPriority="49"/>
+    <w:lsdException w:name="Grid Table 5 Dark Accent 5" w:uiPriority="50"/>
+    <w:lsdException w:name="Grid Table 6 Colorful Accent 5" w:uiPriority="51"/>
+    <w:lsdException w:name="Grid Table 7 Colorful Accent 5" w:uiPriority="52"/>
+    <w:lsdException w:name="Grid Table 1 Light Accent 6" w:uiPriority="46"/>
+    <w:lsdException w:name="Grid Table 2 Accent 6" w:uiPriority="47"/>
+    <w:lsdException w:name="Grid Table 3 Accent 6" w:uiPriority="48"/>
+    <w:lsdException w:name="Grid Table 4 Accent 6" w:uiPriority="49"/>
+    <w:lsdException w:name="Grid Table 5 Dark Accent 6" w:uiPriority="50"/>
+    <w:lsdException w:name="Grid Table 6 Colorful Accent 6" w:uiPriority="51"/>
+    <w:lsdException w:name="Grid Table 7 Colorful Accent 6" w:uiPriority="52"/>
+    <w:lsdException w:name="List Table 1 Light" w:uiPriority="46"/>
+    <w:lsdException w:name="List Table 2" w:uiPriority="47"/>
+    <w:lsdException w:name="List Table 3" w:uiPriority="48"/>
+    <w:lsdException w:name="List Table 4" w:uiPriority="49"/>
+    <w:lsdException w:name="List Table 5 Dark" w:uiPriority="50"/>
+    <w:lsdException w:name="List Table 6 Colorful" w:uiPriority="51"/>
+    <w:lsdException w:name="List Table 7 Colorful" w:uiPriority="52"/>
+    <w:lsdException w:name="List Table 1 Light Accent 1" w:uiPriority="46"/>
+    <w:lsdException w:name="List Table 2 Accent 1" w:uiPriority="47"/>
+    <w:lsdException w:name="List Table 3 Accent 1" w:uiPriority="48"/>
+    <w:lsdException w:name="List Table 4 Accent 1" w:uiPriority="49"/>
+    <w:lsdException w:name="List Table 5 Dark Accent 1" w:uiPriority="50"/>
+    <w:lsdException w:name="List Table 6 Colorful Accent 1" w:uiPriority="51"/>
+    <w:lsdException w:name="List Table 7 Colorful Accent 1" w:uiPriority="52"/>
+    <w:lsdException w:name="List Table 1 Light Accent 2" w:uiPriority="46"/>
+    <w:lsdException w:name="List Table 2 Accent 2" w:uiPriority="47"/>
+    <w:lsdException w:name="List Table 3 Accent 2" w:uiPriority="48"/>
+    <w:lsdException w:name="List Table 4 Accent 2" w:uiPriority="49"/>
+    <w:lsdException w:name="List Table 5 Dark Accent 2" w:uiPriority="50"/>
+    <w:lsdException w:name="List Table 6 Colorful Accent 2" w:uiPriority="51"/>
+    <w:lsdException w:name="List Table 7 Colorful Accent 2" w:uiPriority="52"/>
+    <w:lsdException w:name="List Table 1 Light Accent 3" w:uiPriority="46"/>
+    <w:lsdException w:name="List Table 2 Accent 3" w:uiPriority="47"/>
+    <w:lsdException w:name="List Table 3 Accent 3" w:uiPriority="48"/>
+    <w:lsdException w:name="List Table 4 Accent 3" w:uiPriority="49"/>
+    <w:lsdException w:name="List Table 5 Dark Accent 3" w:uiPriority="50"/>
+    <w:lsdException w:name="List Table 6 Colorful Accent 3" w:uiPriority="51"/>
+    <w:lsdException w:name="List Table 7 Colorful Accent 3" w:uiPriority="52"/>
+    <w:lsdException w:name="List Table 1 Light Accent 4" w:uiPriority="46"/>
+    <w:lsdException w:name="List Table 2 Accent 4" w:uiPriority="47"/>
+    <w:lsdException w:name="List Table 3 Accent 4" w:uiPriority="48"/>
+    <w:lsdException w:name="List Table 4 Accent 4" w:uiPriority="49"/>
+    <w:lsdException w:name="List Table 5 Dark Accent 4" w:uiPriority="50"/>
+    <w:lsdException w:name="List Table 6 Colorful Accent 4" w:uiPriority="51"/>
+    <w:lsdException w:name="List Table 7 Colorful Accent 4" w:uiPriority="52"/>
+    <w:lsdException w:name="List Table 1 Light Accent 5" w:uiPriority="46"/>
+    <w:lsdException w:name="List Table 2 Accent 5" w:uiPriority="47"/>
+    <w:lsdException w:name="List Table 3 Accent 5" w:uiPriority="48"/>
+    <w:lsdException w:name="List Table 4 Accent 5" w:uiPriority="49"/>
+    <w:lsdException w:name="List Table 5 Dark Accent 5" w:uiPriority="50"/>
+    <w:lsdException w:name="List Table 6 Colorful Accent 5" w:uiPriority="51"/>
+    <w:lsdException w:name="List Table 7 Colorful Accent 5" w:uiPriority="52"/>
+    <w:lsdException w:name="List Table 1 Light Accent 6" w:uiPriority="46"/>
+    <w:lsdException w:name="List Table 2 Accent 6" w:uiPriority="47"/>
+    <w:lsdException w:name="List Table 3 Accent 6" w:uiPriority="48"/>
+    <w:lsdException w:name="List Table 4 Accent 6" w:uiPriority="49"/>
+    <w:lsdException w:name="List Table 5 Dark Accent 6" w:uiPriority="50"/>
+    <w:lsdException w:name="List Table 6 Colorful Accent 6" w:uiPriority="51"/>
+    <w:lsdException w:name="List Table 7 Colorful Accent 6" w:uiPriority="52"/>
+    <w:lsdException w:name="Mention" w:semiHidden="1" w:unhideWhenUsed="1"/>
+    <w:lsdException w:name="Smart Hyperlink" w:semiHidden="1" w:unhideWhenUsed="1"/>
+    <w:lsdException w:name="Hashtag" w:semiHidden="1" w:unhideWhenUsed="1"/>
+    <w:lsdException w:name="Unresolved Mention" w:semiHidden="1" w:unhideWhenUsed="1"/>
   </w:latentStyles>
   <w:style w:type="paragraph" w:default="1" w:styleId="Normal">
     <w:name w:val="Normal"/>
@@ -15162,13 +14729,6 @@
         </dgm:presLayoutVars>
       </dgm:prSet>
       <dgm:spPr/>
-      <dgm:t>
-        <a:bodyPr/>
-        <a:lstStyle/>
-        <a:p>
-          <a:endParaRPr lang="en-GB"/>
-        </a:p>
-      </dgm:t>
     </dgm:pt>
     <dgm:pt modelId="{156F59F9-BAF1-4C3A-B6BE-661736F286CA}" type="pres">
       <dgm:prSet presAssocID="{8C371762-0DFF-4B16-B076-BB8B7D5881F3}" presName="aSpace" presStyleCnt="0"/>
@@ -15181,13 +14741,6 @@
         </dgm:presLayoutVars>
       </dgm:prSet>
       <dgm:spPr/>
-      <dgm:t>
-        <a:bodyPr/>
-        <a:lstStyle/>
-        <a:p>
-          <a:endParaRPr lang="en-GB"/>
-        </a:p>
-      </dgm:t>
     </dgm:pt>
     <dgm:pt modelId="{74FA32AF-3B0E-4D51-AF2E-463150656C44}" type="pres">
       <dgm:prSet presAssocID="{1D7F6354-3490-4F5E-923D-5185EDA5D493}" presName="aSpace" presStyleCnt="0"/>
@@ -15200,13 +14753,6 @@
         </dgm:presLayoutVars>
       </dgm:prSet>
       <dgm:spPr/>
-      <dgm:t>
-        <a:bodyPr/>
-        <a:lstStyle/>
-        <a:p>
-          <a:endParaRPr lang="en-GB"/>
-        </a:p>
-      </dgm:t>
     </dgm:pt>
     <dgm:pt modelId="{5B70756E-65EE-411E-A456-1A68F45BDB7C}" type="pres">
       <dgm:prSet presAssocID="{513C2497-E406-4327-B68E-4A5ACF3B7402}" presName="aSpace" presStyleCnt="0"/>
@@ -15219,13 +14765,6 @@
         </dgm:presLayoutVars>
       </dgm:prSet>
       <dgm:spPr/>
-      <dgm:t>
-        <a:bodyPr/>
-        <a:lstStyle/>
-        <a:p>
-          <a:endParaRPr lang="en-GB"/>
-        </a:p>
-      </dgm:t>
     </dgm:pt>
     <dgm:pt modelId="{680DB803-FC50-4665-A3D7-526C7CA187B1}" type="pres">
       <dgm:prSet presAssocID="{233E1B51-26E2-46C1-AAA3-4E327AD8E98B}" presName="aSpace" presStyleCnt="0"/>
@@ -15233,15 +14772,15 @@
     </dgm:pt>
   </dgm:ptLst>
   <dgm:cxnLst>
+    <dgm:cxn modelId="{D6EB6403-89E3-48BF-BFA6-D5906DFAB011}" type="presOf" srcId="{8C371762-0DFF-4B16-B076-BB8B7D5881F3}" destId="{7B6BC462-129A-4CA3-9E0A-54DEFB2EB83C}" srcOrd="0" destOrd="0" presId="urn:microsoft.com/office/officeart/2005/8/layout/pyramid2"/>
+    <dgm:cxn modelId="{6563650A-8DFF-482B-A977-7B3DDC41CCBF}" srcId="{6E9E3301-03BD-4A23-B5AD-74DE7A2C00E3}" destId="{233E1B51-26E2-46C1-AAA3-4E327AD8E98B}" srcOrd="3" destOrd="0" parTransId="{87667D74-A60D-41DB-9BFE-A09F61236342}" sibTransId="{317654A1-945C-48BA-981F-486AB527F3C3}"/>
+    <dgm:cxn modelId="{41C4B263-EF76-4737-9C7B-81787E8E4873}" type="presOf" srcId="{513C2497-E406-4327-B68E-4A5ACF3B7402}" destId="{0E2E0EBD-658A-4AAA-96DD-B87C20932C8D}" srcOrd="0" destOrd="0" presId="urn:microsoft.com/office/officeart/2005/8/layout/pyramid2"/>
     <dgm:cxn modelId="{5D8A6965-1482-4256-808E-9E804ED696D4}" type="presOf" srcId="{233E1B51-26E2-46C1-AAA3-4E327AD8E98B}" destId="{9BD42959-6B16-4ABF-94A6-F95D05116994}" srcOrd="0" destOrd="0" presId="urn:microsoft.com/office/officeart/2005/8/layout/pyramid2"/>
-    <dgm:cxn modelId="{41C4B263-EF76-4737-9C7B-81787E8E4873}" type="presOf" srcId="{513C2497-E406-4327-B68E-4A5ACF3B7402}" destId="{0E2E0EBD-658A-4AAA-96DD-B87C20932C8D}" srcOrd="0" destOrd="0" presId="urn:microsoft.com/office/officeart/2005/8/layout/pyramid2"/>
-    <dgm:cxn modelId="{6B3D83EE-EA29-42DA-ACCA-9C88F53BAC9D}" type="presOf" srcId="{1D7F6354-3490-4F5E-923D-5185EDA5D493}" destId="{0005DC29-1D83-4014-977C-79056CD7D94A}" srcOrd="0" destOrd="0" presId="urn:microsoft.com/office/officeart/2005/8/layout/pyramid2"/>
-    <dgm:cxn modelId="{D6EB6403-89E3-48BF-BFA6-D5906DFAB011}" type="presOf" srcId="{8C371762-0DFF-4B16-B076-BB8B7D5881F3}" destId="{7B6BC462-129A-4CA3-9E0A-54DEFB2EB83C}" srcOrd="0" destOrd="0" presId="urn:microsoft.com/office/officeart/2005/8/layout/pyramid2"/>
+    <dgm:cxn modelId="{B5F3D477-1093-47A2-8D12-65A888A81397}" type="presOf" srcId="{6E9E3301-03BD-4A23-B5AD-74DE7A2C00E3}" destId="{EC63558D-A6E2-4012-8FAC-110C71994BA9}" srcOrd="0" destOrd="0" presId="urn:microsoft.com/office/officeart/2005/8/layout/pyramid2"/>
     <dgm:cxn modelId="{16637F8C-AEF2-4562-8097-31F5985A1F95}" srcId="{6E9E3301-03BD-4A23-B5AD-74DE7A2C00E3}" destId="{1D7F6354-3490-4F5E-923D-5185EDA5D493}" srcOrd="1" destOrd="0" parTransId="{AE187CCE-FC09-4A4A-AA45-ECE8A56718E0}" sibTransId="{C6C7D408-9D80-43FC-86E0-41B7C42F6182}"/>
     <dgm:cxn modelId="{24A4DEEB-1026-46E7-99B8-9F79C955C8B5}" srcId="{6E9E3301-03BD-4A23-B5AD-74DE7A2C00E3}" destId="{8C371762-0DFF-4B16-B076-BB8B7D5881F3}" srcOrd="0" destOrd="0" parTransId="{F39570B9-E5E5-4086-ACD6-8228AD434680}" sibTransId="{3A12FE2A-4B09-49D1-83E2-2C754FF98A4F}"/>
-    <dgm:cxn modelId="{B5F3D477-1093-47A2-8D12-65A888A81397}" type="presOf" srcId="{6E9E3301-03BD-4A23-B5AD-74DE7A2C00E3}" destId="{EC63558D-A6E2-4012-8FAC-110C71994BA9}" srcOrd="0" destOrd="0" presId="urn:microsoft.com/office/officeart/2005/8/layout/pyramid2"/>
+    <dgm:cxn modelId="{6B3D83EE-EA29-42DA-ACCA-9C88F53BAC9D}" type="presOf" srcId="{1D7F6354-3490-4F5E-923D-5185EDA5D493}" destId="{0005DC29-1D83-4014-977C-79056CD7D94A}" srcOrd="0" destOrd="0" presId="urn:microsoft.com/office/officeart/2005/8/layout/pyramid2"/>
     <dgm:cxn modelId="{22FEDCF9-62F2-4EA3-A7FD-1B8618F6DB58}" srcId="{6E9E3301-03BD-4A23-B5AD-74DE7A2C00E3}" destId="{513C2497-E406-4327-B68E-4A5ACF3B7402}" srcOrd="2" destOrd="0" parTransId="{86359ED5-4B03-4A61-A691-843B8F5FA94D}" sibTransId="{F89C7DF0-0739-4460-9B78-49633AA170A9}"/>
-    <dgm:cxn modelId="{6563650A-8DFF-482B-A977-7B3DDC41CCBF}" srcId="{6E9E3301-03BD-4A23-B5AD-74DE7A2C00E3}" destId="{233E1B51-26E2-46C1-AAA3-4E327AD8E98B}" srcOrd="3" destOrd="0" parTransId="{87667D74-A60D-41DB-9BFE-A09F61236342}" sibTransId="{317654A1-945C-48BA-981F-486AB527F3C3}"/>
     <dgm:cxn modelId="{F3952197-F704-4C07-B5EC-78DC6F731583}" type="presParOf" srcId="{EC63558D-A6E2-4012-8FAC-110C71994BA9}" destId="{6C6A9A20-8DFA-4111-AFCC-0BC440B6C594}" srcOrd="0" destOrd="0" presId="urn:microsoft.com/office/officeart/2005/8/layout/pyramid2"/>
     <dgm:cxn modelId="{F40EAFC5-7DEE-487D-BE67-ED7865C6C662}" type="presParOf" srcId="{EC63558D-A6E2-4012-8FAC-110C71994BA9}" destId="{B44AC19D-1632-4F46-A971-DFF2FAB97653}" srcOrd="1" destOrd="0" presId="urn:microsoft.com/office/officeart/2005/8/layout/pyramid2"/>
     <dgm:cxn modelId="{C0092B26-C3C9-4EEF-8B27-23C2C3168BC6}" type="presParOf" srcId="{B44AC19D-1632-4F46-A971-DFF2FAB97653}" destId="{7B6BC462-129A-4CA3-9E0A-54DEFB2EB83C}" srcOrd="0" destOrd="0" presId="urn:microsoft.com/office/officeart/2005/8/layout/pyramid2"/>
@@ -15257,7 +14796,7 @@
   <dgm:whole/>
   <dgm:extLst>
     <a:ext uri="http://schemas.microsoft.com/office/drawing/2008/diagram">
-      <dsp:dataModelExt xmlns:dsp="http://schemas.microsoft.com/office/drawing/2008/diagram" relId="rId11" minVer="http://schemas.openxmlformats.org/drawingml/2006/diagram"/>
+      <dsp:dataModelExt xmlns:dsp="http://schemas.microsoft.com/office/drawing/2008/diagram" relId="rId10" minVer="http://schemas.openxmlformats.org/drawingml/2006/diagram"/>
     </a:ext>
   </dgm:extLst>
 </dgm:dataModel>
@@ -15375,7 +14914,7 @@
         </a:bodyPr>
         <a:lstStyle/>
         <a:p>
-          <a:pPr lvl="0" algn="ctr" defTabSz="488950">
+          <a:pPr marL="0" lvl="0" indent="0" algn="ctr" defTabSz="488950">
             <a:lnSpc>
               <a:spcPct val="90000"/>
             </a:lnSpc>
@@ -15385,6 +14924,7 @@
             <a:spcAft>
               <a:spcPct val="35000"/>
             </a:spcAft>
+            <a:buNone/>
           </a:pPr>
           <a:r>
             <a:rPr lang="en-GB" sz="1100" kern="1200"/>
@@ -15451,7 +14991,7 @@
         </a:bodyPr>
         <a:lstStyle/>
         <a:p>
-          <a:pPr lvl="0" algn="ctr" defTabSz="488950">
+          <a:pPr marL="0" lvl="0" indent="0" algn="ctr" defTabSz="488950">
             <a:lnSpc>
               <a:spcPct val="90000"/>
             </a:lnSpc>
@@ -15461,6 +15001,7 @@
             <a:spcAft>
               <a:spcPct val="35000"/>
             </a:spcAft>
+            <a:buNone/>
           </a:pPr>
           <a:r>
             <a:rPr lang="en-GB" sz="1100" kern="1200"/>
@@ -15527,7 +15068,7 @@
         </a:bodyPr>
         <a:lstStyle/>
         <a:p>
-          <a:pPr lvl="0" algn="ctr" defTabSz="488950">
+          <a:pPr marL="0" lvl="0" indent="0" algn="ctr" defTabSz="488950">
             <a:lnSpc>
               <a:spcPct val="90000"/>
             </a:lnSpc>
@@ -15537,6 +15078,7 @@
             <a:spcAft>
               <a:spcPct val="35000"/>
             </a:spcAft>
+            <a:buNone/>
           </a:pPr>
           <a:r>
             <a:rPr lang="en-GB" sz="1100" kern="1200"/>
@@ -15603,7 +15145,7 @@
         </a:bodyPr>
         <a:lstStyle/>
         <a:p>
-          <a:pPr lvl="0" algn="ctr" defTabSz="488950">
+          <a:pPr marL="0" lvl="0" indent="0" algn="ctr" defTabSz="488950">
             <a:lnSpc>
               <a:spcPct val="90000"/>
             </a:lnSpc>
@@ -15613,6 +15155,7 @@
             <a:spcAft>
               <a:spcPct val="35000"/>
             </a:spcAft>
+            <a:buNone/>
           </a:pPr>
           <a:r>
             <a:rPr lang="en-GB" sz="1100" kern="1200"/>
@@ -17047,7 +16590,7 @@
   <a:extraClrSchemeLst/>
   <a:extLst>
     <a:ext uri="{05A4C25C-085E-4340-85A3-A5531E510DB2}">
-      <thm15:themeFamily xmlns:thm15="http://schemas.microsoft.com/office/thememl/2012/main" xmlns="" name="Office Theme" id="{62F939B6-93AF-4DB8-9C6B-D6C7DFDC589F}" vid="{4A3C46E8-61CC-4603-A589-7422A47A8E4A}"/>
+      <thm15:themeFamily xmlns:thm15="http://schemas.microsoft.com/office/thememl/2012/main" name="Office Theme" id="{62F939B6-93AF-4DB8-9C6B-D6C7DFDC589F}" vid="{4A3C46E8-61CC-4603-A589-7422A47A8E4A}"/>
     </a:ext>
   </a:extLst>
 </a:theme>

</xml_diff>